<commit_message>
doc: se agrego conclusion al documento final
</commit_message>
<xml_diff>
--- a/Documentacion/DOC FINAL.docx
+++ b/Documentacion/DOC FINAL.docx
@@ -1307,7 +1307,7 @@
           <w:r>
             <w:fldChar w:fldCharType="separate"/>
           </w:r>
-          <w:hyperlink w:anchor="_Toc122129531" w:history="1">
+          <w:hyperlink w:anchor="_Toc122193376" w:history="1">
             <w:r>
               <w:rPr>
                 <w:rStyle w:val="Hipervnculo"/>
@@ -1334,7 +1334,7 @@
                 <w:noProof/>
                 <w:webHidden/>
               </w:rPr>
-              <w:instrText xml:space="preserve"> PAGEREF _Toc122129531 \h </w:instrText>
+              <w:instrText xml:space="preserve"> PAGEREF _Toc122193376 \h </w:instrText>
             </w:r>
             <w:r>
               <w:rPr>
@@ -1377,7 +1377,7 @@
               <w:lang w:eastAsia="es-MX"/>
             </w:rPr>
           </w:pPr>
-          <w:hyperlink w:anchor="_Toc122129532" w:history="1">
+          <w:hyperlink w:anchor="_Toc122193377" w:history="1">
             <w:r>
               <w:rPr>
                 <w:rStyle w:val="Hipervnculo"/>
@@ -1404,7 +1404,7 @@
                 <w:noProof/>
                 <w:webHidden/>
               </w:rPr>
-              <w:instrText xml:space="preserve"> PAGEREF _Toc122129532 \h </w:instrText>
+              <w:instrText xml:space="preserve"> PAGEREF _Toc122193377 \h </w:instrText>
             </w:r>
             <w:r>
               <w:rPr>
@@ -1447,7 +1447,7 @@
               <w:lang w:eastAsia="es-MX"/>
             </w:rPr>
           </w:pPr>
-          <w:hyperlink w:anchor="_Toc122129533" w:history="1">
+          <w:hyperlink w:anchor="_Toc122193378" w:history="1">
             <w:r>
               <w:rPr>
                 <w:rStyle w:val="Hipervnculo"/>
@@ -1474,7 +1474,7 @@
                 <w:noProof/>
                 <w:webHidden/>
               </w:rPr>
-              <w:instrText xml:space="preserve"> PAGEREF _Toc122129533 \h </w:instrText>
+              <w:instrText xml:space="preserve"> PAGEREF _Toc122193378 \h </w:instrText>
             </w:r>
             <w:r>
               <w:rPr>
@@ -1517,7 +1517,7 @@
               <w:lang w:eastAsia="es-MX"/>
             </w:rPr>
           </w:pPr>
-          <w:hyperlink w:anchor="_Toc122129534" w:history="1">
+          <w:hyperlink w:anchor="_Toc122193379" w:history="1">
             <w:r>
               <w:rPr>
                 <w:rStyle w:val="Hipervnculo"/>
@@ -1544,7 +1544,7 @@
                 <w:noProof/>
                 <w:webHidden/>
               </w:rPr>
-              <w:instrText xml:space="preserve"> PAGEREF _Toc122129534 \h </w:instrText>
+              <w:instrText xml:space="preserve"> PAGEREF _Toc122193379 \h </w:instrText>
             </w:r>
             <w:r>
               <w:rPr>
@@ -1587,7 +1587,7 @@
               <w:lang w:eastAsia="es-MX"/>
             </w:rPr>
           </w:pPr>
-          <w:hyperlink w:anchor="_Toc122129535" w:history="1">
+          <w:hyperlink w:anchor="_Toc122193380" w:history="1">
             <w:r>
               <w:rPr>
                 <w:rStyle w:val="Hipervnculo"/>
@@ -1614,7 +1614,7 @@
                 <w:noProof/>
                 <w:webHidden/>
               </w:rPr>
-              <w:instrText xml:space="preserve"> PAGEREF _Toc122129535 \h </w:instrText>
+              <w:instrText xml:space="preserve"> PAGEREF _Toc122193380 \h </w:instrText>
             </w:r>
             <w:r>
               <w:rPr>
@@ -1657,7 +1657,7 @@
               <w:lang w:eastAsia="es-MX"/>
             </w:rPr>
           </w:pPr>
-          <w:hyperlink w:anchor="_Toc122129536" w:history="1">
+          <w:hyperlink w:anchor="_Toc122193381" w:history="1">
             <w:r>
               <w:rPr>
                 <w:rStyle w:val="Hipervnculo"/>
@@ -1684,7 +1684,7 @@
                 <w:noProof/>
                 <w:webHidden/>
               </w:rPr>
-              <w:instrText xml:space="preserve"> PAGEREF _Toc122129536 \h </w:instrText>
+              <w:instrText xml:space="preserve"> PAGEREF _Toc122193381 \h </w:instrText>
             </w:r>
             <w:r>
               <w:rPr>
@@ -1727,7 +1727,7 @@
               <w:lang w:eastAsia="es-MX"/>
             </w:rPr>
           </w:pPr>
-          <w:hyperlink w:anchor="_Toc122129537" w:history="1">
+          <w:hyperlink w:anchor="_Toc122193382" w:history="1">
             <w:r>
               <w:rPr>
                 <w:rStyle w:val="Hipervnculo"/>
@@ -1754,7 +1754,7 @@
                 <w:noProof/>
                 <w:webHidden/>
               </w:rPr>
-              <w:instrText xml:space="preserve"> PAGEREF _Toc122129537 \h </w:instrText>
+              <w:instrText xml:space="preserve"> PAGEREF _Toc122193382 \h </w:instrText>
             </w:r>
             <w:r>
               <w:rPr>
@@ -1797,7 +1797,7 @@
               <w:lang w:eastAsia="es-MX"/>
             </w:rPr>
           </w:pPr>
-          <w:hyperlink w:anchor="_Toc122129538" w:history="1">
+          <w:hyperlink w:anchor="_Toc122193383" w:history="1">
             <w:r>
               <w:rPr>
                 <w:rStyle w:val="Hipervnculo"/>
@@ -1824,7 +1824,7 @@
                 <w:noProof/>
                 <w:webHidden/>
               </w:rPr>
-              <w:instrText xml:space="preserve"> PAGEREF _Toc122129538 \h </w:instrText>
+              <w:instrText xml:space="preserve"> PAGEREF _Toc122193383 \h </w:instrText>
             </w:r>
             <w:r>
               <w:rPr>
@@ -1867,7 +1867,7 @@
               <w:lang w:eastAsia="es-MX"/>
             </w:rPr>
           </w:pPr>
-          <w:hyperlink w:anchor="_Toc122129539" w:history="1">
+          <w:hyperlink w:anchor="_Toc122193384" w:history="1">
             <w:r>
               <w:rPr>
                 <w:rStyle w:val="Hipervnculo"/>
@@ -1894,7 +1894,7 @@
                 <w:noProof/>
                 <w:webHidden/>
               </w:rPr>
-              <w:instrText xml:space="preserve"> PAGEREF _Toc122129539 \h </w:instrText>
+              <w:instrText xml:space="preserve"> PAGEREF _Toc122193384 \h </w:instrText>
             </w:r>
             <w:r>
               <w:rPr>
@@ -1937,7 +1937,7 @@
               <w:lang w:eastAsia="es-MX"/>
             </w:rPr>
           </w:pPr>
-          <w:hyperlink w:anchor="_Toc122129540" w:history="1">
+          <w:hyperlink w:anchor="_Toc122193385" w:history="1">
             <w:r>
               <w:rPr>
                 <w:rStyle w:val="Hipervnculo"/>
@@ -1964,7 +1964,7 @@
                 <w:noProof/>
                 <w:webHidden/>
               </w:rPr>
-              <w:instrText xml:space="preserve"> PAGEREF _Toc122129540 \h </w:instrText>
+              <w:instrText xml:space="preserve"> PAGEREF _Toc122193385 \h </w:instrText>
             </w:r>
             <w:r>
               <w:rPr>
@@ -2007,7 +2007,7 @@
               <w:lang w:eastAsia="es-MX"/>
             </w:rPr>
           </w:pPr>
-          <w:hyperlink w:anchor="_Toc122129541" w:history="1">
+          <w:hyperlink w:anchor="_Toc122193386" w:history="1">
             <w:r>
               <w:rPr>
                 <w:rStyle w:val="Hipervnculo"/>
@@ -2034,7 +2034,7 @@
                 <w:noProof/>
                 <w:webHidden/>
               </w:rPr>
-              <w:instrText xml:space="preserve"> PAGEREF _Toc122129541 \h </w:instrText>
+              <w:instrText xml:space="preserve"> PAGEREF _Toc122193386 \h </w:instrText>
             </w:r>
             <w:r>
               <w:rPr>
@@ -2077,7 +2077,7 @@
               <w:lang w:eastAsia="es-MX"/>
             </w:rPr>
           </w:pPr>
-          <w:hyperlink w:anchor="_Toc122129542" w:history="1">
+          <w:hyperlink w:anchor="_Toc122193387" w:history="1">
             <w:r>
               <w:rPr>
                 <w:rStyle w:val="Hipervnculo"/>
@@ -2104,7 +2104,7 @@
                 <w:noProof/>
                 <w:webHidden/>
               </w:rPr>
-              <w:instrText xml:space="preserve"> PAGEREF _Toc122129542 \h </w:instrText>
+              <w:instrText xml:space="preserve"> PAGEREF _Toc122193387 \h </w:instrText>
             </w:r>
             <w:r>
               <w:rPr>
@@ -2147,7 +2147,7 @@
               <w:lang w:eastAsia="es-MX"/>
             </w:rPr>
           </w:pPr>
-          <w:hyperlink w:anchor="_Toc122129543" w:history="1">
+          <w:hyperlink w:anchor="_Toc122193388" w:history="1">
             <w:r>
               <w:rPr>
                 <w:rStyle w:val="Hipervnculo"/>
@@ -2174,7 +2174,7 @@
                 <w:noProof/>
                 <w:webHidden/>
               </w:rPr>
-              <w:instrText xml:space="preserve"> PAGEREF _Toc122129543 \h </w:instrText>
+              <w:instrText xml:space="preserve"> PAGEREF _Toc122193388 \h </w:instrText>
             </w:r>
             <w:r>
               <w:rPr>
@@ -2217,7 +2217,7 @@
               <w:lang w:eastAsia="es-MX"/>
             </w:rPr>
           </w:pPr>
-          <w:hyperlink w:anchor="_Toc122129544" w:history="1">
+          <w:hyperlink w:anchor="_Toc122193389" w:history="1">
             <w:r>
               <w:rPr>
                 <w:rStyle w:val="Hipervnculo"/>
@@ -2245,7 +2245,7 @@
                 <w:noProof/>
                 <w:webHidden/>
               </w:rPr>
-              <w:instrText xml:space="preserve"> PAGEREF _Toc122129544 \h </w:instrText>
+              <w:instrText xml:space="preserve"> PAGEREF _Toc122193389 \h </w:instrText>
             </w:r>
             <w:r>
               <w:rPr>
@@ -2288,7 +2288,7 @@
               <w:lang w:eastAsia="es-MX"/>
             </w:rPr>
           </w:pPr>
-          <w:hyperlink w:anchor="_Toc122129545" w:history="1">
+          <w:hyperlink w:anchor="_Toc122193390" w:history="1">
             <w:r>
               <w:rPr>
                 <w:rStyle w:val="Hipervnculo"/>
@@ -2315,7 +2315,7 @@
                 <w:noProof/>
                 <w:webHidden/>
               </w:rPr>
-              <w:instrText xml:space="preserve"> PAGEREF _Toc122129545 \h </w:instrText>
+              <w:instrText xml:space="preserve"> PAGEREF _Toc122193390 \h </w:instrText>
             </w:r>
             <w:r>
               <w:rPr>
@@ -2358,7 +2358,7 @@
               <w:lang w:eastAsia="es-MX"/>
             </w:rPr>
           </w:pPr>
-          <w:hyperlink w:anchor="_Toc122129546" w:history="1">
+          <w:hyperlink w:anchor="_Toc122193391" w:history="1">
             <w:r>
               <w:rPr>
                 <w:rStyle w:val="Hipervnculo"/>
@@ -2386,7 +2386,7 @@
                 <w:noProof/>
                 <w:webHidden/>
               </w:rPr>
-              <w:instrText xml:space="preserve"> PAGEREF _Toc122129546 \h </w:instrText>
+              <w:instrText xml:space="preserve"> PAGEREF _Toc122193391 \h </w:instrText>
             </w:r>
             <w:r>
               <w:rPr>
@@ -2429,7 +2429,7 @@
               <w:lang w:eastAsia="es-MX"/>
             </w:rPr>
           </w:pPr>
-          <w:hyperlink w:anchor="_Toc122129547" w:history="1">
+          <w:hyperlink w:anchor="_Toc122193392" w:history="1">
             <w:r>
               <w:rPr>
                 <w:rStyle w:val="Hipervnculo"/>
@@ -2456,7 +2456,7 @@
                 <w:noProof/>
                 <w:webHidden/>
               </w:rPr>
-              <w:instrText xml:space="preserve"> PAGEREF _Toc122129547 \h </w:instrText>
+              <w:instrText xml:space="preserve"> PAGEREF _Toc122193392 \h </w:instrText>
             </w:r>
             <w:r>
               <w:rPr>
@@ -2499,7 +2499,7 @@
               <w:lang w:eastAsia="es-MX"/>
             </w:rPr>
           </w:pPr>
-          <w:hyperlink w:anchor="_Toc122129548" w:history="1">
+          <w:hyperlink w:anchor="_Toc122193393" w:history="1">
             <w:r>
               <w:rPr>
                 <w:rStyle w:val="Hipervnculo"/>
@@ -2527,7 +2527,7 @@
                 <w:noProof/>
                 <w:webHidden/>
               </w:rPr>
-              <w:instrText xml:space="preserve"> PAGEREF _Toc122129548 \h </w:instrText>
+              <w:instrText xml:space="preserve"> PAGEREF _Toc122193393 \h </w:instrText>
             </w:r>
             <w:r>
               <w:rPr>
@@ -2570,7 +2570,7 @@
               <w:lang w:eastAsia="es-MX"/>
             </w:rPr>
           </w:pPr>
-          <w:hyperlink w:anchor="_Toc122129549" w:history="1">
+          <w:hyperlink w:anchor="_Toc122193394" w:history="1">
             <w:r>
               <w:rPr>
                 <w:rStyle w:val="Hipervnculo"/>
@@ -2597,7 +2597,7 @@
                 <w:noProof/>
                 <w:webHidden/>
               </w:rPr>
-              <w:instrText xml:space="preserve"> PAGEREF _Toc122129549 \h </w:instrText>
+              <w:instrText xml:space="preserve"> PAGEREF _Toc122193394 \h </w:instrText>
             </w:r>
             <w:r>
               <w:rPr>
@@ -2640,7 +2640,7 @@
               <w:lang w:eastAsia="es-MX"/>
             </w:rPr>
           </w:pPr>
-          <w:hyperlink w:anchor="_Toc122129550" w:history="1">
+          <w:hyperlink w:anchor="_Toc122193395" w:history="1">
             <w:r>
               <w:rPr>
                 <w:rStyle w:val="Hipervnculo"/>
@@ -2668,7 +2668,7 @@
                 <w:noProof/>
                 <w:webHidden/>
               </w:rPr>
-              <w:instrText xml:space="preserve"> PAGEREF _Toc122129550 \h </w:instrText>
+              <w:instrText xml:space="preserve"> PAGEREF _Toc122193395 \h </w:instrText>
             </w:r>
             <w:r>
               <w:rPr>
@@ -2711,7 +2711,7 @@
               <w:lang w:eastAsia="es-MX"/>
             </w:rPr>
           </w:pPr>
-          <w:hyperlink w:anchor="_Toc122129551" w:history="1">
+          <w:hyperlink w:anchor="_Toc122193396" w:history="1">
             <w:r>
               <w:rPr>
                 <w:rStyle w:val="Hipervnculo"/>
@@ -2738,7 +2738,7 @@
                 <w:noProof/>
                 <w:webHidden/>
               </w:rPr>
-              <w:instrText xml:space="preserve"> PAGEREF _Toc122129551 \h </w:instrText>
+              <w:instrText xml:space="preserve"> PAGEREF _Toc122193396 \h </w:instrText>
             </w:r>
             <w:r>
               <w:rPr>
@@ -2781,7 +2781,7 @@
               <w:lang w:eastAsia="es-MX"/>
             </w:rPr>
           </w:pPr>
-          <w:hyperlink w:anchor="_Toc122129552" w:history="1">
+          <w:hyperlink w:anchor="_Toc122193397" w:history="1">
             <w:r>
               <w:rPr>
                 <w:rStyle w:val="Hipervnculo"/>
@@ -2809,7 +2809,7 @@
                 <w:noProof/>
                 <w:webHidden/>
               </w:rPr>
-              <w:instrText xml:space="preserve"> PAGEREF _Toc122129552 \h </w:instrText>
+              <w:instrText xml:space="preserve"> PAGEREF _Toc122193397 \h </w:instrText>
             </w:r>
             <w:r>
               <w:rPr>
@@ -2852,7 +2852,7 @@
               <w:lang w:eastAsia="es-MX"/>
             </w:rPr>
           </w:pPr>
-          <w:hyperlink w:anchor="_Toc122129553" w:history="1">
+          <w:hyperlink w:anchor="_Toc122193398" w:history="1">
             <w:r>
               <w:rPr>
                 <w:rStyle w:val="Hipervnculo"/>
@@ -2879,7 +2879,7 @@
                 <w:noProof/>
                 <w:webHidden/>
               </w:rPr>
-              <w:instrText xml:space="preserve"> PAGEREF _Toc122129553 \h </w:instrText>
+              <w:instrText xml:space="preserve"> PAGEREF _Toc122193398 \h </w:instrText>
             </w:r>
             <w:r>
               <w:rPr>
@@ -2922,7 +2922,7 @@
               <w:lang w:eastAsia="es-MX"/>
             </w:rPr>
           </w:pPr>
-          <w:hyperlink w:anchor="_Toc122129554" w:history="1">
+          <w:hyperlink w:anchor="_Toc122193399" w:history="1">
             <w:r>
               <w:rPr>
                 <w:rStyle w:val="Hipervnculo"/>
@@ -2950,7 +2950,7 @@
                 <w:noProof/>
                 <w:webHidden/>
               </w:rPr>
-              <w:instrText xml:space="preserve"> PAGEREF _Toc122129554 \h </w:instrText>
+              <w:instrText xml:space="preserve"> PAGEREF _Toc122193399 \h </w:instrText>
             </w:r>
             <w:r>
               <w:rPr>
@@ -2993,7 +2993,7 @@
               <w:lang w:eastAsia="es-MX"/>
             </w:rPr>
           </w:pPr>
-          <w:hyperlink w:anchor="_Toc122129555" w:history="1">
+          <w:hyperlink w:anchor="_Toc122193400" w:history="1">
             <w:r>
               <w:rPr>
                 <w:rStyle w:val="Hipervnculo"/>
@@ -3020,7 +3020,7 @@
                 <w:noProof/>
                 <w:webHidden/>
               </w:rPr>
-              <w:instrText xml:space="preserve"> PAGEREF _Toc122129555 \h </w:instrText>
+              <w:instrText xml:space="preserve"> PAGEREF _Toc122193400 \h </w:instrText>
             </w:r>
             <w:r>
               <w:rPr>
@@ -3063,7 +3063,7 @@
               <w:lang w:eastAsia="es-MX"/>
             </w:rPr>
           </w:pPr>
-          <w:hyperlink w:anchor="_Toc122129556" w:history="1">
+          <w:hyperlink w:anchor="_Toc122193401" w:history="1">
             <w:r>
               <w:rPr>
                 <w:rStyle w:val="Hipervnculo"/>
@@ -3091,7 +3091,7 @@
                 <w:noProof/>
                 <w:webHidden/>
               </w:rPr>
-              <w:instrText xml:space="preserve"> PAGEREF _Toc122129556 \h </w:instrText>
+              <w:instrText xml:space="preserve"> PAGEREF _Toc122193401 \h </w:instrText>
             </w:r>
             <w:r>
               <w:rPr>
@@ -3134,7 +3134,7 @@
               <w:lang w:eastAsia="es-MX"/>
             </w:rPr>
           </w:pPr>
-          <w:hyperlink w:anchor="_Toc122129557" w:history="1">
+          <w:hyperlink w:anchor="_Toc122193402" w:history="1">
             <w:r>
               <w:rPr>
                 <w:rStyle w:val="Hipervnculo"/>
@@ -3161,7 +3161,7 @@
                 <w:noProof/>
                 <w:webHidden/>
               </w:rPr>
-              <w:instrText xml:space="preserve"> PAGEREF _Toc122129557 \h </w:instrText>
+              <w:instrText xml:space="preserve"> PAGEREF _Toc122193402 \h </w:instrText>
             </w:r>
             <w:r>
               <w:rPr>
@@ -3204,7 +3204,7 @@
               <w:lang w:eastAsia="es-MX"/>
             </w:rPr>
           </w:pPr>
-          <w:hyperlink w:anchor="_Toc122129558" w:history="1">
+          <w:hyperlink w:anchor="_Toc122193403" w:history="1">
             <w:r>
               <w:rPr>
                 <w:rStyle w:val="Hipervnculo"/>
@@ -3232,7 +3232,7 @@
                 <w:noProof/>
                 <w:webHidden/>
               </w:rPr>
-              <w:instrText xml:space="preserve"> PAGEREF _Toc122129558 \h </w:instrText>
+              <w:instrText xml:space="preserve"> PAGEREF _Toc122193403 \h </w:instrText>
             </w:r>
             <w:r>
               <w:rPr>
@@ -3275,7 +3275,7 @@
               <w:lang w:eastAsia="es-MX"/>
             </w:rPr>
           </w:pPr>
-          <w:hyperlink w:anchor="_Toc122129559" w:history="1">
+          <w:hyperlink w:anchor="_Toc122193404" w:history="1">
             <w:r>
               <w:rPr>
                 <w:rStyle w:val="Hipervnculo"/>
@@ -3302,7 +3302,7 @@
                 <w:noProof/>
                 <w:webHidden/>
               </w:rPr>
-              <w:instrText xml:space="preserve"> PAGEREF _Toc122129559 \h </w:instrText>
+              <w:instrText xml:space="preserve"> PAGEREF _Toc122193404 \h </w:instrText>
             </w:r>
             <w:r>
               <w:rPr>
@@ -3345,7 +3345,7 @@
               <w:lang w:eastAsia="es-MX"/>
             </w:rPr>
           </w:pPr>
-          <w:hyperlink w:anchor="_Toc122129560" w:history="1">
+          <w:hyperlink w:anchor="_Toc122193405" w:history="1">
             <w:r>
               <w:rPr>
                 <w:rStyle w:val="Hipervnculo"/>
@@ -3373,7 +3373,7 @@
                 <w:noProof/>
                 <w:webHidden/>
               </w:rPr>
-              <w:instrText xml:space="preserve"> PAGEREF _Toc122129560 \h </w:instrText>
+              <w:instrText xml:space="preserve"> PAGEREF _Toc122193405 \h </w:instrText>
             </w:r>
             <w:r>
               <w:rPr>
@@ -3416,7 +3416,7 @@
               <w:lang w:eastAsia="es-MX"/>
             </w:rPr>
           </w:pPr>
-          <w:hyperlink w:anchor="_Toc122129561" w:history="1">
+          <w:hyperlink w:anchor="_Toc122193406" w:history="1">
             <w:r>
               <w:rPr>
                 <w:rStyle w:val="Hipervnculo"/>
@@ -3443,7 +3443,7 @@
                 <w:noProof/>
                 <w:webHidden/>
               </w:rPr>
-              <w:instrText xml:space="preserve"> PAGEREF _Toc122129561 \h </w:instrText>
+              <w:instrText xml:space="preserve"> PAGEREF _Toc122193406 \h </w:instrText>
             </w:r>
             <w:r>
               <w:rPr>
@@ -3486,7 +3486,7 @@
               <w:lang w:eastAsia="es-MX"/>
             </w:rPr>
           </w:pPr>
-          <w:hyperlink w:anchor="_Toc122129562" w:history="1">
+          <w:hyperlink w:anchor="_Toc122193407" w:history="1">
             <w:r>
               <w:rPr>
                 <w:rStyle w:val="Hipervnculo"/>
@@ -3514,7 +3514,7 @@
                 <w:noProof/>
                 <w:webHidden/>
               </w:rPr>
-              <w:instrText xml:space="preserve"> PAGEREF _Toc122129562 \h </w:instrText>
+              <w:instrText xml:space="preserve"> PAGEREF _Toc122193407 \h </w:instrText>
             </w:r>
             <w:r>
               <w:rPr>
@@ -3557,7 +3557,7 @@
               <w:lang w:eastAsia="es-MX"/>
             </w:rPr>
           </w:pPr>
-          <w:hyperlink w:anchor="_Toc122129563" w:history="1">
+          <w:hyperlink w:anchor="_Toc122193408" w:history="1">
             <w:r>
               <w:rPr>
                 <w:rStyle w:val="Hipervnculo"/>
@@ -3584,7 +3584,7 @@
                 <w:noProof/>
                 <w:webHidden/>
               </w:rPr>
-              <w:instrText xml:space="preserve"> PAGEREF _Toc122129563 \h </w:instrText>
+              <w:instrText xml:space="preserve"> PAGEREF _Toc122193408 \h </w:instrText>
             </w:r>
             <w:r>
               <w:rPr>
@@ -3627,7 +3627,7 @@
               <w:lang w:eastAsia="es-MX"/>
             </w:rPr>
           </w:pPr>
-          <w:hyperlink w:anchor="_Toc122129564" w:history="1">
+          <w:hyperlink w:anchor="_Toc122193409" w:history="1">
             <w:r>
               <w:rPr>
                 <w:rStyle w:val="Hipervnculo"/>
@@ -3655,7 +3655,7 @@
                 <w:noProof/>
                 <w:webHidden/>
               </w:rPr>
-              <w:instrText xml:space="preserve"> PAGEREF _Toc122129564 \h </w:instrText>
+              <w:instrText xml:space="preserve"> PAGEREF _Toc122193409 \h </w:instrText>
             </w:r>
             <w:r>
               <w:rPr>
@@ -3698,7 +3698,7 @@
               <w:lang w:eastAsia="es-MX"/>
             </w:rPr>
           </w:pPr>
-          <w:hyperlink w:anchor="_Toc122129565" w:history="1">
+          <w:hyperlink w:anchor="_Toc122193410" w:history="1">
             <w:r>
               <w:rPr>
                 <w:rStyle w:val="Hipervnculo"/>
@@ -3725,7 +3725,7 @@
                 <w:noProof/>
                 <w:webHidden/>
               </w:rPr>
-              <w:instrText xml:space="preserve"> PAGEREF _Toc122129565 \h </w:instrText>
+              <w:instrText xml:space="preserve"> PAGEREF _Toc122193410 \h </w:instrText>
             </w:r>
             <w:r>
               <w:rPr>
@@ -3768,7 +3768,7 @@
               <w:lang w:eastAsia="es-MX"/>
             </w:rPr>
           </w:pPr>
-          <w:hyperlink w:anchor="_Toc122129566" w:history="1">
+          <w:hyperlink w:anchor="_Toc122193411" w:history="1">
             <w:r>
               <w:rPr>
                 <w:rStyle w:val="Hipervnculo"/>
@@ -3797,7 +3797,7 @@
                 <w:noProof/>
                 <w:webHidden/>
               </w:rPr>
-              <w:instrText xml:space="preserve"> PAGEREF _Toc122129566 \h </w:instrText>
+              <w:instrText xml:space="preserve"> PAGEREF _Toc122193411 \h </w:instrText>
             </w:r>
             <w:r>
               <w:rPr>
@@ -3840,7 +3840,7 @@
               <w:lang w:eastAsia="es-MX"/>
             </w:rPr>
           </w:pPr>
-          <w:hyperlink w:anchor="_Toc122129567" w:history="1">
+          <w:hyperlink w:anchor="_Toc122193412" w:history="1">
             <w:r>
               <w:rPr>
                 <w:rStyle w:val="Hipervnculo"/>
@@ -3867,7 +3867,7 @@
                 <w:noProof/>
                 <w:webHidden/>
               </w:rPr>
-              <w:instrText xml:space="preserve"> PAGEREF _Toc122129567 \h </w:instrText>
+              <w:instrText xml:space="preserve"> PAGEREF _Toc122193412 \h </w:instrText>
             </w:r>
             <w:r>
               <w:rPr>
@@ -3910,7 +3910,7 @@
               <w:lang w:eastAsia="es-MX"/>
             </w:rPr>
           </w:pPr>
-          <w:hyperlink w:anchor="_Toc122129568" w:history="1">
+          <w:hyperlink w:anchor="_Toc122193413" w:history="1">
             <w:r>
               <w:rPr>
                 <w:rStyle w:val="Hipervnculo"/>
@@ -3939,7 +3939,7 @@
                 <w:noProof/>
                 <w:webHidden/>
               </w:rPr>
-              <w:instrText xml:space="preserve"> PAGEREF _Toc122129568 \h </w:instrText>
+              <w:instrText xml:space="preserve"> PAGEREF _Toc122193413 \h </w:instrText>
             </w:r>
             <w:r>
               <w:rPr>
@@ -3982,7 +3982,7 @@
               <w:lang w:eastAsia="es-MX"/>
             </w:rPr>
           </w:pPr>
-          <w:hyperlink w:anchor="_Toc122129569" w:history="1">
+          <w:hyperlink w:anchor="_Toc122193414" w:history="1">
             <w:r>
               <w:rPr>
                 <w:rStyle w:val="Hipervnculo"/>
@@ -4009,7 +4009,7 @@
                 <w:noProof/>
                 <w:webHidden/>
               </w:rPr>
-              <w:instrText xml:space="preserve"> PAGEREF _Toc122129569 \h </w:instrText>
+              <w:instrText xml:space="preserve"> PAGEREF _Toc122193414 \h </w:instrText>
             </w:r>
             <w:r>
               <w:rPr>
@@ -4052,7 +4052,7 @@
               <w:lang w:eastAsia="es-MX"/>
             </w:rPr>
           </w:pPr>
-          <w:hyperlink w:anchor="_Toc122129570" w:history="1">
+          <w:hyperlink w:anchor="_Toc122193415" w:history="1">
             <w:r>
               <w:rPr>
                 <w:rStyle w:val="Hipervnculo"/>
@@ -4081,7 +4081,7 @@
                 <w:noProof/>
                 <w:webHidden/>
               </w:rPr>
-              <w:instrText xml:space="preserve"> PAGEREF _Toc122129570 \h </w:instrText>
+              <w:instrText xml:space="preserve"> PAGEREF _Toc122193415 \h </w:instrText>
             </w:r>
             <w:r>
               <w:rPr>
@@ -4124,7 +4124,7 @@
               <w:lang w:eastAsia="es-MX"/>
             </w:rPr>
           </w:pPr>
-          <w:hyperlink w:anchor="_Toc122129571" w:history="1">
+          <w:hyperlink w:anchor="_Toc122193416" w:history="1">
             <w:r>
               <w:rPr>
                 <w:rStyle w:val="Hipervnculo"/>
@@ -4151,7 +4151,7 @@
                 <w:noProof/>
                 <w:webHidden/>
               </w:rPr>
-              <w:instrText xml:space="preserve"> PAGEREF _Toc122129571 \h </w:instrText>
+              <w:instrText xml:space="preserve"> PAGEREF _Toc122193416 \h </w:instrText>
             </w:r>
             <w:r>
               <w:rPr>
@@ -4194,7 +4194,7 @@
               <w:lang w:eastAsia="es-MX"/>
             </w:rPr>
           </w:pPr>
-          <w:hyperlink w:anchor="_Toc122129572" w:history="1">
+          <w:hyperlink w:anchor="_Toc122193417" w:history="1">
             <w:r>
               <w:rPr>
                 <w:rStyle w:val="Hipervnculo"/>
@@ -4221,7 +4221,7 @@
                 <w:noProof/>
                 <w:webHidden/>
               </w:rPr>
-              <w:instrText xml:space="preserve"> PAGEREF _Toc122129572 \h </w:instrText>
+              <w:instrText xml:space="preserve"> PAGEREF _Toc122193417 \h </w:instrText>
             </w:r>
             <w:r>
               <w:rPr>
@@ -4264,7 +4264,7 @@
               <w:lang w:eastAsia="es-MX"/>
             </w:rPr>
           </w:pPr>
-          <w:hyperlink w:anchor="_Toc122129573" w:history="1">
+          <w:hyperlink w:anchor="_Toc122193418" w:history="1">
             <w:r>
               <w:rPr>
                 <w:rStyle w:val="Hipervnculo"/>
@@ -4291,7 +4291,7 @@
                 <w:noProof/>
                 <w:webHidden/>
               </w:rPr>
-              <w:instrText xml:space="preserve"> PAGEREF _Toc122129573 \h </w:instrText>
+              <w:instrText xml:space="preserve"> PAGEREF _Toc122193418 \h </w:instrText>
             </w:r>
             <w:r>
               <w:rPr>
@@ -4334,7 +4334,7 @@
               <w:lang w:eastAsia="es-MX"/>
             </w:rPr>
           </w:pPr>
-          <w:hyperlink w:anchor="_Toc122129574" w:history="1">
+          <w:hyperlink w:anchor="_Toc122193419" w:history="1">
             <w:r>
               <w:rPr>
                 <w:rStyle w:val="Hipervnculo"/>
@@ -4361,7 +4361,7 @@
                 <w:noProof/>
                 <w:webHidden/>
               </w:rPr>
-              <w:instrText xml:space="preserve"> PAGEREF _Toc122129574 \h </w:instrText>
+              <w:instrText xml:space="preserve"> PAGEREF _Toc122193419 \h </w:instrText>
             </w:r>
             <w:r>
               <w:rPr>
@@ -4382,6 +4382,76 @@
                 <w:webHidden/>
               </w:rPr>
               <w:t>33</w:t>
+            </w:r>
+            <w:r>
+              <w:rPr>
+                <w:noProof/>
+                <w:webHidden/>
+              </w:rPr>
+              <w:fldChar w:fldCharType="end"/>
+            </w:r>
+          </w:hyperlink>
+        </w:p>
+        <w:p>
+          <w:pPr>
+            <w:pStyle w:val="TDC1"/>
+            <w:tabs>
+              <w:tab w:val="right" w:leader="dot" w:pos="8828"/>
+            </w:tabs>
+            <w:rPr>
+              <w:rFonts w:asciiTheme="minorHAnsi" w:eastAsiaTheme="minorEastAsia" w:hAnsiTheme="minorHAnsi"/>
+              <w:noProof/>
+              <w:lang w:eastAsia="es-MX"/>
+            </w:rPr>
+          </w:pPr>
+          <w:hyperlink w:anchor="_Toc122193420" w:history="1">
+            <w:r>
+              <w:rPr>
+                <w:rStyle w:val="Hipervnculo"/>
+                <w:noProof/>
+              </w:rPr>
+              <w:t>Conclusión</w:t>
+            </w:r>
+            <w:r>
+              <w:rPr>
+                <w:noProof/>
+                <w:webHidden/>
+              </w:rPr>
+              <w:tab/>
+            </w:r>
+            <w:r>
+              <w:rPr>
+                <w:noProof/>
+                <w:webHidden/>
+              </w:rPr>
+              <w:fldChar w:fldCharType="begin"/>
+            </w:r>
+            <w:r>
+              <w:rPr>
+                <w:noProof/>
+                <w:webHidden/>
+              </w:rPr>
+              <w:instrText xml:space="preserve"> PAGEREF _Toc122193420 \h </w:instrText>
+            </w:r>
+            <w:r>
+              <w:rPr>
+                <w:noProof/>
+                <w:webHidden/>
+              </w:rPr>
+            </w:r>
+            <w:r>
+              <w:rPr>
+                <w:noProof/>
+                <w:webHidden/>
+              </w:rPr>
+              <w:fldChar w:fldCharType="separate"/>
+            </w:r>
+            <w:r>
+              <w:rPr>
+                <w:noProof/>
+                <w:webHidden/>
+              </w:rPr>
+              <w:t>34</w:t>
             </w:r>
             <w:r>
               <w:rPr>
@@ -4431,7 +4501,7 @@
       <w:pPr>
         <w:pStyle w:val="Ttulo1"/>
       </w:pPr>
-      <w:bookmarkStart w:id="0" w:name="_Toc122129531"/>
+      <w:bookmarkStart w:id="0" w:name="_Toc122193376"/>
       <w:r>
         <w:t>Introducción</w:t>
       </w:r>
@@ -4503,7 +4573,7 @@
       <w:pPr>
         <w:pStyle w:val="Ttulo1"/>
       </w:pPr>
-      <w:bookmarkStart w:id="1" w:name="_Toc122129532"/>
+      <w:bookmarkStart w:id="1" w:name="_Toc122193377"/>
       <w:r>
         <w:t>Sustento metodológico</w:t>
       </w:r>
@@ -4866,7 +4936,7 @@
       <w:pPr>
         <w:pStyle w:val="Ttulo2"/>
       </w:pPr>
-      <w:bookmarkStart w:id="2" w:name="_Toc122129533"/>
+      <w:bookmarkStart w:id="2" w:name="_Toc122193378"/>
       <w:r>
         <w:t>EDT</w:t>
       </w:r>
@@ -13488,7 +13558,7 @@
       <w:pPr>
         <w:pStyle w:val="Ttulo1"/>
       </w:pPr>
-      <w:bookmarkStart w:id="3" w:name="_Toc122129534"/>
+      <w:bookmarkStart w:id="3" w:name="_Toc122193379"/>
       <w:r>
         <w:t>Artefactos de Diseño</w:t>
       </w:r>
@@ -13499,7 +13569,7 @@
       <w:pPr>
         <w:pStyle w:val="Ttulo2"/>
       </w:pPr>
-      <w:bookmarkStart w:id="4" w:name="_Toc122129535"/>
+      <w:bookmarkStart w:id="4" w:name="_Toc122193380"/>
       <w:r>
         <w:t>Diagrama de clases</w:t>
       </w:r>
@@ -13570,7 +13640,7 @@
           <w:noProof/>
         </w:rPr>
       </w:pPr>
-      <w:bookmarkStart w:id="5" w:name="_Toc122129536"/>
+      <w:bookmarkStart w:id="5" w:name="_Toc122193381"/>
       <w:r>
         <w:t>Diagrama de CU</w:t>
       </w:r>
@@ -13653,7 +13723,7 @@
           <w:noProof/>
         </w:rPr>
       </w:pPr>
-      <w:bookmarkStart w:id="6" w:name="_Toc122129537"/>
+      <w:bookmarkStart w:id="6" w:name="_Toc122193382"/>
       <w:r>
         <w:rPr>
           <w:noProof/>
@@ -13725,7 +13795,7 @@
       <w:pPr>
         <w:pStyle w:val="Ttulo2"/>
       </w:pPr>
-      <w:bookmarkStart w:id="7" w:name="_Toc122129538"/>
+      <w:bookmarkStart w:id="7" w:name="_Toc122193383"/>
       <w:r>
         <w:lastRenderedPageBreak/>
         <w:t>Diagrama Navegacional Conductor</w:t>
@@ -13792,7 +13862,7 @@
       <w:pPr>
         <w:pStyle w:val="Ttulo2"/>
       </w:pPr>
-      <w:bookmarkStart w:id="8" w:name="_Toc122129539"/>
+      <w:bookmarkStart w:id="8" w:name="_Toc122193384"/>
       <w:r>
         <w:t>Diagrama Navegacional Ajustador</w:t>
       </w:r>
@@ -13865,7 +13935,7 @@
       <w:pPr>
         <w:pStyle w:val="Ttulo2"/>
       </w:pPr>
-      <w:bookmarkStart w:id="9" w:name="_Toc122129540"/>
+      <w:bookmarkStart w:id="9" w:name="_Toc122193385"/>
       <w:r>
         <w:t>Diagrama Contexto Ajustador</w:t>
       </w:r>
@@ -13933,7 +14003,7 @@
       <w:pPr>
         <w:pStyle w:val="Ttulo2"/>
       </w:pPr>
-      <w:bookmarkStart w:id="10" w:name="_Toc122129541"/>
+      <w:bookmarkStart w:id="10" w:name="_Toc122193386"/>
       <w:r>
         <w:t>Diagrama contexto Conductor</w:t>
       </w:r>
@@ -14018,7 +14088,7 @@
       <w:bookmarkStart w:id="12" w:name="_Toc120126799"/>
       <w:bookmarkStart w:id="13" w:name="_Toc73819325"/>
       <w:bookmarkStart w:id="14" w:name="_Toc73976499"/>
-      <w:bookmarkStart w:id="15" w:name="_Toc122129542"/>
+      <w:bookmarkStart w:id="15" w:name="_Toc122193387"/>
       <w:r>
         <w:t>Descripciones de CU</w:t>
       </w:r>
@@ -14032,7 +14102,7 @@
       </w:pPr>
       <w:bookmarkStart w:id="16" w:name="_Toc84102972"/>
       <w:bookmarkStart w:id="17" w:name="_Toc120126800"/>
-      <w:bookmarkStart w:id="18" w:name="_Toc122129543"/>
+      <w:bookmarkStart w:id="18" w:name="_Toc122193388"/>
       <w:r>
         <w:t xml:space="preserve">CU. </w:t>
       </w:r>
@@ -14059,7 +14129,7 @@
       </w:pPr>
       <w:bookmarkStart w:id="19" w:name="_Toc84102973"/>
       <w:bookmarkStart w:id="20" w:name="_Toc120126801"/>
-      <w:bookmarkStart w:id="21" w:name="_Toc122129544"/>
+      <w:bookmarkStart w:id="21" w:name="_Toc122193389"/>
       <w:r>
         <w:rPr>
           <w:rFonts w:ascii="Arial" w:hAnsi="Arial" w:cs="Arial"/>
@@ -14895,7 +14965,7 @@
       </w:pPr>
       <w:bookmarkStart w:id="22" w:name="_Toc84102974"/>
       <w:bookmarkStart w:id="23" w:name="_Toc120126802"/>
-      <w:bookmarkStart w:id="24" w:name="_Toc122129545"/>
+      <w:bookmarkStart w:id="24" w:name="_Toc122193390"/>
       <w:r>
         <w:t xml:space="preserve">CU. </w:t>
       </w:r>
@@ -14922,7 +14992,7 @@
       </w:pPr>
       <w:bookmarkStart w:id="25" w:name="_Toc84102975"/>
       <w:bookmarkStart w:id="26" w:name="_Toc120126803"/>
-      <w:bookmarkStart w:id="27" w:name="_Toc122129546"/>
+      <w:bookmarkStart w:id="27" w:name="_Toc122193391"/>
       <w:r>
         <w:rPr>
           <w:rFonts w:ascii="Arial" w:hAnsi="Arial" w:cs="Arial"/>
@@ -16157,7 +16227,7 @@
         <w:pStyle w:val="Ttulo3"/>
       </w:pPr>
       <w:bookmarkStart w:id="28" w:name="_Toc120126804"/>
-      <w:bookmarkStart w:id="29" w:name="_Toc122129547"/>
+      <w:bookmarkStart w:id="29" w:name="_Toc122193392"/>
       <w:r>
         <w:t xml:space="preserve">CU. </w:t>
       </w:r>
@@ -16182,7 +16252,7 @@
         </w:rPr>
       </w:pPr>
       <w:bookmarkStart w:id="30" w:name="_Toc120126805"/>
-      <w:bookmarkStart w:id="31" w:name="_Toc122129548"/>
+      <w:bookmarkStart w:id="31" w:name="_Toc122193393"/>
       <w:r>
         <w:rPr>
           <w:rFonts w:ascii="Arial" w:hAnsi="Arial" w:cs="Arial"/>
@@ -17463,7 +17533,7 @@
       </w:pPr>
       <w:bookmarkStart w:id="32" w:name="_Toc84102976"/>
       <w:bookmarkStart w:id="33" w:name="_Toc120126806"/>
-      <w:bookmarkStart w:id="34" w:name="_Toc122129549"/>
+      <w:bookmarkStart w:id="34" w:name="_Toc122193394"/>
       <w:r>
         <w:t xml:space="preserve">CU. – </w:t>
       </w:r>
@@ -17484,7 +17554,7 @@
       </w:pPr>
       <w:bookmarkStart w:id="35" w:name="_Toc84102977"/>
       <w:bookmarkStart w:id="36" w:name="_Toc120126807"/>
-      <w:bookmarkStart w:id="37" w:name="_Toc122129550"/>
+      <w:bookmarkStart w:id="37" w:name="_Toc122193395"/>
       <w:r>
         <w:rPr>
           <w:rFonts w:ascii="Arial" w:hAnsi="Arial" w:cs="Arial"/>
@@ -18712,7 +18782,7 @@
         <w:pStyle w:val="Ttulo3"/>
       </w:pPr>
       <w:bookmarkStart w:id="39" w:name="_Toc120126808"/>
-      <w:bookmarkStart w:id="40" w:name="_Toc122129551"/>
+      <w:bookmarkStart w:id="40" w:name="_Toc122193396"/>
       <w:r>
         <w:t xml:space="preserve">CU. – </w:t>
       </w:r>
@@ -18731,7 +18801,7 @@
         </w:rPr>
       </w:pPr>
       <w:bookmarkStart w:id="41" w:name="_Toc120126809"/>
-      <w:bookmarkStart w:id="42" w:name="_Toc122129552"/>
+      <w:bookmarkStart w:id="42" w:name="_Toc122193397"/>
       <w:r>
         <w:rPr>
           <w:rFonts w:ascii="Arial" w:hAnsi="Arial" w:cs="Arial"/>
@@ -19923,7 +19993,7 @@
         <w:pStyle w:val="Ttulo3"/>
       </w:pPr>
       <w:bookmarkStart w:id="43" w:name="_Toc120126810"/>
-      <w:bookmarkStart w:id="44" w:name="_Toc122129553"/>
+      <w:bookmarkStart w:id="44" w:name="_Toc122193398"/>
       <w:r>
         <w:t xml:space="preserve">CU. – </w:t>
       </w:r>
@@ -19942,7 +20012,7 @@
         </w:rPr>
       </w:pPr>
       <w:bookmarkStart w:id="45" w:name="_Toc120126811"/>
-      <w:bookmarkStart w:id="46" w:name="_Toc122129554"/>
+      <w:bookmarkStart w:id="46" w:name="_Toc122193399"/>
       <w:r>
         <w:rPr>
           <w:rFonts w:ascii="Arial" w:hAnsi="Arial" w:cs="Arial"/>
@@ -20931,7 +21001,7 @@
         <w:pStyle w:val="Ttulo3"/>
       </w:pPr>
       <w:bookmarkStart w:id="47" w:name="_Toc120126812"/>
-      <w:bookmarkStart w:id="48" w:name="_Toc122129555"/>
+      <w:bookmarkStart w:id="48" w:name="_Toc122193400"/>
       <w:r>
         <w:t xml:space="preserve">CU. – </w:t>
       </w:r>
@@ -20950,7 +21020,7 @@
         </w:rPr>
       </w:pPr>
       <w:bookmarkStart w:id="49" w:name="_Toc120126813"/>
-      <w:bookmarkStart w:id="50" w:name="_Toc122129556"/>
+      <w:bookmarkStart w:id="50" w:name="_Toc122193401"/>
       <w:r>
         <w:rPr>
           <w:rFonts w:ascii="Arial" w:hAnsi="Arial" w:cs="Arial"/>
@@ -21863,7 +21933,7 @@
         <w:pStyle w:val="Ttulo3"/>
       </w:pPr>
       <w:bookmarkStart w:id="51" w:name="_Toc120126814"/>
-      <w:bookmarkStart w:id="52" w:name="_Toc122129557"/>
+      <w:bookmarkStart w:id="52" w:name="_Toc122193402"/>
       <w:r>
         <w:t xml:space="preserve">CU. – </w:t>
       </w:r>
@@ -21882,7 +21952,7 @@
         </w:rPr>
       </w:pPr>
       <w:bookmarkStart w:id="53" w:name="_Toc120126815"/>
-      <w:bookmarkStart w:id="54" w:name="_Toc122129558"/>
+      <w:bookmarkStart w:id="54" w:name="_Toc122193403"/>
       <w:r>
         <w:rPr>
           <w:rFonts w:ascii="Arial" w:hAnsi="Arial" w:cs="Arial"/>
@@ -22759,7 +22829,7 @@
         <w:pStyle w:val="Ttulo3"/>
       </w:pPr>
       <w:bookmarkStart w:id="55" w:name="_Toc120126816"/>
-      <w:bookmarkStart w:id="56" w:name="_Toc122129559"/>
+      <w:bookmarkStart w:id="56" w:name="_Toc122193404"/>
       <w:r>
         <w:t xml:space="preserve">CU. – </w:t>
       </w:r>
@@ -22778,7 +22848,7 @@
         </w:rPr>
       </w:pPr>
       <w:bookmarkStart w:id="57" w:name="_Toc120126817"/>
-      <w:bookmarkStart w:id="58" w:name="_Toc122129560"/>
+      <w:bookmarkStart w:id="58" w:name="_Toc122193405"/>
       <w:r>
         <w:rPr>
           <w:rFonts w:ascii="Arial" w:hAnsi="Arial" w:cs="Arial"/>
@@ -23690,7 +23760,7 @@
         </w:rPr>
       </w:pPr>
       <w:bookmarkStart w:id="59" w:name="_Toc120126818"/>
-      <w:bookmarkStart w:id="60" w:name="_Toc122129561"/>
+      <w:bookmarkStart w:id="60" w:name="_Toc122193406"/>
       <w:r>
         <w:rPr>
           <w:rFonts w:ascii="Arial" w:hAnsi="Arial"/>
@@ -23715,7 +23785,7 @@
         </w:rPr>
       </w:pPr>
       <w:bookmarkStart w:id="61" w:name="_Toc120126819"/>
-      <w:bookmarkStart w:id="62" w:name="_Toc122129562"/>
+      <w:bookmarkStart w:id="62" w:name="_Toc122193407"/>
       <w:r>
         <w:rPr>
           <w:rFonts w:ascii="Arial" w:hAnsi="Arial" w:cs="Arial"/>
@@ -24663,7 +24733,7 @@
         <w:pStyle w:val="Ttulo3"/>
       </w:pPr>
       <w:bookmarkStart w:id="63" w:name="_Toc120126820"/>
-      <w:bookmarkStart w:id="64" w:name="_Toc122129563"/>
+      <w:bookmarkStart w:id="64" w:name="_Toc122193408"/>
       <w:proofErr w:type="gramStart"/>
       <w:r>
         <w:t>CU.-</w:t>
@@ -24684,7 +24754,7 @@
         </w:rPr>
       </w:pPr>
       <w:bookmarkStart w:id="65" w:name="_Toc120126821"/>
-      <w:bookmarkStart w:id="66" w:name="_Toc122129564"/>
+      <w:bookmarkStart w:id="66" w:name="_Toc122193409"/>
       <w:r>
         <w:rPr>
           <w:rFonts w:ascii="Arial" w:hAnsi="Arial" w:cs="Arial"/>
@@ -25458,7 +25528,7 @@
         <w:pStyle w:val="Ttulo3"/>
       </w:pPr>
       <w:bookmarkStart w:id="67" w:name="_Toc120126822"/>
-      <w:bookmarkStart w:id="68" w:name="_Toc122129565"/>
+      <w:bookmarkStart w:id="68" w:name="_Toc122193410"/>
       <w:proofErr w:type="gramStart"/>
       <w:r>
         <w:t>CU.-</w:t>
@@ -25480,7 +25550,7 @@
         </w:rPr>
       </w:pPr>
       <w:bookmarkStart w:id="69" w:name="_Toc120126823"/>
-      <w:bookmarkStart w:id="70" w:name="_Toc122129566"/>
+      <w:bookmarkStart w:id="70" w:name="_Toc122193411"/>
       <w:r>
         <w:rPr>
           <w:rFonts w:ascii="Arial" w:hAnsi="Arial" w:cs="Arial"/>
@@ -26034,7 +26104,7 @@
         <w:pStyle w:val="Ttulo3"/>
       </w:pPr>
       <w:bookmarkStart w:id="71" w:name="_Toc120126824"/>
-      <w:bookmarkStart w:id="72" w:name="_Toc122129567"/>
+      <w:bookmarkStart w:id="72" w:name="_Toc122193412"/>
       <w:proofErr w:type="gramStart"/>
       <w:r>
         <w:t>CU.-</w:t>
@@ -26056,7 +26126,7 @@
         </w:rPr>
       </w:pPr>
       <w:bookmarkStart w:id="73" w:name="_Toc120126825"/>
-      <w:bookmarkStart w:id="74" w:name="_Toc122129568"/>
+      <w:bookmarkStart w:id="74" w:name="_Toc122193413"/>
       <w:r>
         <w:rPr>
           <w:rFonts w:ascii="Arial" w:hAnsi="Arial" w:cs="Arial"/>
@@ -26760,7 +26830,7 @@
         <w:pStyle w:val="Ttulo3"/>
       </w:pPr>
       <w:bookmarkStart w:id="75" w:name="_Toc120126826"/>
-      <w:bookmarkStart w:id="76" w:name="_Toc122129569"/>
+      <w:bookmarkStart w:id="76" w:name="_Toc122193414"/>
       <w:proofErr w:type="gramStart"/>
       <w:r>
         <w:t>CU.-</w:t>
@@ -26781,7 +26851,7 @@
         </w:rPr>
       </w:pPr>
       <w:bookmarkStart w:id="77" w:name="_Toc120126827"/>
-      <w:bookmarkStart w:id="78" w:name="_Toc122129570"/>
+      <w:bookmarkStart w:id="78" w:name="_Toc122193415"/>
       <w:r>
         <w:rPr>
           <w:rFonts w:ascii="Arial" w:hAnsi="Arial" w:cs="Arial"/>
@@ -27304,7 +27374,7 @@
       <w:pPr>
         <w:pStyle w:val="Ttulo1"/>
       </w:pPr>
-      <w:bookmarkStart w:id="79" w:name="_Toc122129571"/>
+      <w:bookmarkStart w:id="79" w:name="_Toc122193416"/>
       <w:r>
         <w:lastRenderedPageBreak/>
         <w:t>Pruebas</w:t>
@@ -27386,7 +27456,7 @@
       <w:pPr>
         <w:pStyle w:val="Ttulo2"/>
       </w:pPr>
-      <w:bookmarkStart w:id="80" w:name="_Toc122129572"/>
+      <w:bookmarkStart w:id="80" w:name="_Toc122193417"/>
       <w:r>
         <w:t>Mocha</w:t>
       </w:r>
@@ -27396,7 +27466,7 @@
       <w:pPr>
         <w:pStyle w:val="Ttulo3"/>
       </w:pPr>
-      <w:bookmarkStart w:id="81" w:name="_Toc122129573"/>
+      <w:bookmarkStart w:id="81" w:name="_Toc122193418"/>
       <w:r>
         <w:t>Código de las pruebas</w:t>
       </w:r>
@@ -27578,13 +27648,18 @@
       <w:pPr>
         <w:pStyle w:val="Ttulo3"/>
       </w:pPr>
-      <w:bookmarkStart w:id="82" w:name="_Toc122129574"/>
+      <w:bookmarkStart w:id="82" w:name="_Toc122193419"/>
       <w:r>
         <w:t>Resultados de pruebas</w:t>
       </w:r>
       <w:bookmarkEnd w:id="82"/>
     </w:p>
     <w:p>
+      <w:pPr>
+        <w:rPr>
+          <w:noProof/>
+        </w:rPr>
+      </w:pPr>
       <w:r>
         <w:rPr>
           <w:noProof/>
@@ -27624,6 +27699,98 @@
             </a:graphic>
           </wp:inline>
         </w:drawing>
+      </w:r>
+    </w:p>
+    <w:p>
+      <w:pPr>
+        <w:ind w:firstLine="708"/>
+      </w:pPr>
+    </w:p>
+    <w:p/>
+    <w:p/>
+    <w:p/>
+    <w:p>
+      <w:pPr>
+        <w:pStyle w:val="Ttulo1"/>
+      </w:pPr>
+      <w:bookmarkStart w:id="83" w:name="_Toc122193420"/>
+      <w:r>
+        <w:lastRenderedPageBreak/>
+        <w:t>Conclusión</w:t>
+      </w:r>
+      <w:bookmarkEnd w:id="83"/>
+      <w:r>
+        <w:t xml:space="preserve"> </w:t>
+      </w:r>
+    </w:p>
+    <w:p/>
+    <w:p>
+      <w:pPr>
+        <w:rPr>
+          <w:rFonts w:ascii="Arial" w:hAnsi="Arial" w:cs="Arial"/>
+          <w:sz w:val="24"/>
+          <w:szCs w:val="24"/>
+        </w:rPr>
+      </w:pPr>
+      <w:r>
+        <w:rPr>
+          <w:rFonts w:ascii="Arial" w:hAnsi="Arial" w:cs="Arial"/>
+          <w:sz w:val="24"/>
+          <w:szCs w:val="24"/>
+        </w:rPr>
+        <w:t xml:space="preserve">Para el desarrollo de software de cualquier tipo es necesario tener un amplio conocimiento no solo de la tecnología o de las herramientas que se usaran sino de la problemática que el cliente esta presentando, es por eso </w:t>
+      </w:r>
+      <w:proofErr w:type="gramStart"/>
+      <w:r>
+        <w:rPr>
+          <w:rFonts w:ascii="Arial" w:hAnsi="Arial" w:cs="Arial"/>
+          <w:sz w:val="24"/>
+          <w:szCs w:val="24"/>
+        </w:rPr>
+        <w:t>que</w:t>
+      </w:r>
+      <w:proofErr w:type="gramEnd"/>
+      <w:r>
+        <w:rPr>
+          <w:rFonts w:ascii="Arial" w:hAnsi="Arial" w:cs="Arial"/>
+          <w:sz w:val="24"/>
+          <w:szCs w:val="24"/>
+        </w:rPr>
+        <w:t xml:space="preserve"> en esta materia se supo en práctica todas las técnicas de desarrollo que se han aprendido durante lo que llevamos de carrera.</w:t>
+      </w:r>
+    </w:p>
+    <w:p>
+      <w:pPr>
+        <w:rPr>
+          <w:rFonts w:ascii="Arial" w:hAnsi="Arial" w:cs="Arial"/>
+          <w:sz w:val="24"/>
+          <w:szCs w:val="24"/>
+        </w:rPr>
+      </w:pPr>
+      <w:r>
+        <w:rPr>
+          <w:rFonts w:ascii="Arial" w:hAnsi="Arial" w:cs="Arial"/>
+          <w:sz w:val="24"/>
+          <w:szCs w:val="24"/>
+        </w:rPr>
+        <w:t xml:space="preserve">Algo importante a desatacar de este desarrollo fue que utilizamos tecnología web, esto fue algo importante ya que hoy en día la mayoría de las empresas opta por un desarrollo de este estilo por su bajo costo en comparación con las aplicaciones de escritorio, también por la forma en la que se accede a este tipo de sistemas, ya que es mas sencillo acceder desde un navegador que estar instalando aplicaciones en cada dispositivo en el que necesites hacer uso de la aplicación. </w:t>
+      </w:r>
+    </w:p>
+    <w:p>
+      <w:pPr>
+        <w:rPr>
+          <w:rFonts w:ascii="Arial" w:hAnsi="Arial" w:cs="Arial"/>
+          <w:sz w:val="24"/>
+          <w:szCs w:val="24"/>
+        </w:rPr>
+      </w:pPr>
+      <w:r>
+        <w:rPr>
+          <w:rFonts w:ascii="Arial" w:hAnsi="Arial" w:cs="Arial"/>
+          <w:sz w:val="24"/>
+          <w:szCs w:val="24"/>
+        </w:rPr>
+        <w:t>Por último, la metodología que usamos nos ayudo mucho ya que consideramos que fue la que mejor se adaptaba por la forma en la que trabajaba.</w:t>
       </w:r>
     </w:p>
     <w:sectPr>

</xml_diff>

<commit_message>
doc: se agregaron las imagenes de postman al documento final
</commit_message>
<xml_diff>
--- a/Documentacion/DOC FINAL.docx
+++ b/Documentacion/DOC FINAL.docx
@@ -1073,7 +1073,7 @@
                                     <w:szCs w:val="36"/>
                                     <w:lang w:val="es-ES"/>
                                   </w:rPr>
-                                  <w:t>7</w:t>
+                                  <w:t>8</w:t>
                                 </w:r>
                                 <w:r>
                                   <w:rPr>
@@ -1228,7 +1228,7 @@
                               <w:szCs w:val="36"/>
                               <w:lang w:val="es-ES"/>
                             </w:rPr>
-                            <w:t>7</w:t>
+                            <w:t>8</w:t>
                           </w:r>
                           <w:r>
                             <w:rPr>
@@ -1307,7 +1307,7 @@
           <w:r>
             <w:fldChar w:fldCharType="separate"/>
           </w:r>
-          <w:hyperlink w:anchor="_Toc122193376" w:history="1">
+          <w:hyperlink w:anchor="_Toc122291900" w:history="1">
             <w:r>
               <w:rPr>
                 <w:rStyle w:val="Hipervnculo"/>
@@ -1334,7 +1334,7 @@
                 <w:noProof/>
                 <w:webHidden/>
               </w:rPr>
-              <w:instrText xml:space="preserve"> PAGEREF _Toc122193376 \h </w:instrText>
+              <w:instrText xml:space="preserve"> PAGEREF _Toc122291900 \h </w:instrText>
             </w:r>
             <w:r>
               <w:rPr>
@@ -1354,7 +1354,7 @@
                 <w:noProof/>
                 <w:webHidden/>
               </w:rPr>
-              <w:t>3</w:t>
+              <w:t>1</w:t>
             </w:r>
             <w:r>
               <w:rPr>
@@ -1377,7 +1377,7 @@
               <w:lang w:eastAsia="es-MX"/>
             </w:rPr>
           </w:pPr>
-          <w:hyperlink w:anchor="_Toc122193377" w:history="1">
+          <w:hyperlink w:anchor="_Toc122291901" w:history="1">
             <w:r>
               <w:rPr>
                 <w:rStyle w:val="Hipervnculo"/>
@@ -1404,7 +1404,7 @@
                 <w:noProof/>
                 <w:webHidden/>
               </w:rPr>
-              <w:instrText xml:space="preserve"> PAGEREF _Toc122193377 \h </w:instrText>
+              <w:instrText xml:space="preserve"> PAGEREF _Toc122291901 \h </w:instrText>
             </w:r>
             <w:r>
               <w:rPr>
@@ -1424,7 +1424,7 @@
                 <w:noProof/>
                 <w:webHidden/>
               </w:rPr>
-              <w:t>4</w:t>
+              <w:t>2</w:t>
             </w:r>
             <w:r>
               <w:rPr>
@@ -1447,7 +1447,7 @@
               <w:lang w:eastAsia="es-MX"/>
             </w:rPr>
           </w:pPr>
-          <w:hyperlink w:anchor="_Toc122193378" w:history="1">
+          <w:hyperlink w:anchor="_Toc122291902" w:history="1">
             <w:r>
               <w:rPr>
                 <w:rStyle w:val="Hipervnculo"/>
@@ -1474,7 +1474,7 @@
                 <w:noProof/>
                 <w:webHidden/>
               </w:rPr>
-              <w:instrText xml:space="preserve"> PAGEREF _Toc122193378 \h </w:instrText>
+              <w:instrText xml:space="preserve"> PAGEREF _Toc122291902 \h </w:instrText>
             </w:r>
             <w:r>
               <w:rPr>
@@ -1494,7 +1494,7 @@
                 <w:noProof/>
                 <w:webHidden/>
               </w:rPr>
-              <w:t>5</w:t>
+              <w:t>3</w:t>
             </w:r>
             <w:r>
               <w:rPr>
@@ -1517,7 +1517,7 @@
               <w:lang w:eastAsia="es-MX"/>
             </w:rPr>
           </w:pPr>
-          <w:hyperlink w:anchor="_Toc122193379" w:history="1">
+          <w:hyperlink w:anchor="_Toc122291903" w:history="1">
             <w:r>
               <w:rPr>
                 <w:rStyle w:val="Hipervnculo"/>
@@ -1544,7 +1544,7 @@
                 <w:noProof/>
                 <w:webHidden/>
               </w:rPr>
-              <w:instrText xml:space="preserve"> PAGEREF _Toc122193379 \h </w:instrText>
+              <w:instrText xml:space="preserve"> PAGEREF _Toc122291903 \h </w:instrText>
             </w:r>
             <w:r>
               <w:rPr>
@@ -1564,7 +1564,7 @@
                 <w:noProof/>
                 <w:webHidden/>
               </w:rPr>
-              <w:t>9</w:t>
+              <w:t>7</w:t>
             </w:r>
             <w:r>
               <w:rPr>
@@ -1587,7 +1587,7 @@
               <w:lang w:eastAsia="es-MX"/>
             </w:rPr>
           </w:pPr>
-          <w:hyperlink w:anchor="_Toc122193380" w:history="1">
+          <w:hyperlink w:anchor="_Toc122291904" w:history="1">
             <w:r>
               <w:rPr>
                 <w:rStyle w:val="Hipervnculo"/>
@@ -1614,7 +1614,7 @@
                 <w:noProof/>
                 <w:webHidden/>
               </w:rPr>
-              <w:instrText xml:space="preserve"> PAGEREF _Toc122193380 \h </w:instrText>
+              <w:instrText xml:space="preserve"> PAGEREF _Toc122291904 \h </w:instrText>
             </w:r>
             <w:r>
               <w:rPr>
@@ -1634,7 +1634,7 @@
                 <w:noProof/>
                 <w:webHidden/>
               </w:rPr>
-              <w:t>9</w:t>
+              <w:t>7</w:t>
             </w:r>
             <w:r>
               <w:rPr>
@@ -1657,7 +1657,7 @@
               <w:lang w:eastAsia="es-MX"/>
             </w:rPr>
           </w:pPr>
-          <w:hyperlink w:anchor="_Toc122193381" w:history="1">
+          <w:hyperlink w:anchor="_Toc122291905" w:history="1">
             <w:r>
               <w:rPr>
                 <w:rStyle w:val="Hipervnculo"/>
@@ -1684,7 +1684,7 @@
                 <w:noProof/>
                 <w:webHidden/>
               </w:rPr>
-              <w:instrText xml:space="preserve"> PAGEREF _Toc122193381 \h </w:instrText>
+              <w:instrText xml:space="preserve"> PAGEREF _Toc122291905 \h </w:instrText>
             </w:r>
             <w:r>
               <w:rPr>
@@ -1704,7 +1704,7 @@
                 <w:noProof/>
                 <w:webHidden/>
               </w:rPr>
-              <w:t>9</w:t>
+              <w:t>7</w:t>
             </w:r>
             <w:r>
               <w:rPr>
@@ -1727,7 +1727,7 @@
               <w:lang w:eastAsia="es-MX"/>
             </w:rPr>
           </w:pPr>
-          <w:hyperlink w:anchor="_Toc122193382" w:history="1">
+          <w:hyperlink w:anchor="_Toc122291906" w:history="1">
             <w:r>
               <w:rPr>
                 <w:rStyle w:val="Hipervnculo"/>
@@ -1754,7 +1754,7 @@
                 <w:noProof/>
                 <w:webHidden/>
               </w:rPr>
-              <w:instrText xml:space="preserve"> PAGEREF _Toc122193382 \h </w:instrText>
+              <w:instrText xml:space="preserve"> PAGEREF _Toc122291906 \h </w:instrText>
             </w:r>
             <w:r>
               <w:rPr>
@@ -1774,7 +1774,7 @@
                 <w:noProof/>
                 <w:webHidden/>
               </w:rPr>
-              <w:t>11</w:t>
+              <w:t>9</w:t>
             </w:r>
             <w:r>
               <w:rPr>
@@ -1797,7 +1797,7 @@
               <w:lang w:eastAsia="es-MX"/>
             </w:rPr>
           </w:pPr>
-          <w:hyperlink w:anchor="_Toc122193383" w:history="1">
+          <w:hyperlink w:anchor="_Toc122291907" w:history="1">
             <w:r>
               <w:rPr>
                 <w:rStyle w:val="Hipervnculo"/>
@@ -1824,7 +1824,7 @@
                 <w:noProof/>
                 <w:webHidden/>
               </w:rPr>
-              <w:instrText xml:space="preserve"> PAGEREF _Toc122193383 \h </w:instrText>
+              <w:instrText xml:space="preserve"> PAGEREF _Toc122291907 \h </w:instrText>
             </w:r>
             <w:r>
               <w:rPr>
@@ -1844,7 +1844,7 @@
                 <w:noProof/>
                 <w:webHidden/>
               </w:rPr>
-              <w:t>12</w:t>
+              <w:t>10</w:t>
             </w:r>
             <w:r>
               <w:rPr>
@@ -1867,7 +1867,7 @@
               <w:lang w:eastAsia="es-MX"/>
             </w:rPr>
           </w:pPr>
-          <w:hyperlink w:anchor="_Toc122193384" w:history="1">
+          <w:hyperlink w:anchor="_Toc122291908" w:history="1">
             <w:r>
               <w:rPr>
                 <w:rStyle w:val="Hipervnculo"/>
@@ -1894,7 +1894,7 @@
                 <w:noProof/>
                 <w:webHidden/>
               </w:rPr>
-              <w:instrText xml:space="preserve"> PAGEREF _Toc122193384 \h </w:instrText>
+              <w:instrText xml:space="preserve"> PAGEREF _Toc122291908 \h </w:instrText>
             </w:r>
             <w:r>
               <w:rPr>
@@ -1914,7 +1914,7 @@
                 <w:noProof/>
                 <w:webHidden/>
               </w:rPr>
-              <w:t>12</w:t>
+              <w:t>10</w:t>
             </w:r>
             <w:r>
               <w:rPr>
@@ -1937,7 +1937,7 @@
               <w:lang w:eastAsia="es-MX"/>
             </w:rPr>
           </w:pPr>
-          <w:hyperlink w:anchor="_Toc122193385" w:history="1">
+          <w:hyperlink w:anchor="_Toc122291909" w:history="1">
             <w:r>
               <w:rPr>
                 <w:rStyle w:val="Hipervnculo"/>
@@ -1964,7 +1964,7 @@
                 <w:noProof/>
                 <w:webHidden/>
               </w:rPr>
-              <w:instrText xml:space="preserve"> PAGEREF _Toc122193385 \h </w:instrText>
+              <w:instrText xml:space="preserve"> PAGEREF _Toc122291909 \h </w:instrText>
             </w:r>
             <w:r>
               <w:rPr>
@@ -1984,7 +1984,7 @@
                 <w:noProof/>
                 <w:webHidden/>
               </w:rPr>
-              <w:t>13</w:t>
+              <w:t>11</w:t>
             </w:r>
             <w:r>
               <w:rPr>
@@ -2007,7 +2007,7 @@
               <w:lang w:eastAsia="es-MX"/>
             </w:rPr>
           </w:pPr>
-          <w:hyperlink w:anchor="_Toc122193386" w:history="1">
+          <w:hyperlink w:anchor="_Toc122291910" w:history="1">
             <w:r>
               <w:rPr>
                 <w:rStyle w:val="Hipervnculo"/>
@@ -2034,7 +2034,7 @@
                 <w:noProof/>
                 <w:webHidden/>
               </w:rPr>
-              <w:instrText xml:space="preserve"> PAGEREF _Toc122193386 \h </w:instrText>
+              <w:instrText xml:space="preserve"> PAGEREF _Toc122291910 \h </w:instrText>
             </w:r>
             <w:r>
               <w:rPr>
@@ -2054,7 +2054,7 @@
                 <w:noProof/>
                 <w:webHidden/>
               </w:rPr>
-              <w:t>14</w:t>
+              <w:t>12</w:t>
             </w:r>
             <w:r>
               <w:rPr>
@@ -2077,7 +2077,7 @@
               <w:lang w:eastAsia="es-MX"/>
             </w:rPr>
           </w:pPr>
-          <w:hyperlink w:anchor="_Toc122193387" w:history="1">
+          <w:hyperlink w:anchor="_Toc122291911" w:history="1">
             <w:r>
               <w:rPr>
                 <w:rStyle w:val="Hipervnculo"/>
@@ -2104,7 +2104,7 @@
                 <w:noProof/>
                 <w:webHidden/>
               </w:rPr>
-              <w:instrText xml:space="preserve"> PAGEREF _Toc122193387 \h </w:instrText>
+              <w:instrText xml:space="preserve"> PAGEREF _Toc122291911 \h </w:instrText>
             </w:r>
             <w:r>
               <w:rPr>
@@ -2124,7 +2124,7 @@
                 <w:noProof/>
                 <w:webHidden/>
               </w:rPr>
-              <w:t>15</w:t>
+              <w:t>13</w:t>
             </w:r>
             <w:r>
               <w:rPr>
@@ -2147,7 +2147,7 @@
               <w:lang w:eastAsia="es-MX"/>
             </w:rPr>
           </w:pPr>
-          <w:hyperlink w:anchor="_Toc122193388" w:history="1">
+          <w:hyperlink w:anchor="_Toc122291912" w:history="1">
             <w:r>
               <w:rPr>
                 <w:rStyle w:val="Hipervnculo"/>
@@ -2174,7 +2174,7 @@
                 <w:noProof/>
                 <w:webHidden/>
               </w:rPr>
-              <w:instrText xml:space="preserve"> PAGEREF _Toc122193388 \h </w:instrText>
+              <w:instrText xml:space="preserve"> PAGEREF _Toc122291912 \h </w:instrText>
             </w:r>
             <w:r>
               <w:rPr>
@@ -2194,7 +2194,7 @@
                 <w:noProof/>
                 <w:webHidden/>
               </w:rPr>
-              <w:t>15</w:t>
+              <w:t>13</w:t>
             </w:r>
             <w:r>
               <w:rPr>
@@ -2217,7 +2217,7 @@
               <w:lang w:eastAsia="es-MX"/>
             </w:rPr>
           </w:pPr>
-          <w:hyperlink w:anchor="_Toc122193389" w:history="1">
+          <w:hyperlink w:anchor="_Toc122291913" w:history="1">
             <w:r>
               <w:rPr>
                 <w:rStyle w:val="Hipervnculo"/>
@@ -2245,7 +2245,7 @@
                 <w:noProof/>
                 <w:webHidden/>
               </w:rPr>
-              <w:instrText xml:space="preserve"> PAGEREF _Toc122193389 \h </w:instrText>
+              <w:instrText xml:space="preserve"> PAGEREF _Toc122291913 \h </w:instrText>
             </w:r>
             <w:r>
               <w:rPr>
@@ -2265,7 +2265,7 @@
                 <w:noProof/>
                 <w:webHidden/>
               </w:rPr>
-              <w:t>15</w:t>
+              <w:t>13</w:t>
             </w:r>
             <w:r>
               <w:rPr>
@@ -2288,7 +2288,7 @@
               <w:lang w:eastAsia="es-MX"/>
             </w:rPr>
           </w:pPr>
-          <w:hyperlink w:anchor="_Toc122193390" w:history="1">
+          <w:hyperlink w:anchor="_Toc122291914" w:history="1">
             <w:r>
               <w:rPr>
                 <w:rStyle w:val="Hipervnculo"/>
@@ -2315,7 +2315,7 @@
                 <w:noProof/>
                 <w:webHidden/>
               </w:rPr>
-              <w:instrText xml:space="preserve"> PAGEREF _Toc122193390 \h </w:instrText>
+              <w:instrText xml:space="preserve"> PAGEREF _Toc122291914 \h </w:instrText>
             </w:r>
             <w:r>
               <w:rPr>
@@ -2335,7 +2335,7 @@
                 <w:noProof/>
                 <w:webHidden/>
               </w:rPr>
-              <w:t>16</w:t>
+              <w:t>14</w:t>
             </w:r>
             <w:r>
               <w:rPr>
@@ -2358,7 +2358,7 @@
               <w:lang w:eastAsia="es-MX"/>
             </w:rPr>
           </w:pPr>
-          <w:hyperlink w:anchor="_Toc122193391" w:history="1">
+          <w:hyperlink w:anchor="_Toc122291915" w:history="1">
             <w:r>
               <w:rPr>
                 <w:rStyle w:val="Hipervnculo"/>
@@ -2386,7 +2386,7 @@
                 <w:noProof/>
                 <w:webHidden/>
               </w:rPr>
-              <w:instrText xml:space="preserve"> PAGEREF _Toc122193391 \h </w:instrText>
+              <w:instrText xml:space="preserve"> PAGEREF _Toc122291915 \h </w:instrText>
             </w:r>
             <w:r>
               <w:rPr>
@@ -2406,7 +2406,7 @@
                 <w:noProof/>
                 <w:webHidden/>
               </w:rPr>
-              <w:t>16</w:t>
+              <w:t>14</w:t>
             </w:r>
             <w:r>
               <w:rPr>
@@ -2429,7 +2429,7 @@
               <w:lang w:eastAsia="es-MX"/>
             </w:rPr>
           </w:pPr>
-          <w:hyperlink w:anchor="_Toc122193392" w:history="1">
+          <w:hyperlink w:anchor="_Toc122291916" w:history="1">
             <w:r>
               <w:rPr>
                 <w:rStyle w:val="Hipervnculo"/>
@@ -2456,7 +2456,7 @@
                 <w:noProof/>
                 <w:webHidden/>
               </w:rPr>
-              <w:instrText xml:space="preserve"> PAGEREF _Toc122193392 \h </w:instrText>
+              <w:instrText xml:space="preserve"> PAGEREF _Toc122291916 \h </w:instrText>
             </w:r>
             <w:r>
               <w:rPr>
@@ -2476,7 +2476,7 @@
                 <w:noProof/>
                 <w:webHidden/>
               </w:rPr>
-              <w:t>17</w:t>
+              <w:t>15</w:t>
             </w:r>
             <w:r>
               <w:rPr>
@@ -2499,7 +2499,7 @@
               <w:lang w:eastAsia="es-MX"/>
             </w:rPr>
           </w:pPr>
-          <w:hyperlink w:anchor="_Toc122193393" w:history="1">
+          <w:hyperlink w:anchor="_Toc122291917" w:history="1">
             <w:r>
               <w:rPr>
                 <w:rStyle w:val="Hipervnculo"/>
@@ -2527,7 +2527,7 @@
                 <w:noProof/>
                 <w:webHidden/>
               </w:rPr>
-              <w:instrText xml:space="preserve"> PAGEREF _Toc122193393 \h </w:instrText>
+              <w:instrText xml:space="preserve"> PAGEREF _Toc122291917 \h </w:instrText>
             </w:r>
             <w:r>
               <w:rPr>
@@ -2547,7 +2547,7 @@
                 <w:noProof/>
                 <w:webHidden/>
               </w:rPr>
-              <w:t>17</w:t>
+              <w:t>15</w:t>
             </w:r>
             <w:r>
               <w:rPr>
@@ -2570,7 +2570,7 @@
               <w:lang w:eastAsia="es-MX"/>
             </w:rPr>
           </w:pPr>
-          <w:hyperlink w:anchor="_Toc122193394" w:history="1">
+          <w:hyperlink w:anchor="_Toc122291918" w:history="1">
             <w:r>
               <w:rPr>
                 <w:rStyle w:val="Hipervnculo"/>
@@ -2597,7 +2597,7 @@
                 <w:noProof/>
                 <w:webHidden/>
               </w:rPr>
-              <w:instrText xml:space="preserve"> PAGEREF _Toc122193394 \h </w:instrText>
+              <w:instrText xml:space="preserve"> PAGEREF _Toc122291918 \h </w:instrText>
             </w:r>
             <w:r>
               <w:rPr>
@@ -2617,7 +2617,7 @@
                 <w:noProof/>
                 <w:webHidden/>
               </w:rPr>
-              <w:t>19</w:t>
+              <w:t>17</w:t>
             </w:r>
             <w:r>
               <w:rPr>
@@ -2640,7 +2640,7 @@
               <w:lang w:eastAsia="es-MX"/>
             </w:rPr>
           </w:pPr>
-          <w:hyperlink w:anchor="_Toc122193395" w:history="1">
+          <w:hyperlink w:anchor="_Toc122291919" w:history="1">
             <w:r>
               <w:rPr>
                 <w:rStyle w:val="Hipervnculo"/>
@@ -2668,7 +2668,7 @@
                 <w:noProof/>
                 <w:webHidden/>
               </w:rPr>
-              <w:instrText xml:space="preserve"> PAGEREF _Toc122193395 \h </w:instrText>
+              <w:instrText xml:space="preserve"> PAGEREF _Toc122291919 \h </w:instrText>
             </w:r>
             <w:r>
               <w:rPr>
@@ -2688,7 +2688,7 @@
                 <w:noProof/>
                 <w:webHidden/>
               </w:rPr>
-              <w:t>19</w:t>
+              <w:t>17</w:t>
             </w:r>
             <w:r>
               <w:rPr>
@@ -2711,7 +2711,7 @@
               <w:lang w:eastAsia="es-MX"/>
             </w:rPr>
           </w:pPr>
-          <w:hyperlink w:anchor="_Toc122193396" w:history="1">
+          <w:hyperlink w:anchor="_Toc122291920" w:history="1">
             <w:r>
               <w:rPr>
                 <w:rStyle w:val="Hipervnculo"/>
@@ -2738,7 +2738,7 @@
                 <w:noProof/>
                 <w:webHidden/>
               </w:rPr>
-              <w:instrText xml:space="preserve"> PAGEREF _Toc122193396 \h </w:instrText>
+              <w:instrText xml:space="preserve"> PAGEREF _Toc122291920 \h </w:instrText>
             </w:r>
             <w:r>
               <w:rPr>
@@ -2758,7 +2758,7 @@
                 <w:noProof/>
                 <w:webHidden/>
               </w:rPr>
-              <w:t>21</w:t>
+              <w:t>19</w:t>
             </w:r>
             <w:r>
               <w:rPr>
@@ -2781,7 +2781,7 @@
               <w:lang w:eastAsia="es-MX"/>
             </w:rPr>
           </w:pPr>
-          <w:hyperlink w:anchor="_Toc122193397" w:history="1">
+          <w:hyperlink w:anchor="_Toc122291921" w:history="1">
             <w:r>
               <w:rPr>
                 <w:rStyle w:val="Hipervnculo"/>
@@ -2809,7 +2809,7 @@
                 <w:noProof/>
                 <w:webHidden/>
               </w:rPr>
-              <w:instrText xml:space="preserve"> PAGEREF _Toc122193397 \h </w:instrText>
+              <w:instrText xml:space="preserve"> PAGEREF _Toc122291921 \h </w:instrText>
             </w:r>
             <w:r>
               <w:rPr>
@@ -2829,7 +2829,7 @@
                 <w:noProof/>
                 <w:webHidden/>
               </w:rPr>
-              <w:t>21</w:t>
+              <w:t>19</w:t>
             </w:r>
             <w:r>
               <w:rPr>
@@ -2852,7 +2852,7 @@
               <w:lang w:eastAsia="es-MX"/>
             </w:rPr>
           </w:pPr>
-          <w:hyperlink w:anchor="_Toc122193398" w:history="1">
+          <w:hyperlink w:anchor="_Toc122291922" w:history="1">
             <w:r>
               <w:rPr>
                 <w:rStyle w:val="Hipervnculo"/>
@@ -2879,7 +2879,7 @@
                 <w:noProof/>
                 <w:webHidden/>
               </w:rPr>
-              <w:instrText xml:space="preserve"> PAGEREF _Toc122193398 \h </w:instrText>
+              <w:instrText xml:space="preserve"> PAGEREF _Toc122291922 \h </w:instrText>
             </w:r>
             <w:r>
               <w:rPr>
@@ -2899,7 +2899,7 @@
                 <w:noProof/>
                 <w:webHidden/>
               </w:rPr>
-              <w:t>22</w:t>
+              <w:t>20</w:t>
             </w:r>
             <w:r>
               <w:rPr>
@@ -2922,7 +2922,7 @@
               <w:lang w:eastAsia="es-MX"/>
             </w:rPr>
           </w:pPr>
-          <w:hyperlink w:anchor="_Toc122193399" w:history="1">
+          <w:hyperlink w:anchor="_Toc122291923" w:history="1">
             <w:r>
               <w:rPr>
                 <w:rStyle w:val="Hipervnculo"/>
@@ -2950,7 +2950,7 @@
                 <w:noProof/>
                 <w:webHidden/>
               </w:rPr>
-              <w:instrText xml:space="preserve"> PAGEREF _Toc122193399 \h </w:instrText>
+              <w:instrText xml:space="preserve"> PAGEREF _Toc122291923 \h </w:instrText>
             </w:r>
             <w:r>
               <w:rPr>
@@ -2970,7 +2970,7 @@
                 <w:noProof/>
                 <w:webHidden/>
               </w:rPr>
-              <w:t>22</w:t>
+              <w:t>20</w:t>
             </w:r>
             <w:r>
               <w:rPr>
@@ -2993,7 +2993,7 @@
               <w:lang w:eastAsia="es-MX"/>
             </w:rPr>
           </w:pPr>
-          <w:hyperlink w:anchor="_Toc122193400" w:history="1">
+          <w:hyperlink w:anchor="_Toc122291924" w:history="1">
             <w:r>
               <w:rPr>
                 <w:rStyle w:val="Hipervnculo"/>
@@ -3020,7 +3020,7 @@
                 <w:noProof/>
                 <w:webHidden/>
               </w:rPr>
-              <w:instrText xml:space="preserve"> PAGEREF _Toc122193400 \h </w:instrText>
+              <w:instrText xml:space="preserve"> PAGEREF _Toc122291924 \h </w:instrText>
             </w:r>
             <w:r>
               <w:rPr>
@@ -3040,7 +3040,7 @@
                 <w:noProof/>
                 <w:webHidden/>
               </w:rPr>
-              <w:t>23</w:t>
+              <w:t>21</w:t>
             </w:r>
             <w:r>
               <w:rPr>
@@ -3063,7 +3063,7 @@
               <w:lang w:eastAsia="es-MX"/>
             </w:rPr>
           </w:pPr>
-          <w:hyperlink w:anchor="_Toc122193401" w:history="1">
+          <w:hyperlink w:anchor="_Toc122291925" w:history="1">
             <w:r>
               <w:rPr>
                 <w:rStyle w:val="Hipervnculo"/>
@@ -3091,7 +3091,7 @@
                 <w:noProof/>
                 <w:webHidden/>
               </w:rPr>
-              <w:instrText xml:space="preserve"> PAGEREF _Toc122193401 \h </w:instrText>
+              <w:instrText xml:space="preserve"> PAGEREF _Toc122291925 \h </w:instrText>
             </w:r>
             <w:r>
               <w:rPr>
@@ -3111,7 +3111,7 @@
                 <w:noProof/>
                 <w:webHidden/>
               </w:rPr>
-              <w:t>23</w:t>
+              <w:t>21</w:t>
             </w:r>
             <w:r>
               <w:rPr>
@@ -3134,7 +3134,7 @@
               <w:lang w:eastAsia="es-MX"/>
             </w:rPr>
           </w:pPr>
-          <w:hyperlink w:anchor="_Toc122193402" w:history="1">
+          <w:hyperlink w:anchor="_Toc122291926" w:history="1">
             <w:r>
               <w:rPr>
                 <w:rStyle w:val="Hipervnculo"/>
@@ -3161,7 +3161,7 @@
                 <w:noProof/>
                 <w:webHidden/>
               </w:rPr>
-              <w:instrText xml:space="preserve"> PAGEREF _Toc122193402 \h </w:instrText>
+              <w:instrText xml:space="preserve"> PAGEREF _Toc122291926 \h </w:instrText>
             </w:r>
             <w:r>
               <w:rPr>
@@ -3181,7 +3181,7 @@
                 <w:noProof/>
                 <w:webHidden/>
               </w:rPr>
-              <w:t>24</w:t>
+              <w:t>22</w:t>
             </w:r>
             <w:r>
               <w:rPr>
@@ -3204,7 +3204,7 @@
               <w:lang w:eastAsia="es-MX"/>
             </w:rPr>
           </w:pPr>
-          <w:hyperlink w:anchor="_Toc122193403" w:history="1">
+          <w:hyperlink w:anchor="_Toc122291927" w:history="1">
             <w:r>
               <w:rPr>
                 <w:rStyle w:val="Hipervnculo"/>
@@ -3232,7 +3232,7 @@
                 <w:noProof/>
                 <w:webHidden/>
               </w:rPr>
-              <w:instrText xml:space="preserve"> PAGEREF _Toc122193403 \h </w:instrText>
+              <w:instrText xml:space="preserve"> PAGEREF _Toc122291927 \h </w:instrText>
             </w:r>
             <w:r>
               <w:rPr>
@@ -3252,7 +3252,7 @@
                 <w:noProof/>
                 <w:webHidden/>
               </w:rPr>
-              <w:t>24</w:t>
+              <w:t>22</w:t>
             </w:r>
             <w:r>
               <w:rPr>
@@ -3275,7 +3275,7 @@
               <w:lang w:eastAsia="es-MX"/>
             </w:rPr>
           </w:pPr>
-          <w:hyperlink w:anchor="_Toc122193404" w:history="1">
+          <w:hyperlink w:anchor="_Toc122291928" w:history="1">
             <w:r>
               <w:rPr>
                 <w:rStyle w:val="Hipervnculo"/>
@@ -3302,7 +3302,7 @@
                 <w:noProof/>
                 <w:webHidden/>
               </w:rPr>
-              <w:instrText xml:space="preserve"> PAGEREF _Toc122193404 \h </w:instrText>
+              <w:instrText xml:space="preserve"> PAGEREF _Toc122291928 \h </w:instrText>
             </w:r>
             <w:r>
               <w:rPr>
@@ -3322,7 +3322,7 @@
                 <w:noProof/>
                 <w:webHidden/>
               </w:rPr>
-              <w:t>25</w:t>
+              <w:t>23</w:t>
             </w:r>
             <w:r>
               <w:rPr>
@@ -3345,7 +3345,7 @@
               <w:lang w:eastAsia="es-MX"/>
             </w:rPr>
           </w:pPr>
-          <w:hyperlink w:anchor="_Toc122193405" w:history="1">
+          <w:hyperlink w:anchor="_Toc122291929" w:history="1">
             <w:r>
               <w:rPr>
                 <w:rStyle w:val="Hipervnculo"/>
@@ -3373,7 +3373,7 @@
                 <w:noProof/>
                 <w:webHidden/>
               </w:rPr>
-              <w:instrText xml:space="preserve"> PAGEREF _Toc122193405 \h </w:instrText>
+              <w:instrText xml:space="preserve"> PAGEREF _Toc122291929 \h </w:instrText>
             </w:r>
             <w:r>
               <w:rPr>
@@ -3393,7 +3393,7 @@
                 <w:noProof/>
                 <w:webHidden/>
               </w:rPr>
-              <w:t>25</w:t>
+              <w:t>23</w:t>
             </w:r>
             <w:r>
               <w:rPr>
@@ -3416,7 +3416,7 @@
               <w:lang w:eastAsia="es-MX"/>
             </w:rPr>
           </w:pPr>
-          <w:hyperlink w:anchor="_Toc122193406" w:history="1">
+          <w:hyperlink w:anchor="_Toc122291930" w:history="1">
             <w:r>
               <w:rPr>
                 <w:rStyle w:val="Hipervnculo"/>
@@ -3443,7 +3443,7 @@
                 <w:noProof/>
                 <w:webHidden/>
               </w:rPr>
-              <w:instrText xml:space="preserve"> PAGEREF _Toc122193406 \h </w:instrText>
+              <w:instrText xml:space="preserve"> PAGEREF _Toc122291930 \h </w:instrText>
             </w:r>
             <w:r>
               <w:rPr>
@@ -3463,7 +3463,7 @@
                 <w:noProof/>
                 <w:webHidden/>
               </w:rPr>
-              <w:t>26</w:t>
+              <w:t>24</w:t>
             </w:r>
             <w:r>
               <w:rPr>
@@ -3486,7 +3486,7 @@
               <w:lang w:eastAsia="es-MX"/>
             </w:rPr>
           </w:pPr>
-          <w:hyperlink w:anchor="_Toc122193407" w:history="1">
+          <w:hyperlink w:anchor="_Toc122291931" w:history="1">
             <w:r>
               <w:rPr>
                 <w:rStyle w:val="Hipervnculo"/>
@@ -3514,7 +3514,7 @@
                 <w:noProof/>
                 <w:webHidden/>
               </w:rPr>
-              <w:instrText xml:space="preserve"> PAGEREF _Toc122193407 \h </w:instrText>
+              <w:instrText xml:space="preserve"> PAGEREF _Toc122291931 \h </w:instrText>
             </w:r>
             <w:r>
               <w:rPr>
@@ -3534,7 +3534,7 @@
                 <w:noProof/>
                 <w:webHidden/>
               </w:rPr>
-              <w:t>26</w:t>
+              <w:t>24</w:t>
             </w:r>
             <w:r>
               <w:rPr>
@@ -3557,7 +3557,7 @@
               <w:lang w:eastAsia="es-MX"/>
             </w:rPr>
           </w:pPr>
-          <w:hyperlink w:anchor="_Toc122193408" w:history="1">
+          <w:hyperlink w:anchor="_Toc122291932" w:history="1">
             <w:r>
               <w:rPr>
                 <w:rStyle w:val="Hipervnculo"/>
@@ -3584,7 +3584,7 @@
                 <w:noProof/>
                 <w:webHidden/>
               </w:rPr>
-              <w:instrText xml:space="preserve"> PAGEREF _Toc122193408 \h </w:instrText>
+              <w:instrText xml:space="preserve"> PAGEREF _Toc122291932 \h </w:instrText>
             </w:r>
             <w:r>
               <w:rPr>
@@ -3604,7 +3604,7 @@
                 <w:noProof/>
                 <w:webHidden/>
               </w:rPr>
-              <w:t>27</w:t>
+              <w:t>25</w:t>
             </w:r>
             <w:r>
               <w:rPr>
@@ -3627,7 +3627,7 @@
               <w:lang w:eastAsia="es-MX"/>
             </w:rPr>
           </w:pPr>
-          <w:hyperlink w:anchor="_Toc122193409" w:history="1">
+          <w:hyperlink w:anchor="_Toc122291933" w:history="1">
             <w:r>
               <w:rPr>
                 <w:rStyle w:val="Hipervnculo"/>
@@ -3655,7 +3655,7 @@
                 <w:noProof/>
                 <w:webHidden/>
               </w:rPr>
-              <w:instrText xml:space="preserve"> PAGEREF _Toc122193409 \h </w:instrText>
+              <w:instrText xml:space="preserve"> PAGEREF _Toc122291933 \h </w:instrText>
             </w:r>
             <w:r>
               <w:rPr>
@@ -3675,7 +3675,7 @@
                 <w:noProof/>
                 <w:webHidden/>
               </w:rPr>
-              <w:t>27</w:t>
+              <w:t>25</w:t>
             </w:r>
             <w:r>
               <w:rPr>
@@ -3698,7 +3698,7 @@
               <w:lang w:eastAsia="es-MX"/>
             </w:rPr>
           </w:pPr>
-          <w:hyperlink w:anchor="_Toc122193410" w:history="1">
+          <w:hyperlink w:anchor="_Toc122291934" w:history="1">
             <w:r>
               <w:rPr>
                 <w:rStyle w:val="Hipervnculo"/>
@@ -3725,7 +3725,7 @@
                 <w:noProof/>
                 <w:webHidden/>
               </w:rPr>
-              <w:instrText xml:space="preserve"> PAGEREF _Toc122193410 \h </w:instrText>
+              <w:instrText xml:space="preserve"> PAGEREF _Toc122291934 \h </w:instrText>
             </w:r>
             <w:r>
               <w:rPr>
@@ -3745,7 +3745,7 @@
                 <w:noProof/>
                 <w:webHidden/>
               </w:rPr>
-              <w:t>28</w:t>
+              <w:t>26</w:t>
             </w:r>
             <w:r>
               <w:rPr>
@@ -3768,7 +3768,7 @@
               <w:lang w:eastAsia="es-MX"/>
             </w:rPr>
           </w:pPr>
-          <w:hyperlink w:anchor="_Toc122193411" w:history="1">
+          <w:hyperlink w:anchor="_Toc122291935" w:history="1">
             <w:r>
               <w:rPr>
                 <w:rStyle w:val="Hipervnculo"/>
@@ -3797,7 +3797,7 @@
                 <w:noProof/>
                 <w:webHidden/>
               </w:rPr>
-              <w:instrText xml:space="preserve"> PAGEREF _Toc122193411 \h </w:instrText>
+              <w:instrText xml:space="preserve"> PAGEREF _Toc122291935 \h </w:instrText>
             </w:r>
             <w:r>
               <w:rPr>
@@ -3817,7 +3817,7 @@
                 <w:noProof/>
                 <w:webHidden/>
               </w:rPr>
-              <w:t>28</w:t>
+              <w:t>26</w:t>
             </w:r>
             <w:r>
               <w:rPr>
@@ -3840,7 +3840,7 @@
               <w:lang w:eastAsia="es-MX"/>
             </w:rPr>
           </w:pPr>
-          <w:hyperlink w:anchor="_Toc122193412" w:history="1">
+          <w:hyperlink w:anchor="_Toc122291936" w:history="1">
             <w:r>
               <w:rPr>
                 <w:rStyle w:val="Hipervnculo"/>
@@ -3867,7 +3867,7 @@
                 <w:noProof/>
                 <w:webHidden/>
               </w:rPr>
-              <w:instrText xml:space="preserve"> PAGEREF _Toc122193412 \h </w:instrText>
+              <w:instrText xml:space="preserve"> PAGEREF _Toc122291936 \h </w:instrText>
             </w:r>
             <w:r>
               <w:rPr>
@@ -3887,7 +3887,7 @@
                 <w:noProof/>
                 <w:webHidden/>
               </w:rPr>
-              <w:t>29</w:t>
+              <w:t>27</w:t>
             </w:r>
             <w:r>
               <w:rPr>
@@ -3910,7 +3910,7 @@
               <w:lang w:eastAsia="es-MX"/>
             </w:rPr>
           </w:pPr>
-          <w:hyperlink w:anchor="_Toc122193413" w:history="1">
+          <w:hyperlink w:anchor="_Toc122291937" w:history="1">
             <w:r>
               <w:rPr>
                 <w:rStyle w:val="Hipervnculo"/>
@@ -3939,7 +3939,7 @@
                 <w:noProof/>
                 <w:webHidden/>
               </w:rPr>
-              <w:instrText xml:space="preserve"> PAGEREF _Toc122193413 \h </w:instrText>
+              <w:instrText xml:space="preserve"> PAGEREF _Toc122291937 \h </w:instrText>
             </w:r>
             <w:r>
               <w:rPr>
@@ -3959,7 +3959,7 @@
                 <w:noProof/>
                 <w:webHidden/>
               </w:rPr>
-              <w:t>29</w:t>
+              <w:t>27</w:t>
             </w:r>
             <w:r>
               <w:rPr>
@@ -3982,7 +3982,7 @@
               <w:lang w:eastAsia="es-MX"/>
             </w:rPr>
           </w:pPr>
-          <w:hyperlink w:anchor="_Toc122193414" w:history="1">
+          <w:hyperlink w:anchor="_Toc122291938" w:history="1">
             <w:r>
               <w:rPr>
                 <w:rStyle w:val="Hipervnculo"/>
@@ -4009,7 +4009,7 @@
                 <w:noProof/>
                 <w:webHidden/>
               </w:rPr>
-              <w:instrText xml:space="preserve"> PAGEREF _Toc122193414 \h </w:instrText>
+              <w:instrText xml:space="preserve"> PAGEREF _Toc122291938 \h </w:instrText>
             </w:r>
             <w:r>
               <w:rPr>
@@ -4029,7 +4029,7 @@
                 <w:noProof/>
                 <w:webHidden/>
               </w:rPr>
-              <w:t>30</w:t>
+              <w:t>28</w:t>
             </w:r>
             <w:r>
               <w:rPr>
@@ -4052,7 +4052,7 @@
               <w:lang w:eastAsia="es-MX"/>
             </w:rPr>
           </w:pPr>
-          <w:hyperlink w:anchor="_Toc122193415" w:history="1">
+          <w:hyperlink w:anchor="_Toc122291939" w:history="1">
             <w:r>
               <w:rPr>
                 <w:rStyle w:val="Hipervnculo"/>
@@ -4081,7 +4081,7 @@
                 <w:noProof/>
                 <w:webHidden/>
               </w:rPr>
-              <w:instrText xml:space="preserve"> PAGEREF _Toc122193415 \h </w:instrText>
+              <w:instrText xml:space="preserve"> PAGEREF _Toc122291939 \h </w:instrText>
             </w:r>
             <w:r>
               <w:rPr>
@@ -4101,7 +4101,7 @@
                 <w:noProof/>
                 <w:webHidden/>
               </w:rPr>
-              <w:t>30</w:t>
+              <w:t>28</w:t>
             </w:r>
             <w:r>
               <w:rPr>
@@ -4124,7 +4124,7 @@
               <w:lang w:eastAsia="es-MX"/>
             </w:rPr>
           </w:pPr>
-          <w:hyperlink w:anchor="_Toc122193416" w:history="1">
+          <w:hyperlink w:anchor="_Toc122291940" w:history="1">
             <w:r>
               <w:rPr>
                 <w:rStyle w:val="Hipervnculo"/>
@@ -4151,7 +4151,7 @@
                 <w:noProof/>
                 <w:webHidden/>
               </w:rPr>
-              <w:instrText xml:space="preserve"> PAGEREF _Toc122193416 \h </w:instrText>
+              <w:instrText xml:space="preserve"> PAGEREF _Toc122291940 \h </w:instrText>
             </w:r>
             <w:r>
               <w:rPr>
@@ -4171,7 +4171,7 @@
                 <w:noProof/>
                 <w:webHidden/>
               </w:rPr>
-              <w:t>31</w:t>
+              <w:t>29</w:t>
             </w:r>
             <w:r>
               <w:rPr>
@@ -4194,13 +4194,13 @@
               <w:lang w:eastAsia="es-MX"/>
             </w:rPr>
           </w:pPr>
-          <w:hyperlink w:anchor="_Toc122193417" w:history="1">
+          <w:hyperlink w:anchor="_Toc122291941" w:history="1">
             <w:r>
               <w:rPr>
                 <w:rStyle w:val="Hipervnculo"/>
                 <w:noProof/>
               </w:rPr>
-              <w:t>Mocha</w:t>
+              <w:t>Postman</w:t>
             </w:r>
             <w:r>
               <w:rPr>
@@ -4221,7 +4221,7 @@
                 <w:noProof/>
                 <w:webHidden/>
               </w:rPr>
-              <w:instrText xml:space="preserve"> PAGEREF _Toc122193417 \h </w:instrText>
+              <w:instrText xml:space="preserve"> PAGEREF _Toc122291941 \h </w:instrText>
             </w:r>
             <w:r>
               <w:rPr>
@@ -4241,7 +4241,7 @@
                 <w:noProof/>
                 <w:webHidden/>
               </w:rPr>
-              <w:t>31</w:t>
+              <w:t>29</w:t>
             </w:r>
             <w:r>
               <w:rPr>
@@ -4264,13 +4264,13 @@
               <w:lang w:eastAsia="es-MX"/>
             </w:rPr>
           </w:pPr>
-          <w:hyperlink w:anchor="_Toc122193418" w:history="1">
+          <w:hyperlink w:anchor="_Toc122291942" w:history="1">
             <w:r>
               <w:rPr>
                 <w:rStyle w:val="Hipervnculo"/>
                 <w:noProof/>
               </w:rPr>
-              <w:t>Código de las pruebas</w:t>
+              <w:t>Resultado de las pruebas</w:t>
             </w:r>
             <w:r>
               <w:rPr>
@@ -4291,7 +4291,77 @@
                 <w:noProof/>
                 <w:webHidden/>
               </w:rPr>
-              <w:instrText xml:space="preserve"> PAGEREF _Toc122193418 \h </w:instrText>
+              <w:instrText xml:space="preserve"> PAGEREF _Toc122291942 \h </w:instrText>
+            </w:r>
+            <w:r>
+              <w:rPr>
+                <w:noProof/>
+                <w:webHidden/>
+              </w:rPr>
+            </w:r>
+            <w:r>
+              <w:rPr>
+                <w:noProof/>
+                <w:webHidden/>
+              </w:rPr>
+              <w:fldChar w:fldCharType="separate"/>
+            </w:r>
+            <w:r>
+              <w:rPr>
+                <w:noProof/>
+                <w:webHidden/>
+              </w:rPr>
+              <w:t>29</w:t>
+            </w:r>
+            <w:r>
+              <w:rPr>
+                <w:noProof/>
+                <w:webHidden/>
+              </w:rPr>
+              <w:fldChar w:fldCharType="end"/>
+            </w:r>
+          </w:hyperlink>
+        </w:p>
+        <w:p>
+          <w:pPr>
+            <w:pStyle w:val="TDC2"/>
+            <w:tabs>
+              <w:tab w:val="right" w:leader="dot" w:pos="8828"/>
+            </w:tabs>
+            <w:rPr>
+              <w:rFonts w:asciiTheme="minorHAnsi" w:eastAsiaTheme="minorEastAsia" w:hAnsiTheme="minorHAnsi"/>
+              <w:noProof/>
+              <w:lang w:eastAsia="es-MX"/>
+            </w:rPr>
+          </w:pPr>
+          <w:hyperlink w:anchor="_Toc122291943" w:history="1">
+            <w:r>
+              <w:rPr>
+                <w:rStyle w:val="Hipervnculo"/>
+                <w:noProof/>
+              </w:rPr>
+              <w:t>Mocha</w:t>
+            </w:r>
+            <w:r>
+              <w:rPr>
+                <w:noProof/>
+                <w:webHidden/>
+              </w:rPr>
+              <w:tab/>
+            </w:r>
+            <w:r>
+              <w:rPr>
+                <w:noProof/>
+                <w:webHidden/>
+              </w:rPr>
+              <w:fldChar w:fldCharType="begin"/>
+            </w:r>
+            <w:r>
+              <w:rPr>
+                <w:noProof/>
+                <w:webHidden/>
+              </w:rPr>
+              <w:instrText xml:space="preserve"> PAGEREF _Toc122291943 \h </w:instrText>
             </w:r>
             <w:r>
               <w:rPr>
@@ -4334,12 +4404,82 @@
               <w:lang w:eastAsia="es-MX"/>
             </w:rPr>
           </w:pPr>
-          <w:hyperlink w:anchor="_Toc122193419" w:history="1">
+          <w:hyperlink w:anchor="_Toc122291944" w:history="1">
             <w:r>
               <w:rPr>
                 <w:rStyle w:val="Hipervnculo"/>
                 <w:noProof/>
               </w:rPr>
+              <w:t>Código de las pruebas</w:t>
+            </w:r>
+            <w:r>
+              <w:rPr>
+                <w:noProof/>
+                <w:webHidden/>
+              </w:rPr>
+              <w:tab/>
+            </w:r>
+            <w:r>
+              <w:rPr>
+                <w:noProof/>
+                <w:webHidden/>
+              </w:rPr>
+              <w:fldChar w:fldCharType="begin"/>
+            </w:r>
+            <w:r>
+              <w:rPr>
+                <w:noProof/>
+                <w:webHidden/>
+              </w:rPr>
+              <w:instrText xml:space="preserve"> PAGEREF _Toc122291944 \h </w:instrText>
+            </w:r>
+            <w:r>
+              <w:rPr>
+                <w:noProof/>
+                <w:webHidden/>
+              </w:rPr>
+            </w:r>
+            <w:r>
+              <w:rPr>
+                <w:noProof/>
+                <w:webHidden/>
+              </w:rPr>
+              <w:fldChar w:fldCharType="separate"/>
+            </w:r>
+            <w:r>
+              <w:rPr>
+                <w:noProof/>
+                <w:webHidden/>
+              </w:rPr>
+              <w:t>31</w:t>
+            </w:r>
+            <w:r>
+              <w:rPr>
+                <w:noProof/>
+                <w:webHidden/>
+              </w:rPr>
+              <w:fldChar w:fldCharType="end"/>
+            </w:r>
+          </w:hyperlink>
+        </w:p>
+        <w:p>
+          <w:pPr>
+            <w:pStyle w:val="TDC3"/>
+            <w:tabs>
+              <w:tab w:val="right" w:leader="dot" w:pos="8828"/>
+            </w:tabs>
+            <w:rPr>
+              <w:rFonts w:asciiTheme="minorHAnsi" w:eastAsiaTheme="minorEastAsia" w:hAnsiTheme="minorHAnsi"/>
+              <w:noProof/>
+              <w:lang w:eastAsia="es-MX"/>
+            </w:rPr>
+          </w:pPr>
+          <w:hyperlink w:anchor="_Toc122291945" w:history="1">
+            <w:r>
+              <w:rPr>
+                <w:rStyle w:val="Hipervnculo"/>
+                <w:noProof/>
+              </w:rPr>
               <w:t>Resultados de pruebas</w:t>
             </w:r>
             <w:r>
@@ -4361,7 +4501,7 @@
                 <w:noProof/>
                 <w:webHidden/>
               </w:rPr>
-              <w:instrText xml:space="preserve"> PAGEREF _Toc122193419 \h </w:instrText>
+              <w:instrText xml:space="preserve"> PAGEREF _Toc122291945 \h </w:instrText>
             </w:r>
             <w:r>
               <w:rPr>
@@ -4404,7 +4544,7 @@
               <w:lang w:eastAsia="es-MX"/>
             </w:rPr>
           </w:pPr>
-          <w:hyperlink w:anchor="_Toc122193420" w:history="1">
+          <w:hyperlink w:anchor="_Toc122291946" w:history="1">
             <w:r>
               <w:rPr>
                 <w:rStyle w:val="Hipervnculo"/>
@@ -4431,7 +4571,7 @@
                 <w:noProof/>
                 <w:webHidden/>
               </w:rPr>
-              <w:instrText xml:space="preserve"> PAGEREF _Toc122193420 \h </w:instrText>
+              <w:instrText xml:space="preserve"> PAGEREF _Toc122291946 \h </w:instrText>
             </w:r>
             <w:r>
               <w:rPr>
@@ -4490,18 +4630,24 @@
     <w:p/>
     <w:p/>
     <w:p/>
-    <w:p/>
-    <w:p/>
-    <w:p/>
-    <w:p/>
-    <w:p/>
-    <w:p/>
+    <w:p>
+      <w:pPr>
+        <w:sectPr>
+          <w:pgSz w:w="12240" w:h="15840"/>
+          <w:pgMar w:top="1417" w:right="1701" w:bottom="1417" w:left="1701" w:header="708" w:footer="708" w:gutter="0"/>
+          <w:pgNumType w:start="0"/>
+          <w:cols w:space="708"/>
+          <w:titlePg/>
+          <w:docGrid w:linePitch="360"/>
+        </w:sectPr>
+      </w:pPr>
+    </w:p>
     <w:p/>
     <w:p>
       <w:pPr>
         <w:pStyle w:val="Ttulo1"/>
       </w:pPr>
-      <w:bookmarkStart w:id="0" w:name="_Toc122193376"/>
+      <w:bookmarkStart w:id="0" w:name="_Toc122291900"/>
       <w:r>
         <w:t>Introducción</w:t>
       </w:r>
@@ -4573,7 +4719,7 @@
       <w:pPr>
         <w:pStyle w:val="Ttulo1"/>
       </w:pPr>
-      <w:bookmarkStart w:id="1" w:name="_Toc122193377"/>
+      <w:bookmarkStart w:id="1" w:name="_Toc122291901"/>
       <w:r>
         <w:t>Sustento metodológico</w:t>
       </w:r>
@@ -4917,17 +5063,7 @@
           <w:szCs w:val="24"/>
           <w:lang w:eastAsia="es-MX"/>
         </w:rPr>
-        <w:t xml:space="preserve">Implementación: Consiste en realizar la codificación de la aplicación web ya sea de forma nativa o mediante algún gestor de contenido. Durante esta </w:t>
-      </w:r>
-      <w:r>
-        <w:rPr>
-          <w:rFonts w:eastAsia="Times New Roman" w:cstheme="minorHAnsi"/>
-          <w:sz w:val="24"/>
-          <w:szCs w:val="24"/>
-          <w:lang w:eastAsia="es-MX"/>
-        </w:rPr>
-        <w:lastRenderedPageBreak/>
-        <w:t>etapa se deben respetar los modelos previamente diseñados y se deben incluir etapas de pruebas unitarias, de integración o de sistema</w:t>
+        <w:t>Implementación: Consiste en realizar la codificación de la aplicación web ya sea de forma nativa o mediante algún gestor de contenido. Durante esta etapa se deben respetar los modelos previamente diseñados y se deben incluir etapas de pruebas unitarias, de integración o de sistema</w:t>
       </w:r>
     </w:p>
     <w:p/>
@@ -4936,7 +5072,7 @@
       <w:pPr>
         <w:pStyle w:val="Ttulo2"/>
       </w:pPr>
-      <w:bookmarkStart w:id="2" w:name="_Toc122193378"/>
+      <w:bookmarkStart w:id="2" w:name="_Toc122291902"/>
       <w:r>
         <w:t>EDT</w:t>
       </w:r>
@@ -6046,23 +6182,7 @@
                 <w:rFonts w:ascii="Times New Roman" w:eastAsia="Times New Roman" w:hAnsi="Times New Roman" w:cs="Times New Roman"/>
                 <w:lang w:val="es-ES" w:eastAsia="es-MX"/>
               </w:rPr>
-              <w:t>Elaboración de lista de requerimientos inicial (</w:t>
-            </w:r>
-            <w:proofErr w:type="spellStart"/>
-            <w:r>
-              <w:rPr>
-                <w:rFonts w:ascii="Times New Roman" w:eastAsia="Times New Roman" w:hAnsi="Times New Roman" w:cs="Times New Roman"/>
-                <w:lang w:val="es-ES" w:eastAsia="es-MX"/>
-              </w:rPr>
-              <w:t>Wishlist</w:t>
-            </w:r>
-            <w:proofErr w:type="spellEnd"/>
-            <w:r>
-              <w:rPr>
-                <w:rFonts w:ascii="Times New Roman" w:eastAsia="Times New Roman" w:hAnsi="Times New Roman" w:cs="Times New Roman"/>
-                <w:lang w:val="es-ES" w:eastAsia="es-MX"/>
-              </w:rPr>
-              <w:t>)</w:t>
+              <w:t>Elaboración de lista de requerimientos inicial (Wishlist)</w:t>
             </w:r>
             <w:r>
               <w:rPr>
@@ -6601,7 +6721,6 @@
                 <w:lang w:eastAsia="es-MX"/>
               </w:rPr>
             </w:pPr>
-            <w:proofErr w:type="spellStart"/>
             <w:r>
               <w:rPr>
                 <w:rFonts w:ascii="Times New Roman" w:eastAsia="Times New Roman" w:hAnsi="Times New Roman" w:cs="Times New Roman"/>
@@ -6614,15 +6733,7 @@
                 <w:rFonts w:ascii="Times New Roman" w:eastAsia="Times New Roman" w:hAnsi="Times New Roman" w:cs="Times New Roman"/>
                 <w:lang w:eastAsia="es-MX"/>
               </w:rPr>
-              <w:t>ño</w:t>
-            </w:r>
-            <w:proofErr w:type="spellEnd"/>
-            <w:r>
-              <w:rPr>
-                <w:rFonts w:ascii="Times New Roman" w:eastAsia="Times New Roman" w:hAnsi="Times New Roman" w:cs="Times New Roman"/>
-                <w:lang w:eastAsia="es-MX"/>
-              </w:rPr>
-              <w:t xml:space="preserve"> conceptual </w:t>
+              <w:t>ño conceptual </w:t>
             </w:r>
           </w:p>
         </w:tc>
@@ -6693,31 +6804,7 @@
                 <w:rFonts w:ascii="Times New Roman" w:eastAsia="Times New Roman" w:hAnsi="Times New Roman" w:cs="Times New Roman"/>
                 <w:lang w:eastAsia="es-MX"/>
               </w:rPr>
-              <w:t xml:space="preserve">Se realiza un </w:t>
-            </w:r>
-            <w:proofErr w:type="spellStart"/>
-            <w:r>
-              <w:rPr>
-                <w:rFonts w:ascii="Times New Roman" w:eastAsia="Times New Roman" w:hAnsi="Times New Roman" w:cs="Times New Roman"/>
-                <w:lang w:eastAsia="es-MX"/>
-              </w:rPr>
-              <w:t>diargrama</w:t>
-            </w:r>
-            <w:proofErr w:type="spellEnd"/>
-            <w:r>
-              <w:rPr>
-                <w:rFonts w:ascii="Times New Roman" w:eastAsia="Times New Roman" w:hAnsi="Times New Roman" w:cs="Times New Roman"/>
-                <w:lang w:eastAsia="es-MX"/>
-              </w:rPr>
-              <w:t xml:space="preserve"> de clases, en el cual se representan todas las clases, subsistemas y relaciones que intervienen en la </w:t>
-            </w:r>
-            <w:r>
-              <w:rPr>
-                <w:rFonts w:ascii="Times New Roman" w:eastAsia="Times New Roman" w:hAnsi="Times New Roman" w:cs="Times New Roman"/>
-                <w:lang w:eastAsia="es-MX"/>
-              </w:rPr>
-              <w:lastRenderedPageBreak/>
-              <w:t>funcionalidad del sistema web </w:t>
+              <w:t>Se realiza un diargrama de clases, en el cual se representan todas las clases, subsistemas y relaciones que intervienen en la funcionalidad del sistema web </w:t>
             </w:r>
           </w:p>
         </w:tc>
@@ -6755,7 +6842,6 @@
                 <w:bCs/>
                 <w:lang w:val="es-ES" w:eastAsia="es-MX"/>
               </w:rPr>
-              <w:lastRenderedPageBreak/>
               <w:t>TAR-07</w:t>
             </w:r>
             <w:r>
@@ -6914,6 +7000,7 @@
                 <w:rFonts w:ascii="Times New Roman" w:eastAsia="Times New Roman" w:hAnsi="Times New Roman" w:cs="Times New Roman"/>
                 <w:lang w:eastAsia="es-MX"/>
               </w:rPr>
+              <w:lastRenderedPageBreak/>
               <w:t> </w:t>
             </w:r>
           </w:p>
@@ -7309,7 +7396,6 @@
                 <w:lang w:eastAsia="es-MX"/>
               </w:rPr>
             </w:pPr>
-            <w:proofErr w:type="spellStart"/>
             <w:r>
               <w:rPr>
                 <w:rFonts w:ascii="Times New Roman" w:eastAsia="Times New Roman" w:hAnsi="Times New Roman" w:cs="Times New Roman"/>
@@ -7322,15 +7408,7 @@
                 <w:rFonts w:ascii="Times New Roman" w:eastAsia="Times New Roman" w:hAnsi="Times New Roman" w:cs="Times New Roman"/>
                 <w:lang w:eastAsia="es-MX"/>
               </w:rPr>
-              <w:t>ño</w:t>
-            </w:r>
-            <w:proofErr w:type="spellEnd"/>
-            <w:r>
-              <w:rPr>
-                <w:rFonts w:ascii="Times New Roman" w:eastAsia="Times New Roman" w:hAnsi="Times New Roman" w:cs="Times New Roman"/>
-                <w:lang w:eastAsia="es-MX"/>
-              </w:rPr>
-              <w:t xml:space="preserve"> navegacional </w:t>
+              <w:t>ño navegacional </w:t>
             </w:r>
           </w:p>
           <w:p>
@@ -7770,7 +7848,6 @@
                 <w:rFonts w:ascii="Times New Roman" w:eastAsia="Times New Roman" w:hAnsi="Times New Roman" w:cs="Times New Roman"/>
                 <w:lang w:eastAsia="es-MX"/>
               </w:rPr>
-              <w:lastRenderedPageBreak/>
               <w:t> </w:t>
             </w:r>
           </w:p>
@@ -7911,6 +7988,7 @@
                 <w:rFonts w:ascii="Times New Roman" w:eastAsia="Times New Roman" w:hAnsi="Times New Roman" w:cs="Times New Roman"/>
                 <w:lang w:eastAsia="es-MX"/>
               </w:rPr>
+              <w:lastRenderedPageBreak/>
               <w:t> </w:t>
             </w:r>
           </w:p>
@@ -7946,7 +8024,6 @@
                 <w:lang w:eastAsia="es-MX"/>
               </w:rPr>
             </w:pPr>
-            <w:proofErr w:type="spellStart"/>
             <w:r>
               <w:rPr>
                 <w:rFonts w:ascii="Times New Roman" w:eastAsia="Times New Roman" w:hAnsi="Times New Roman" w:cs="Times New Roman"/>
@@ -7959,15 +8036,7 @@
                 <w:rFonts w:ascii="Times New Roman" w:eastAsia="Times New Roman" w:hAnsi="Times New Roman" w:cs="Times New Roman"/>
                 <w:lang w:eastAsia="es-MX"/>
               </w:rPr>
-              <w:t>ño</w:t>
-            </w:r>
-            <w:proofErr w:type="spellEnd"/>
-            <w:r>
-              <w:rPr>
-                <w:rFonts w:ascii="Times New Roman" w:eastAsia="Times New Roman" w:hAnsi="Times New Roman" w:cs="Times New Roman"/>
-                <w:lang w:eastAsia="es-MX"/>
-              </w:rPr>
-              <w:t xml:space="preserve"> navegacional </w:t>
+              <w:t>ño navegacional </w:t>
             </w:r>
           </w:p>
         </w:tc>
@@ -8039,7 +8108,14 @@
                 <w:rFonts w:ascii="Times New Roman" w:eastAsia="Times New Roman" w:hAnsi="Times New Roman" w:cs="Times New Roman"/>
                 <w:lang w:val="es-ES" w:eastAsia="es-MX"/>
               </w:rPr>
-              <w:t>Se realiza un diagrama de casos de uso, en el cual se representan todos los tipos de usuarios y las acciones que pueden llevar a cabo en el sistema web</w:t>
+              <w:t xml:space="preserve">Se realiza un diagrama de casos de uso, en el cual se representan todos </w:t>
+            </w:r>
+            <w:r>
+              <w:rPr>
+                <w:rFonts w:ascii="Times New Roman" w:eastAsia="Times New Roman" w:hAnsi="Times New Roman" w:cs="Times New Roman"/>
+                <w:lang w:val="es-ES" w:eastAsia="es-MX"/>
+              </w:rPr>
+              <w:t>los tipos de usuarios y las acciones que pueden llevar a cabo en el sistema web</w:t>
             </w:r>
             <w:r>
               <w:rPr>
@@ -8084,6 +8160,7 @@
                 <w:bCs/>
                 <w:lang w:val="es-ES" w:eastAsia="es-MX"/>
               </w:rPr>
+              <w:lastRenderedPageBreak/>
               <w:t>TAR-08</w:t>
             </w:r>
             <w:r>
@@ -8448,21 +8525,12 @@
               </w:rPr>
               <w:t>Se crea el diagrama navegacional de contexto que define c</w:t>
             </w:r>
-            <w:proofErr w:type="spellStart"/>
-            <w:r>
-              <w:rPr>
-                <w:rFonts w:ascii="Times New Roman" w:eastAsia="Times New Roman" w:hAnsi="Times New Roman" w:cs="Times New Roman"/>
-                <w:lang w:eastAsia="es-MX"/>
-              </w:rPr>
-              <w:t>ómo</w:t>
-            </w:r>
-            <w:proofErr w:type="spellEnd"/>
-            <w:r>
-              <w:rPr>
-                <w:rFonts w:ascii="Times New Roman" w:eastAsia="Times New Roman" w:hAnsi="Times New Roman" w:cs="Times New Roman"/>
-                <w:lang w:eastAsia="es-MX"/>
-              </w:rPr>
-              <w:t xml:space="preserve"> se agrupan y navegan los objetos para el</w:t>
+            <w:r>
+              <w:rPr>
+                <w:rFonts w:ascii="Times New Roman" w:eastAsia="Times New Roman" w:hAnsi="Times New Roman" w:cs="Times New Roman"/>
+                <w:lang w:eastAsia="es-MX"/>
+              </w:rPr>
+              <w:t>ómo se agrupan y navegan los objetos para el</w:t>
             </w:r>
             <w:r>
               <w:rPr>
@@ -8887,21 +8955,12 @@
               </w:rPr>
               <w:t>Se crea el diagrama navegacional de contexto que define c</w:t>
             </w:r>
-            <w:proofErr w:type="spellStart"/>
-            <w:r>
-              <w:rPr>
-                <w:rFonts w:ascii="Times New Roman" w:eastAsia="Times New Roman" w:hAnsi="Times New Roman" w:cs="Times New Roman"/>
-                <w:lang w:eastAsia="es-MX"/>
-              </w:rPr>
-              <w:t>ómo</w:t>
-            </w:r>
-            <w:proofErr w:type="spellEnd"/>
-            <w:r>
-              <w:rPr>
-                <w:rFonts w:ascii="Times New Roman" w:eastAsia="Times New Roman" w:hAnsi="Times New Roman" w:cs="Times New Roman"/>
-                <w:lang w:eastAsia="es-MX"/>
-              </w:rPr>
-              <w:t xml:space="preserve"> se agrupan y navegan los objetos para el</w:t>
+            <w:r>
+              <w:rPr>
+                <w:rFonts w:ascii="Times New Roman" w:eastAsia="Times New Roman" w:hAnsi="Times New Roman" w:cs="Times New Roman"/>
+                <w:lang w:eastAsia="es-MX"/>
+              </w:rPr>
+              <w:t>ómo se agrupan y navegan los objetos para el</w:t>
             </w:r>
             <w:r>
               <w:rPr>
@@ -9211,30 +9270,14 @@
                 <w:rFonts w:ascii="Times New Roman" w:eastAsia="Times New Roman" w:hAnsi="Times New Roman" w:cs="Times New Roman"/>
                 <w:lang w:val="es-ES" w:eastAsia="es-MX"/>
               </w:rPr>
-              <w:t xml:space="preserve">Eder </w:t>
-            </w:r>
-            <w:proofErr w:type="spellStart"/>
-            <w:r>
-              <w:rPr>
-                <w:rFonts w:ascii="Times New Roman" w:eastAsia="Times New Roman" w:hAnsi="Times New Roman" w:cs="Times New Roman"/>
-                <w:lang w:val="es-ES" w:eastAsia="es-MX"/>
-              </w:rPr>
-              <w:t>Iv</w:t>
-            </w:r>
-            <w:r>
-              <w:rPr>
-                <w:rFonts w:ascii="Times New Roman" w:eastAsia="Times New Roman" w:hAnsi="Times New Roman" w:cs="Times New Roman"/>
-                <w:lang w:eastAsia="es-MX"/>
-              </w:rPr>
-              <w:t>án</w:t>
-            </w:r>
-            <w:proofErr w:type="spellEnd"/>
-            <w:r>
-              <w:rPr>
-                <w:rFonts w:ascii="Times New Roman" w:eastAsia="Times New Roman" w:hAnsi="Times New Roman" w:cs="Times New Roman"/>
-                <w:lang w:eastAsia="es-MX"/>
-              </w:rPr>
-              <w:t xml:space="preserve"> Negrete García </w:t>
+              <w:t>Eder Iv</w:t>
+            </w:r>
+            <w:r>
+              <w:rPr>
+                <w:rFonts w:ascii="Times New Roman" w:eastAsia="Times New Roman" w:hAnsi="Times New Roman" w:cs="Times New Roman"/>
+                <w:lang w:eastAsia="es-MX"/>
+              </w:rPr>
+              <w:t>án Negrete García </w:t>
             </w:r>
           </w:p>
         </w:tc>
@@ -9342,29 +9385,12 @@
               </w:rPr>
               <w:t>Se crea el diagrama navegacional de contexto que define c</w:t>
             </w:r>
-            <w:proofErr w:type="spellStart"/>
-            <w:r>
-              <w:rPr>
-                <w:rFonts w:ascii="Times New Roman" w:eastAsia="Times New Roman" w:hAnsi="Times New Roman" w:cs="Times New Roman"/>
-                <w:lang w:eastAsia="es-MX"/>
-              </w:rPr>
-              <w:t>ómo</w:t>
-            </w:r>
-            <w:proofErr w:type="spellEnd"/>
-            <w:r>
-              <w:rPr>
-                <w:rFonts w:ascii="Times New Roman" w:eastAsia="Times New Roman" w:hAnsi="Times New Roman" w:cs="Times New Roman"/>
-                <w:lang w:eastAsia="es-MX"/>
-              </w:rPr>
-              <w:t xml:space="preserve"> se agrupan y </w:t>
-            </w:r>
-            <w:r>
-              <w:rPr>
-                <w:rFonts w:ascii="Times New Roman" w:eastAsia="Times New Roman" w:hAnsi="Times New Roman" w:cs="Times New Roman"/>
-                <w:lang w:eastAsia="es-MX"/>
-              </w:rPr>
-              <w:lastRenderedPageBreak/>
-              <w:t>navegan los objetos para el</w:t>
+            <w:r>
+              <w:rPr>
+                <w:rFonts w:ascii="Times New Roman" w:eastAsia="Times New Roman" w:hAnsi="Times New Roman" w:cs="Times New Roman"/>
+                <w:lang w:eastAsia="es-MX"/>
+              </w:rPr>
+              <w:t>ómo se agrupan y navegan los objetos para el</w:t>
             </w:r>
             <w:r>
               <w:rPr>
@@ -9425,7 +9451,6 @@
                 <w:bCs/>
                 <w:lang w:val="es-ES" w:eastAsia="es-MX"/>
               </w:rPr>
-              <w:lastRenderedPageBreak/>
               <w:t>TAR-14</w:t>
             </w:r>
             <w:r>
@@ -9589,6 +9614,7 @@
                 <w:bCs/>
                 <w:lang w:eastAsia="es-MX"/>
               </w:rPr>
+              <w:lastRenderedPageBreak/>
               <w:t>Ajustador de seguros</w:t>
             </w:r>
             <w:r>
@@ -9634,6 +9660,7 @@
                 <w:bCs/>
                 <w:lang w:eastAsia="es-MX"/>
               </w:rPr>
+              <w:lastRenderedPageBreak/>
               <w:t> </w:t>
             </w:r>
           </w:p>
@@ -9973,21 +10000,12 @@
               </w:rPr>
               <w:t>Se crea el diagrama navegacional de contexto que define c</w:t>
             </w:r>
-            <w:proofErr w:type="spellStart"/>
-            <w:r>
-              <w:rPr>
-                <w:rFonts w:ascii="Times New Roman" w:eastAsia="Times New Roman" w:hAnsi="Times New Roman" w:cs="Times New Roman"/>
-                <w:lang w:eastAsia="es-MX"/>
-              </w:rPr>
-              <w:t>ómo</w:t>
-            </w:r>
-            <w:proofErr w:type="spellEnd"/>
-            <w:r>
-              <w:rPr>
-                <w:rFonts w:ascii="Times New Roman" w:eastAsia="Times New Roman" w:hAnsi="Times New Roman" w:cs="Times New Roman"/>
-                <w:lang w:eastAsia="es-MX"/>
-              </w:rPr>
-              <w:t xml:space="preserve"> se agrupan y navegan los objetos para el</w:t>
+            <w:r>
+              <w:rPr>
+                <w:rFonts w:ascii="Times New Roman" w:eastAsia="Times New Roman" w:hAnsi="Times New Roman" w:cs="Times New Roman"/>
+                <w:lang w:eastAsia="es-MX"/>
+              </w:rPr>
+              <w:t>ómo se agrupan y navegan los objetos para el</w:t>
             </w:r>
             <w:r>
               <w:rPr>
@@ -10822,30 +10840,14 @@
                 <w:rFonts w:ascii="Times New Roman" w:eastAsia="Times New Roman" w:hAnsi="Times New Roman" w:cs="Times New Roman"/>
                 <w:lang w:val="es-ES" w:eastAsia="es-MX"/>
               </w:rPr>
-              <w:t xml:space="preserve">Eder </w:t>
-            </w:r>
-            <w:proofErr w:type="spellStart"/>
-            <w:r>
-              <w:rPr>
-                <w:rFonts w:ascii="Times New Roman" w:eastAsia="Times New Roman" w:hAnsi="Times New Roman" w:cs="Times New Roman"/>
-                <w:lang w:val="es-ES" w:eastAsia="es-MX"/>
-              </w:rPr>
-              <w:t>Iv</w:t>
-            </w:r>
-            <w:r>
-              <w:rPr>
-                <w:rFonts w:ascii="Times New Roman" w:eastAsia="Times New Roman" w:hAnsi="Times New Roman" w:cs="Times New Roman"/>
-                <w:lang w:eastAsia="es-MX"/>
-              </w:rPr>
-              <w:t>án</w:t>
-            </w:r>
-            <w:proofErr w:type="spellEnd"/>
-            <w:r>
-              <w:rPr>
-                <w:rFonts w:ascii="Times New Roman" w:eastAsia="Times New Roman" w:hAnsi="Times New Roman" w:cs="Times New Roman"/>
-                <w:lang w:eastAsia="es-MX"/>
-              </w:rPr>
-              <w:t xml:space="preserve"> Negrete García </w:t>
+              <w:t>Eder Iv</w:t>
+            </w:r>
+            <w:r>
+              <w:rPr>
+                <w:rFonts w:ascii="Times New Roman" w:eastAsia="Times New Roman" w:hAnsi="Times New Roman" w:cs="Times New Roman"/>
+                <w:lang w:eastAsia="es-MX"/>
+              </w:rPr>
+              <w:t>án Negrete García </w:t>
             </w:r>
           </w:p>
         </w:tc>
@@ -11254,30 +11256,14 @@
                 <w:rFonts w:ascii="Times New Roman" w:eastAsia="Times New Roman" w:hAnsi="Times New Roman" w:cs="Times New Roman"/>
                 <w:lang w:val="es-ES" w:eastAsia="es-MX"/>
               </w:rPr>
-              <w:t xml:space="preserve">Ángel Eduardo Martínez Leo Lim y Eder </w:t>
-            </w:r>
-            <w:proofErr w:type="spellStart"/>
-            <w:r>
-              <w:rPr>
-                <w:rFonts w:ascii="Times New Roman" w:eastAsia="Times New Roman" w:hAnsi="Times New Roman" w:cs="Times New Roman"/>
-                <w:lang w:val="es-ES" w:eastAsia="es-MX"/>
-              </w:rPr>
-              <w:t>Iv</w:t>
-            </w:r>
-            <w:r>
-              <w:rPr>
-                <w:rFonts w:ascii="Times New Roman" w:eastAsia="Times New Roman" w:hAnsi="Times New Roman" w:cs="Times New Roman"/>
-                <w:lang w:eastAsia="es-MX"/>
-              </w:rPr>
-              <w:t>án</w:t>
-            </w:r>
-            <w:proofErr w:type="spellEnd"/>
-            <w:r>
-              <w:rPr>
-                <w:rFonts w:ascii="Times New Roman" w:eastAsia="Times New Roman" w:hAnsi="Times New Roman" w:cs="Times New Roman"/>
-                <w:lang w:eastAsia="es-MX"/>
-              </w:rPr>
-              <w:t xml:space="preserve"> Negrete García </w:t>
+              <w:t>Ángel Eduardo Martínez Leo Lim y Eder Iv</w:t>
+            </w:r>
+            <w:r>
+              <w:rPr>
+                <w:rFonts w:ascii="Times New Roman" w:eastAsia="Times New Roman" w:hAnsi="Times New Roman" w:cs="Times New Roman"/>
+                <w:lang w:eastAsia="es-MX"/>
+              </w:rPr>
+              <w:t>án Negrete García </w:t>
             </w:r>
           </w:p>
         </w:tc>
@@ -11443,7 +11429,6 @@
                 <w:rFonts w:ascii="Times New Roman" w:eastAsia="Times New Roman" w:hAnsi="Times New Roman" w:cs="Times New Roman"/>
                 <w:lang w:eastAsia="es-MX"/>
               </w:rPr>
-              <w:lastRenderedPageBreak/>
               <w:t> </w:t>
             </w:r>
           </w:p>
@@ -11516,13 +11501,11 @@
                 <w:lang w:eastAsia="es-MX"/>
               </w:rPr>
             </w:pPr>
-            <w:proofErr w:type="spellStart"/>
             <w:r>
               <w:rPr>
                 <w:rFonts w:ascii="Times New Roman" w:eastAsia="Times New Roman" w:hAnsi="Times New Roman" w:cs="Times New Roman"/>
                 <w:lang w:val="es-ES" w:eastAsia="es-MX"/>
               </w:rPr>
-              <w:lastRenderedPageBreak/>
               <w:t>Codificaci</w:t>
             </w:r>
             <w:r>
@@ -11530,15 +11513,7 @@
                 <w:rFonts w:ascii="Times New Roman" w:eastAsia="Times New Roman" w:hAnsi="Times New Roman" w:cs="Times New Roman"/>
                 <w:lang w:eastAsia="es-MX"/>
               </w:rPr>
-              <w:t>ón</w:t>
-            </w:r>
-            <w:proofErr w:type="spellEnd"/>
-            <w:r>
-              <w:rPr>
-                <w:rFonts w:ascii="Times New Roman" w:eastAsia="Times New Roman" w:hAnsi="Times New Roman" w:cs="Times New Roman"/>
-                <w:lang w:eastAsia="es-MX"/>
-              </w:rPr>
-              <w:t xml:space="preserve"> </w:t>
+              <w:t xml:space="preserve">ón </w:t>
             </w:r>
             <w:r>
               <w:rPr>
@@ -11681,15 +11656,7 @@
                 <w:rFonts w:ascii="Times New Roman" w:eastAsia="Times New Roman" w:hAnsi="Times New Roman" w:cs="Times New Roman"/>
                 <w:lang w:val="es-ES" w:eastAsia="es-MX"/>
               </w:rPr>
-              <w:t xml:space="preserve">Raúl Arturo Peredo Estudillo y Javier </w:t>
-            </w:r>
-            <w:r>
-              <w:rPr>
-                <w:rFonts w:ascii="Times New Roman" w:eastAsia="Times New Roman" w:hAnsi="Times New Roman" w:cs="Times New Roman"/>
-                <w:lang w:val="es-ES" w:eastAsia="es-MX"/>
-              </w:rPr>
-              <w:lastRenderedPageBreak/>
-              <w:t>Alberto Calderón Blas</w:t>
+              <w:t>Raúl Arturo Peredo Estudillo y Javier Alberto Calderón Blas</w:t>
             </w:r>
             <w:r>
               <w:rPr>
@@ -11749,7 +11716,6 @@
                 <w:lang w:eastAsia="es-MX"/>
               </w:rPr>
             </w:pPr>
-            <w:proofErr w:type="spellStart"/>
             <w:r>
               <w:rPr>
                 <w:rFonts w:ascii="Times New Roman" w:eastAsia="Times New Roman" w:hAnsi="Times New Roman" w:cs="Times New Roman"/>
@@ -11762,15 +11728,7 @@
                 <w:rFonts w:ascii="Times New Roman" w:eastAsia="Times New Roman" w:hAnsi="Times New Roman" w:cs="Times New Roman"/>
                 <w:lang w:eastAsia="es-MX"/>
               </w:rPr>
-              <w:t>ón</w:t>
-            </w:r>
-            <w:proofErr w:type="spellEnd"/>
-            <w:r>
-              <w:rPr>
-                <w:rFonts w:ascii="Times New Roman" w:eastAsia="Times New Roman" w:hAnsi="Times New Roman" w:cs="Times New Roman"/>
-                <w:lang w:eastAsia="es-MX"/>
-              </w:rPr>
-              <w:t xml:space="preserve"> </w:t>
+              <w:t xml:space="preserve">ón </w:t>
             </w:r>
             <w:r>
               <w:rPr>
@@ -11818,15 +11776,7 @@
                 <w:rFonts w:ascii="Times New Roman" w:eastAsia="Times New Roman" w:hAnsi="Times New Roman" w:cs="Times New Roman"/>
                 <w:lang w:val="es-ES" w:eastAsia="es-MX"/>
               </w:rPr>
-              <w:t xml:space="preserve">Se codifica todo lo necesario para el </w:t>
-            </w:r>
-            <w:r>
-              <w:rPr>
-                <w:rFonts w:ascii="Times New Roman" w:eastAsia="Times New Roman" w:hAnsi="Times New Roman" w:cs="Times New Roman"/>
-                <w:lang w:val="es-ES" w:eastAsia="es-MX"/>
-              </w:rPr>
-              <w:lastRenderedPageBreak/>
-              <w:t xml:space="preserve">usuario </w:t>
+              <w:t xml:space="preserve">Se codifica todo lo necesario para el usuario </w:t>
             </w:r>
             <w:r>
               <w:rPr>
@@ -11880,7 +11830,6 @@
                 <w:bCs/>
                 <w:lang w:val="es-ES" w:eastAsia="es-MX"/>
               </w:rPr>
-              <w:lastRenderedPageBreak/>
               <w:t>TAR-22</w:t>
             </w:r>
             <w:r>
@@ -11982,7 +11931,6 @@
                 <w:lang w:eastAsia="es-MX"/>
               </w:rPr>
             </w:pPr>
-            <w:proofErr w:type="spellStart"/>
             <w:r>
               <w:rPr>
                 <w:rFonts w:ascii="Times New Roman" w:eastAsia="Times New Roman" w:hAnsi="Times New Roman" w:cs="Times New Roman"/>
@@ -11995,15 +11943,7 @@
                 <w:rFonts w:ascii="Times New Roman" w:eastAsia="Times New Roman" w:hAnsi="Times New Roman" w:cs="Times New Roman"/>
                 <w:lang w:eastAsia="es-MX"/>
               </w:rPr>
-              <w:t>ón</w:t>
-            </w:r>
-            <w:proofErr w:type="spellEnd"/>
-            <w:r>
-              <w:rPr>
-                <w:rFonts w:ascii="Times New Roman" w:eastAsia="Times New Roman" w:hAnsi="Times New Roman" w:cs="Times New Roman"/>
-                <w:lang w:eastAsia="es-MX"/>
-              </w:rPr>
-              <w:t xml:space="preserve"> </w:t>
+              <w:t xml:space="preserve">ón </w:t>
             </w:r>
             <w:r>
               <w:rPr>
@@ -12105,6 +12045,7 @@
                 <w:bCs/>
                 <w:lang w:val="es-ES" w:eastAsia="es-MX"/>
               </w:rPr>
+              <w:lastRenderedPageBreak/>
               <w:t>TAR-23</w:t>
             </w:r>
             <w:r>
@@ -12146,30 +12087,14 @@
                 <w:rFonts w:ascii="Times New Roman" w:eastAsia="Times New Roman" w:hAnsi="Times New Roman" w:cs="Times New Roman"/>
                 <w:lang w:val="es-ES" w:eastAsia="es-MX"/>
               </w:rPr>
-              <w:t xml:space="preserve">Ángel Eduardo Martínez Leo Lim y Eder </w:t>
-            </w:r>
-            <w:proofErr w:type="spellStart"/>
-            <w:r>
-              <w:rPr>
-                <w:rFonts w:ascii="Times New Roman" w:eastAsia="Times New Roman" w:hAnsi="Times New Roman" w:cs="Times New Roman"/>
-                <w:lang w:val="es-ES" w:eastAsia="es-MX"/>
-              </w:rPr>
-              <w:t>Iv</w:t>
-            </w:r>
-            <w:r>
-              <w:rPr>
-                <w:rFonts w:ascii="Times New Roman" w:eastAsia="Times New Roman" w:hAnsi="Times New Roman" w:cs="Times New Roman"/>
-                <w:lang w:eastAsia="es-MX"/>
-              </w:rPr>
-              <w:t>án</w:t>
-            </w:r>
-            <w:proofErr w:type="spellEnd"/>
-            <w:r>
-              <w:rPr>
-                <w:rFonts w:ascii="Times New Roman" w:eastAsia="Times New Roman" w:hAnsi="Times New Roman" w:cs="Times New Roman"/>
-                <w:lang w:eastAsia="es-MX"/>
-              </w:rPr>
-              <w:t xml:space="preserve"> Negrete García </w:t>
+              <w:t>Ángel Eduardo Martínez Leo Lim y Eder Iv</w:t>
+            </w:r>
+            <w:r>
+              <w:rPr>
+                <w:rFonts w:ascii="Times New Roman" w:eastAsia="Times New Roman" w:hAnsi="Times New Roman" w:cs="Times New Roman"/>
+                <w:lang w:eastAsia="es-MX"/>
+              </w:rPr>
+              <w:t>án Negrete García </w:t>
             </w:r>
           </w:p>
         </w:tc>
@@ -12222,7 +12147,6 @@
                 <w:lang w:eastAsia="es-MX"/>
               </w:rPr>
             </w:pPr>
-            <w:proofErr w:type="spellStart"/>
             <w:r>
               <w:rPr>
                 <w:rFonts w:ascii="Times New Roman" w:eastAsia="Times New Roman" w:hAnsi="Times New Roman" w:cs="Times New Roman"/>
@@ -12235,15 +12159,7 @@
                 <w:rFonts w:ascii="Times New Roman" w:eastAsia="Times New Roman" w:hAnsi="Times New Roman" w:cs="Times New Roman"/>
                 <w:lang w:eastAsia="es-MX"/>
               </w:rPr>
-              <w:t>ón</w:t>
-            </w:r>
-            <w:proofErr w:type="spellEnd"/>
-            <w:r>
-              <w:rPr>
-                <w:rFonts w:ascii="Times New Roman" w:eastAsia="Times New Roman" w:hAnsi="Times New Roman" w:cs="Times New Roman"/>
-                <w:lang w:eastAsia="es-MX"/>
-              </w:rPr>
-              <w:t xml:space="preserve"> </w:t>
+              <w:t xml:space="preserve">ón </w:t>
             </w:r>
             <w:r>
               <w:rPr>
@@ -12386,30 +12302,14 @@
                 <w:rFonts w:ascii="Times New Roman" w:eastAsia="Times New Roman" w:hAnsi="Times New Roman" w:cs="Times New Roman"/>
                 <w:lang w:val="es-ES" w:eastAsia="es-MX"/>
               </w:rPr>
-              <w:t xml:space="preserve">Ángel Eduardo Martínez Leo Lim y Eder </w:t>
-            </w:r>
-            <w:proofErr w:type="spellStart"/>
-            <w:r>
-              <w:rPr>
-                <w:rFonts w:ascii="Times New Roman" w:eastAsia="Times New Roman" w:hAnsi="Times New Roman" w:cs="Times New Roman"/>
-                <w:lang w:val="es-ES" w:eastAsia="es-MX"/>
-              </w:rPr>
-              <w:t>Iv</w:t>
-            </w:r>
-            <w:r>
-              <w:rPr>
-                <w:rFonts w:ascii="Times New Roman" w:eastAsia="Times New Roman" w:hAnsi="Times New Roman" w:cs="Times New Roman"/>
-                <w:lang w:eastAsia="es-MX"/>
-              </w:rPr>
-              <w:t>án</w:t>
-            </w:r>
-            <w:proofErr w:type="spellEnd"/>
-            <w:r>
-              <w:rPr>
-                <w:rFonts w:ascii="Times New Roman" w:eastAsia="Times New Roman" w:hAnsi="Times New Roman" w:cs="Times New Roman"/>
-                <w:lang w:eastAsia="es-MX"/>
-              </w:rPr>
-              <w:t xml:space="preserve"> Negrete García </w:t>
+              <w:t>Ángel Eduardo Martínez Leo Lim y Eder Iv</w:t>
+            </w:r>
+            <w:r>
+              <w:rPr>
+                <w:rFonts w:ascii="Times New Roman" w:eastAsia="Times New Roman" w:hAnsi="Times New Roman" w:cs="Times New Roman"/>
+                <w:lang w:eastAsia="es-MX"/>
+              </w:rPr>
+              <w:t>án Negrete García </w:t>
             </w:r>
           </w:p>
         </w:tc>
@@ -13384,30 +13284,14 @@
                 <w:rFonts w:ascii="Times New Roman" w:eastAsia="Times New Roman" w:hAnsi="Times New Roman" w:cs="Times New Roman"/>
                 <w:lang w:val="es-ES" w:eastAsia="es-MX"/>
               </w:rPr>
-              <w:t xml:space="preserve">Ángel Eduardo Martínez Leo Lim y Eder </w:t>
-            </w:r>
-            <w:proofErr w:type="spellStart"/>
-            <w:r>
-              <w:rPr>
-                <w:rFonts w:ascii="Times New Roman" w:eastAsia="Times New Roman" w:hAnsi="Times New Roman" w:cs="Times New Roman"/>
-                <w:lang w:val="es-ES" w:eastAsia="es-MX"/>
-              </w:rPr>
-              <w:t>Iv</w:t>
-            </w:r>
-            <w:r>
-              <w:rPr>
-                <w:rFonts w:ascii="Times New Roman" w:eastAsia="Times New Roman" w:hAnsi="Times New Roman" w:cs="Times New Roman"/>
-                <w:lang w:eastAsia="es-MX"/>
-              </w:rPr>
-              <w:t>án</w:t>
-            </w:r>
-            <w:proofErr w:type="spellEnd"/>
-            <w:r>
-              <w:rPr>
-                <w:rFonts w:ascii="Times New Roman" w:eastAsia="Times New Roman" w:hAnsi="Times New Roman" w:cs="Times New Roman"/>
-                <w:lang w:eastAsia="es-MX"/>
-              </w:rPr>
-              <w:t xml:space="preserve"> Negrete García </w:t>
+              <w:t>Ángel Eduardo Martínez Leo Lim y Eder Iv</w:t>
+            </w:r>
+            <w:r>
+              <w:rPr>
+                <w:rFonts w:ascii="Times New Roman" w:eastAsia="Times New Roman" w:hAnsi="Times New Roman" w:cs="Times New Roman"/>
+                <w:lang w:eastAsia="es-MX"/>
+              </w:rPr>
+              <w:t>án Negrete García </w:t>
             </w:r>
           </w:p>
         </w:tc>
@@ -13558,7 +13442,7 @@
       <w:pPr>
         <w:pStyle w:val="Ttulo1"/>
       </w:pPr>
-      <w:bookmarkStart w:id="3" w:name="_Toc122193379"/>
+      <w:bookmarkStart w:id="3" w:name="_Toc122291903"/>
       <w:r>
         <w:t>Artefactos de Diseño</w:t>
       </w:r>
@@ -13569,7 +13453,7 @@
       <w:pPr>
         <w:pStyle w:val="Ttulo2"/>
       </w:pPr>
-      <w:bookmarkStart w:id="4" w:name="_Toc122193380"/>
+      <w:bookmarkStart w:id="4" w:name="_Toc122291904"/>
       <w:r>
         <w:t>Diagrama de clases</w:t>
       </w:r>
@@ -13640,7 +13524,7 @@
           <w:noProof/>
         </w:rPr>
       </w:pPr>
-      <w:bookmarkStart w:id="5" w:name="_Toc122193381"/>
+      <w:bookmarkStart w:id="5" w:name="_Toc122291905"/>
       <w:r>
         <w:t>Diagrama de CU</w:t>
       </w:r>
@@ -13723,7 +13607,7 @@
           <w:noProof/>
         </w:rPr>
       </w:pPr>
-      <w:bookmarkStart w:id="6" w:name="_Toc122193382"/>
+      <w:bookmarkStart w:id="6" w:name="_Toc122291906"/>
       <w:r>
         <w:rPr>
           <w:noProof/>
@@ -13795,7 +13679,7 @@
       <w:pPr>
         <w:pStyle w:val="Ttulo2"/>
       </w:pPr>
-      <w:bookmarkStart w:id="7" w:name="_Toc122193383"/>
+      <w:bookmarkStart w:id="7" w:name="_Toc122291907"/>
       <w:r>
         <w:lastRenderedPageBreak/>
         <w:t>Diagrama Navegacional Conductor</w:t>
@@ -13862,7 +13746,7 @@
       <w:pPr>
         <w:pStyle w:val="Ttulo2"/>
       </w:pPr>
-      <w:bookmarkStart w:id="8" w:name="_Toc122193384"/>
+      <w:bookmarkStart w:id="8" w:name="_Toc122291908"/>
       <w:r>
         <w:t>Diagrama Navegacional Ajustador</w:t>
       </w:r>
@@ -13935,7 +13819,7 @@
       <w:pPr>
         <w:pStyle w:val="Ttulo2"/>
       </w:pPr>
-      <w:bookmarkStart w:id="9" w:name="_Toc122193385"/>
+      <w:bookmarkStart w:id="9" w:name="_Toc122291909"/>
       <w:r>
         <w:t>Diagrama Contexto Ajustador</w:t>
       </w:r>
@@ -14003,7 +13887,7 @@
       <w:pPr>
         <w:pStyle w:val="Ttulo2"/>
       </w:pPr>
-      <w:bookmarkStart w:id="10" w:name="_Toc122193386"/>
+      <w:bookmarkStart w:id="10" w:name="_Toc122291910"/>
       <w:r>
         <w:t>Diagrama contexto Conductor</w:t>
       </w:r>
@@ -14088,7 +13972,7 @@
       <w:bookmarkStart w:id="12" w:name="_Toc120126799"/>
       <w:bookmarkStart w:id="13" w:name="_Toc73819325"/>
       <w:bookmarkStart w:id="14" w:name="_Toc73976499"/>
-      <w:bookmarkStart w:id="15" w:name="_Toc122193387"/>
+      <w:bookmarkStart w:id="15" w:name="_Toc122291911"/>
       <w:r>
         <w:t>Descripciones de CU</w:t>
       </w:r>
@@ -14102,7 +13986,7 @@
       </w:pPr>
       <w:bookmarkStart w:id="16" w:name="_Toc84102972"/>
       <w:bookmarkStart w:id="17" w:name="_Toc120126800"/>
-      <w:bookmarkStart w:id="18" w:name="_Toc122193388"/>
+      <w:bookmarkStart w:id="18" w:name="_Toc122291912"/>
       <w:r>
         <w:t xml:space="preserve">CU. </w:t>
       </w:r>
@@ -14129,7 +14013,7 @@
       </w:pPr>
       <w:bookmarkStart w:id="19" w:name="_Toc84102973"/>
       <w:bookmarkStart w:id="20" w:name="_Toc120126801"/>
-      <w:bookmarkStart w:id="21" w:name="_Toc122193389"/>
+      <w:bookmarkStart w:id="21" w:name="_Toc122291913"/>
       <w:r>
         <w:rPr>
           <w:rFonts w:ascii="Arial" w:hAnsi="Arial" w:cs="Arial"/>
@@ -14195,21 +14079,7 @@
               <w:rPr>
                 <w:lang w:val="es"/>
               </w:rPr>
-              <w:t xml:space="preserve">Iniciar </w:t>
-            </w:r>
-            <w:proofErr w:type="spellStart"/>
-            <w:r>
-              <w:rPr>
-                <w:lang w:val="es"/>
-              </w:rPr>
-              <w:t>sesion</w:t>
-            </w:r>
-            <w:proofErr w:type="spellEnd"/>
-            <w:r>
-              <w:rPr>
-                <w:lang w:val="es"/>
-              </w:rPr>
-              <w:t xml:space="preserve"> </w:t>
+              <w:t xml:space="preserve">Iniciar sesion </w:t>
             </w:r>
             <w:r>
               <w:rPr>
@@ -14421,19 +14291,11 @@
               <w:rPr>
                 <w:lang w:val="es"/>
               </w:rPr>
-              <w:t xml:space="preserve">con 2 campos para número de celular (nombre de usuario) y </w:t>
-            </w:r>
-            <w:proofErr w:type="spellStart"/>
-            <w:r>
-              <w:rPr>
-                <w:lang w:val="es"/>
-              </w:rPr>
-              <w:t>contrase</w:t>
+              <w:t>con 2 campos para número de celular (nombre de usuario) y contrase</w:t>
             </w:r>
             <w:r>
               <w:t>ña</w:t>
             </w:r>
-            <w:proofErr w:type="spellEnd"/>
             <w:r>
               <w:rPr>
                 <w:lang w:val="es"/>
@@ -14444,21 +14306,7 @@
               <w:rPr>
                 <w:lang w:val="es"/>
               </w:rPr>
-              <w:t xml:space="preserve">los cuales pertenecen a USUARIO. Además, muestra un botón “Iniciar sesión” y un </w:t>
-            </w:r>
-            <w:proofErr w:type="spellStart"/>
-            <w:r>
-              <w:rPr>
-                <w:lang w:val="es"/>
-              </w:rPr>
-              <w:t>label</w:t>
-            </w:r>
-            <w:proofErr w:type="spellEnd"/>
-            <w:r>
-              <w:rPr>
-                <w:lang w:val="es"/>
-              </w:rPr>
-              <w:t xml:space="preserve"> para registrarse</w:t>
+              <w:t>los cuales pertenecen a USUARIO. Además, muestra un botón “Iniciar sesión” y un label para registrarse</w:t>
             </w:r>
             <w:r>
               <w:rPr>
@@ -14605,15 +14453,7 @@
               </w:numPr>
             </w:pPr>
             <w:r>
-              <w:t xml:space="preserve">El sistema cierra la ventana y despliega la página “Crear cuenta </w:t>
-            </w:r>
-            <w:proofErr w:type="spellStart"/>
-            <w:r>
-              <w:t>iCrash</w:t>
-            </w:r>
-            <w:proofErr w:type="spellEnd"/>
-            <w:r>
-              <w:t>”. Termina CU</w:t>
+              <w:t>El sistema cierra la ventana y despliega la página “Crear cuenta iCrash”. Termina CU</w:t>
             </w:r>
           </w:p>
           <w:p>
@@ -14965,7 +14805,7 @@
       </w:pPr>
       <w:bookmarkStart w:id="22" w:name="_Toc84102974"/>
       <w:bookmarkStart w:id="23" w:name="_Toc120126802"/>
-      <w:bookmarkStart w:id="24" w:name="_Toc122193390"/>
+      <w:bookmarkStart w:id="24" w:name="_Toc122291914"/>
       <w:r>
         <w:t xml:space="preserve">CU. </w:t>
       </w:r>
@@ -14992,7 +14832,7 @@
       </w:pPr>
       <w:bookmarkStart w:id="25" w:name="_Toc84102975"/>
       <w:bookmarkStart w:id="26" w:name="_Toc120126803"/>
-      <w:bookmarkStart w:id="27" w:name="_Toc122193391"/>
+      <w:bookmarkStart w:id="27" w:name="_Toc122291915"/>
       <w:r>
         <w:rPr>
           <w:rFonts w:ascii="Arial" w:hAnsi="Arial" w:cs="Arial"/>
@@ -15351,17 +15191,8 @@
                 <w:rFonts w:eastAsia="Times New Roman" w:cs="Arial"/>
                 <w:lang w:val="es"/>
               </w:rPr>
-              <w:t xml:space="preserve">Crear cuenta </w:t>
-            </w:r>
-            <w:proofErr w:type="spellStart"/>
-            <w:r>
-              <w:rPr>
-                <w:rFonts w:eastAsia="Times New Roman" w:cs="Arial"/>
-                <w:lang w:val="es"/>
-              </w:rPr>
-              <w:t>iCrash</w:t>
-            </w:r>
-            <w:proofErr w:type="spellEnd"/>
+              <w:t>Crear cuenta iCrash</w:t>
+            </w:r>
             <w:r>
               <w:rPr>
                 <w:rFonts w:eastAsia="Times New Roman" w:cs="Arial"/>
@@ -15374,28 +15205,13 @@
                 <w:rFonts w:eastAsia="Times New Roman" w:cs="Arial"/>
                 <w:lang w:val="es"/>
               </w:rPr>
-              <w:t xml:space="preserve"> donde se muestran los campos nombre, apellido paterno, apellido materno, numero de celular (nombre de usuario) y </w:t>
-            </w:r>
-            <w:proofErr w:type="spellStart"/>
-            <w:r>
-              <w:rPr>
-                <w:rFonts w:eastAsia="Times New Roman" w:cs="Arial"/>
-                <w:lang w:val="es"/>
-              </w:rPr>
-              <w:t>contrase</w:t>
-            </w:r>
-            <w:r>
-              <w:rPr>
-                <w:rFonts w:eastAsia="Times New Roman" w:cs="Arial"/>
-              </w:rPr>
-              <w:t>ña</w:t>
-            </w:r>
-            <w:proofErr w:type="spellEnd"/>
-            <w:r>
-              <w:rPr>
-                <w:rFonts w:eastAsia="Times New Roman" w:cs="Arial"/>
-              </w:rPr>
-              <w:t xml:space="preserve"> los cuales pertenecen a USUARIO. Además</w:t>
+              <w:t xml:space="preserve"> donde se muestran los campos nombre, apellido paterno, apellido materno, numero de celular (nombre de usuario) y contrase</w:t>
+            </w:r>
+            <w:r>
+              <w:rPr>
+                <w:rFonts w:eastAsia="Times New Roman" w:cs="Arial"/>
+              </w:rPr>
+              <w:t>ña los cuales pertenecen a USUARIO. Además</w:t>
             </w:r>
             <w:r>
               <w:rPr>
@@ -16227,7 +16043,7 @@
         <w:pStyle w:val="Ttulo3"/>
       </w:pPr>
       <w:bookmarkStart w:id="28" w:name="_Toc120126804"/>
-      <w:bookmarkStart w:id="29" w:name="_Toc122193392"/>
+      <w:bookmarkStart w:id="29" w:name="_Toc122291916"/>
       <w:r>
         <w:t xml:space="preserve">CU. </w:t>
       </w:r>
@@ -16252,7 +16068,7 @@
         </w:rPr>
       </w:pPr>
       <w:bookmarkStart w:id="30" w:name="_Toc120126805"/>
-      <w:bookmarkStart w:id="31" w:name="_Toc122193393"/>
+      <w:bookmarkStart w:id="31" w:name="_Toc122291917"/>
       <w:r>
         <w:rPr>
           <w:rFonts w:ascii="Arial" w:hAnsi="Arial" w:cs="Arial"/>
@@ -16638,21 +16454,12 @@
                 <w:lang w:val="es"/>
               </w:rPr>
             </w:pPr>
-            <w:proofErr w:type="spellStart"/>
-            <w:r>
-              <w:rPr>
-                <w:rFonts w:eastAsia="Times New Roman" w:cs="Arial"/>
-                <w:lang w:val="es"/>
-              </w:rPr>
-              <w:t>Combobox</w:t>
-            </w:r>
-            <w:proofErr w:type="spellEnd"/>
-            <w:r>
-              <w:rPr>
-                <w:rFonts w:eastAsia="Times New Roman" w:cs="Arial"/>
-                <w:lang w:val="es"/>
-              </w:rPr>
-              <w:t xml:space="preserve"> donde se recuperan y muestran las POLIZAS que tiene el conductor</w:t>
+            <w:r>
+              <w:rPr>
+                <w:rFonts w:eastAsia="Times New Roman" w:cs="Arial"/>
+                <w:lang w:val="es"/>
+              </w:rPr>
+              <w:t>Combobox donde se recuperan y muestran las POLIZAS que tiene el conductor</w:t>
             </w:r>
           </w:p>
           <w:p>
@@ -16791,28 +16598,13 @@
                 <w:rFonts w:eastAsia="Times New Roman" w:cs="Arial"/>
                 <w:lang w:val="es"/>
               </w:rPr>
-              <w:t xml:space="preserve">El sistema valida la selección y los campos, guarda la información en el sistema y muestra el mensaje “Se </w:t>
-            </w:r>
-            <w:proofErr w:type="spellStart"/>
-            <w:r>
-              <w:rPr>
-                <w:rFonts w:eastAsia="Times New Roman" w:cs="Arial"/>
-                <w:lang w:val="es"/>
-              </w:rPr>
-              <w:t>registr</w:t>
-            </w:r>
-            <w:r>
-              <w:rPr>
-                <w:rFonts w:eastAsia="Times New Roman" w:cs="Arial"/>
-              </w:rPr>
-              <w:t>ó</w:t>
-            </w:r>
-            <w:proofErr w:type="spellEnd"/>
-            <w:r>
-              <w:rPr>
-                <w:rFonts w:eastAsia="Times New Roman" w:cs="Arial"/>
-              </w:rPr>
-              <w:t xml:space="preserve"> el reporte” (Ver FA5, FA6 y EX1)</w:t>
+              <w:t>El sistema valida la selección y los campos, guarda la información en el sistema y muestra el mensaje “Se registr</w:t>
+            </w:r>
+            <w:r>
+              <w:rPr>
+                <w:rFonts w:eastAsia="Times New Roman" w:cs="Arial"/>
+              </w:rPr>
+              <w:t>ó el reporte” (Ver FA5, FA6 y EX1)</w:t>
             </w:r>
           </w:p>
           <w:p>
@@ -17533,7 +17325,7 @@
       </w:pPr>
       <w:bookmarkStart w:id="32" w:name="_Toc84102976"/>
       <w:bookmarkStart w:id="33" w:name="_Toc120126806"/>
-      <w:bookmarkStart w:id="34" w:name="_Toc122193394"/>
+      <w:bookmarkStart w:id="34" w:name="_Toc122291918"/>
       <w:r>
         <w:t xml:space="preserve">CU. – </w:t>
       </w:r>
@@ -17554,7 +17346,7 @@
       </w:pPr>
       <w:bookmarkStart w:id="35" w:name="_Toc84102977"/>
       <w:bookmarkStart w:id="36" w:name="_Toc120126807"/>
-      <w:bookmarkStart w:id="37" w:name="_Toc122193395"/>
+      <w:bookmarkStart w:id="37" w:name="_Toc122291919"/>
       <w:r>
         <w:rPr>
           <w:rFonts w:ascii="Arial" w:hAnsi="Arial" w:cs="Arial"/>
@@ -17890,23 +17682,7 @@
                 <w:rFonts w:eastAsia="Times New Roman" w:cs="Arial"/>
                 <w:lang w:val="es"/>
               </w:rPr>
-              <w:t xml:space="preserve"> cuenta </w:t>
-            </w:r>
-            <w:proofErr w:type="spellStart"/>
-            <w:r>
-              <w:rPr>
-                <w:rFonts w:eastAsia="Times New Roman" w:cs="Arial"/>
-                <w:lang w:val="es"/>
-              </w:rPr>
-              <w:t>iCrash</w:t>
-            </w:r>
-            <w:proofErr w:type="spellEnd"/>
-            <w:r>
-              <w:rPr>
-                <w:rFonts w:eastAsia="Times New Roman" w:cs="Arial"/>
-                <w:lang w:val="es"/>
-              </w:rPr>
-              <w:t>” donde se</w:t>
+              <w:t xml:space="preserve"> cuenta iCrash” donde se</w:t>
             </w:r>
             <w:r>
               <w:rPr>
@@ -17920,28 +17696,13 @@
                 <w:rFonts w:eastAsia="Times New Roman" w:cs="Arial"/>
                 <w:lang w:val="es"/>
               </w:rPr>
-              <w:t xml:space="preserve"> muestran los campos nombre, apellido paterno, apellido materno, numero de celular (nombre de usuario) y </w:t>
-            </w:r>
-            <w:proofErr w:type="spellStart"/>
-            <w:r>
-              <w:rPr>
-                <w:rFonts w:eastAsia="Times New Roman" w:cs="Arial"/>
-                <w:lang w:val="es"/>
-              </w:rPr>
-              <w:t>contrase</w:t>
-            </w:r>
-            <w:r>
-              <w:rPr>
-                <w:rFonts w:eastAsia="Times New Roman" w:cs="Arial"/>
-              </w:rPr>
-              <w:t>ña</w:t>
-            </w:r>
-            <w:proofErr w:type="spellEnd"/>
-            <w:r>
-              <w:rPr>
-                <w:rFonts w:eastAsia="Times New Roman" w:cs="Arial"/>
-              </w:rPr>
-              <w:t xml:space="preserve"> los cuales pertenecen a USUARIO. Además</w:t>
+              <w:t xml:space="preserve"> muestran los campos nombre, apellido paterno, apellido materno, numero de celular (nombre de usuario) y contrase</w:t>
+            </w:r>
+            <w:r>
+              <w:rPr>
+                <w:rFonts w:eastAsia="Times New Roman" w:cs="Arial"/>
+              </w:rPr>
+              <w:t>ña los cuales pertenecen a USUARIO. Además</w:t>
             </w:r>
             <w:r>
               <w:rPr>
@@ -18782,7 +18543,7 @@
         <w:pStyle w:val="Ttulo3"/>
       </w:pPr>
       <w:bookmarkStart w:id="39" w:name="_Toc120126808"/>
-      <w:bookmarkStart w:id="40" w:name="_Toc122193396"/>
+      <w:bookmarkStart w:id="40" w:name="_Toc122291920"/>
       <w:r>
         <w:t xml:space="preserve">CU. – </w:t>
       </w:r>
@@ -18801,7 +18562,7 @@
         </w:rPr>
       </w:pPr>
       <w:bookmarkStart w:id="41" w:name="_Toc120126809"/>
-      <w:bookmarkStart w:id="42" w:name="_Toc122193397"/>
+      <w:bookmarkStart w:id="42" w:name="_Toc122291921"/>
       <w:r>
         <w:rPr>
           <w:rFonts w:ascii="Arial" w:hAnsi="Arial" w:cs="Arial"/>
@@ -19186,21 +18947,12 @@
                 <w:lang w:val="es"/>
               </w:rPr>
             </w:pPr>
-            <w:proofErr w:type="spellStart"/>
-            <w:r>
-              <w:rPr>
-                <w:rFonts w:eastAsia="Times New Roman" w:cs="Arial"/>
-                <w:lang w:val="es"/>
-              </w:rPr>
-              <w:t>Combobox</w:t>
-            </w:r>
-            <w:proofErr w:type="spellEnd"/>
-            <w:r>
-              <w:rPr>
-                <w:rFonts w:eastAsia="Times New Roman" w:cs="Arial"/>
-                <w:lang w:val="es"/>
-              </w:rPr>
-              <w:t xml:space="preserve"> donde se recuperan nombre, precio y tipo pertenecientes a COBERTURA</w:t>
+            <w:r>
+              <w:rPr>
+                <w:rFonts w:eastAsia="Times New Roman" w:cs="Arial"/>
+                <w:lang w:val="es"/>
+              </w:rPr>
+              <w:t>Combobox donde se recuperan nombre, precio y tipo pertenecientes a COBERTURA</w:t>
             </w:r>
           </w:p>
           <w:p>
@@ -19216,21 +18968,12 @@
                 <w:lang w:val="es"/>
               </w:rPr>
             </w:pPr>
-            <w:proofErr w:type="spellStart"/>
-            <w:r>
-              <w:rPr>
-                <w:rFonts w:eastAsia="Times New Roman" w:cs="Arial"/>
-                <w:lang w:val="es"/>
-              </w:rPr>
-              <w:t>Combobox</w:t>
-            </w:r>
-            <w:proofErr w:type="spellEnd"/>
-            <w:r>
-              <w:rPr>
-                <w:rFonts w:eastAsia="Times New Roman" w:cs="Arial"/>
-                <w:lang w:val="es"/>
-              </w:rPr>
-              <w:t xml:space="preserve"> donde se recuperan duración, nombre y precio pertenecientes a PLAZO</w:t>
+            <w:r>
+              <w:rPr>
+                <w:rFonts w:eastAsia="Times New Roman" w:cs="Arial"/>
+                <w:lang w:val="es"/>
+              </w:rPr>
+              <w:t>Combobox donde se recuperan duración, nombre y precio pertenecientes a PLAZO</w:t>
             </w:r>
           </w:p>
           <w:p>
@@ -19993,7 +19736,7 @@
         <w:pStyle w:val="Ttulo3"/>
       </w:pPr>
       <w:bookmarkStart w:id="43" w:name="_Toc120126810"/>
-      <w:bookmarkStart w:id="44" w:name="_Toc122193398"/>
+      <w:bookmarkStart w:id="44" w:name="_Toc122291922"/>
       <w:r>
         <w:t xml:space="preserve">CU. – </w:t>
       </w:r>
@@ -20012,7 +19755,7 @@
         </w:rPr>
       </w:pPr>
       <w:bookmarkStart w:id="45" w:name="_Toc120126811"/>
-      <w:bookmarkStart w:id="46" w:name="_Toc122193399"/>
+      <w:bookmarkStart w:id="46" w:name="_Toc122291923"/>
       <w:r>
         <w:rPr>
           <w:rFonts w:ascii="Arial" w:hAnsi="Arial" w:cs="Arial"/>
@@ -20353,23 +20096,7 @@
                 <w:rFonts w:eastAsia="Times New Roman" w:cs="Arial"/>
                 <w:lang w:val="es"/>
               </w:rPr>
-              <w:t xml:space="preserve">muestran los campos </w:t>
-            </w:r>
-            <w:proofErr w:type="spellStart"/>
-            <w:r>
-              <w:rPr>
-                <w:rFonts w:eastAsia="Times New Roman" w:cs="Arial"/>
-                <w:lang w:val="es"/>
-              </w:rPr>
-              <w:t>numero</w:t>
-            </w:r>
-            <w:proofErr w:type="spellEnd"/>
-            <w:r>
-              <w:rPr>
-                <w:rFonts w:eastAsia="Times New Roman" w:cs="Arial"/>
-                <w:lang w:val="es"/>
-              </w:rPr>
-              <w:t xml:space="preserve"> de tarjeta, nombre, fecha de expiración y CCV, por último, muestra 2 botones “Pagar” y “Regresar” (Ver EX1)</w:t>
+              <w:t>muestran los campos numero de tarjeta, nombre, fecha de expiración y CCV, por último, muestra 2 botones “Pagar” y “Regresar” (Ver EX1)</w:t>
             </w:r>
           </w:p>
           <w:p>
@@ -21001,7 +20728,7 @@
         <w:pStyle w:val="Ttulo3"/>
       </w:pPr>
       <w:bookmarkStart w:id="47" w:name="_Toc120126812"/>
-      <w:bookmarkStart w:id="48" w:name="_Toc122193400"/>
+      <w:bookmarkStart w:id="48" w:name="_Toc122291924"/>
       <w:r>
         <w:t xml:space="preserve">CU. – </w:t>
       </w:r>
@@ -21020,7 +20747,7 @@
         </w:rPr>
       </w:pPr>
       <w:bookmarkStart w:id="49" w:name="_Toc120126813"/>
-      <w:bookmarkStart w:id="50" w:name="_Toc122193401"/>
+      <w:bookmarkStart w:id="50" w:name="_Toc122291925"/>
       <w:r>
         <w:rPr>
           <w:rFonts w:ascii="Arial" w:hAnsi="Arial" w:cs="Arial"/>
@@ -21933,7 +21660,7 @@
         <w:pStyle w:val="Ttulo3"/>
       </w:pPr>
       <w:bookmarkStart w:id="51" w:name="_Toc120126814"/>
-      <w:bookmarkStart w:id="52" w:name="_Toc122193402"/>
+      <w:bookmarkStart w:id="52" w:name="_Toc122291926"/>
       <w:r>
         <w:t xml:space="preserve">CU. – </w:t>
       </w:r>
@@ -21952,7 +21679,7 @@
         </w:rPr>
       </w:pPr>
       <w:bookmarkStart w:id="53" w:name="_Toc120126815"/>
-      <w:bookmarkStart w:id="54" w:name="_Toc122193403"/>
+      <w:bookmarkStart w:id="54" w:name="_Toc122291927"/>
       <w:r>
         <w:rPr>
           <w:rFonts w:ascii="Arial" w:hAnsi="Arial" w:cs="Arial"/>
@@ -22342,23 +22069,7 @@
                 <w:rFonts w:eastAsia="Times New Roman" w:cs="Arial"/>
                 <w:lang w:val="es"/>
               </w:rPr>
-              <w:t xml:space="preserve">Campos para </w:t>
-            </w:r>
-            <w:proofErr w:type="spellStart"/>
-            <w:r>
-              <w:rPr>
-                <w:rFonts w:eastAsia="Times New Roman" w:cs="Arial"/>
-                <w:lang w:val="es"/>
-              </w:rPr>
-              <w:t>numero</w:t>
-            </w:r>
-            <w:proofErr w:type="spellEnd"/>
-            <w:r>
-              <w:rPr>
-                <w:rFonts w:eastAsia="Times New Roman" w:cs="Arial"/>
-                <w:lang w:val="es"/>
-              </w:rPr>
-              <w:t xml:space="preserve"> placas, numero serie, marca vehículo, modelo vehículo, </w:t>
+              <w:t xml:space="preserve">Campos para numero placas, numero serie, marca vehículo, modelo vehículo, </w:t>
             </w:r>
             <w:r>
               <w:rPr>
@@ -22387,14 +22098,12 @@
               </w:rPr>
               <w:t>Bot</w:t>
             </w:r>
-            <w:proofErr w:type="spellStart"/>
             <w:r>
               <w:rPr>
                 <w:rFonts w:eastAsia="Times New Roman" w:cs="Arial"/>
               </w:rPr>
               <w:t>ón</w:t>
             </w:r>
-            <w:proofErr w:type="spellEnd"/>
             <w:r>
               <w:rPr>
                 <w:rFonts w:eastAsia="Times New Roman" w:cs="Arial"/>
@@ -22829,7 +22538,7 @@
         <w:pStyle w:val="Ttulo3"/>
       </w:pPr>
       <w:bookmarkStart w:id="55" w:name="_Toc120126816"/>
-      <w:bookmarkStart w:id="56" w:name="_Toc122193404"/>
+      <w:bookmarkStart w:id="56" w:name="_Toc122291928"/>
       <w:r>
         <w:t xml:space="preserve">CU. – </w:t>
       </w:r>
@@ -22848,7 +22557,7 @@
         </w:rPr>
       </w:pPr>
       <w:bookmarkStart w:id="57" w:name="_Toc120126817"/>
-      <w:bookmarkStart w:id="58" w:name="_Toc122193405"/>
+      <w:bookmarkStart w:id="58" w:name="_Toc122291929"/>
       <w:r>
         <w:rPr>
           <w:rFonts w:ascii="Arial" w:hAnsi="Arial" w:cs="Arial"/>
@@ -23760,7 +23469,7 @@
         </w:rPr>
       </w:pPr>
       <w:bookmarkStart w:id="59" w:name="_Toc120126818"/>
-      <w:bookmarkStart w:id="60" w:name="_Toc122193406"/>
+      <w:bookmarkStart w:id="60" w:name="_Toc122291930"/>
       <w:r>
         <w:rPr>
           <w:rFonts w:ascii="Arial" w:hAnsi="Arial"/>
@@ -23785,7 +23494,7 @@
         </w:rPr>
       </w:pPr>
       <w:bookmarkStart w:id="61" w:name="_Toc120126819"/>
-      <w:bookmarkStart w:id="62" w:name="_Toc122193407"/>
+      <w:bookmarkStart w:id="62" w:name="_Toc122291931"/>
       <w:r>
         <w:rPr>
           <w:rFonts w:ascii="Arial" w:hAnsi="Arial" w:cs="Arial"/>
@@ -24284,14 +23993,12 @@
               </w:rPr>
               <w:t>Bot</w:t>
             </w:r>
-            <w:proofErr w:type="spellStart"/>
             <w:r>
               <w:rPr>
                 <w:rFonts w:eastAsia="Times New Roman" w:cs="Arial"/>
               </w:rPr>
               <w:t>ón</w:t>
             </w:r>
-            <w:proofErr w:type="spellEnd"/>
             <w:r>
               <w:rPr>
                 <w:rFonts w:eastAsia="Times New Roman" w:cs="Arial"/>
@@ -24733,14 +24440,9 @@
         <w:pStyle w:val="Ttulo3"/>
       </w:pPr>
       <w:bookmarkStart w:id="63" w:name="_Toc120126820"/>
-      <w:bookmarkStart w:id="64" w:name="_Toc122193408"/>
-      <w:proofErr w:type="gramStart"/>
+      <w:bookmarkStart w:id="64" w:name="_Toc122291932"/>
       <w:r>
-        <w:t>CU.-</w:t>
-      </w:r>
-      <w:proofErr w:type="gramEnd"/>
-      <w:r>
-        <w:t xml:space="preserve"> Iniciar Sesión Ajustador</w:t>
+        <w:t>CU.- Iniciar Sesión Ajustador</w:t>
       </w:r>
       <w:bookmarkEnd w:id="63"/>
       <w:bookmarkEnd w:id="64"/>
@@ -24754,7 +24456,7 @@
         </w:rPr>
       </w:pPr>
       <w:bookmarkStart w:id="65" w:name="_Toc120126821"/>
-      <w:bookmarkStart w:id="66" w:name="_Toc122193409"/>
+      <w:bookmarkStart w:id="66" w:name="_Toc122291933"/>
       <w:r>
         <w:rPr>
           <w:rFonts w:ascii="Arial" w:hAnsi="Arial" w:cs="Arial"/>
@@ -25026,19 +24728,11 @@
               <w:rPr>
                 <w:lang w:val="es"/>
               </w:rPr>
-              <w:t xml:space="preserve">con 2 campos para número de celular (nombre de usuario) y </w:t>
-            </w:r>
-            <w:proofErr w:type="spellStart"/>
-            <w:r>
-              <w:rPr>
-                <w:lang w:val="es"/>
-              </w:rPr>
-              <w:t>contrase</w:t>
+              <w:t>con 2 campos para número de celular (nombre de usuario) y contrase</w:t>
             </w:r>
             <w:r>
               <w:t>ña</w:t>
             </w:r>
-            <w:proofErr w:type="spellEnd"/>
             <w:r>
               <w:rPr>
                 <w:lang w:val="es"/>
@@ -25528,14 +25222,9 @@
         <w:pStyle w:val="Ttulo3"/>
       </w:pPr>
       <w:bookmarkStart w:id="67" w:name="_Toc120126822"/>
-      <w:bookmarkStart w:id="68" w:name="_Toc122193410"/>
-      <w:proofErr w:type="gramStart"/>
+      <w:bookmarkStart w:id="68" w:name="_Toc122291934"/>
       <w:r>
-        <w:t>CU.-</w:t>
-      </w:r>
-      <w:proofErr w:type="gramEnd"/>
-      <w:r>
-        <w:t xml:space="preserve"> Consultar reportes asignados</w:t>
+        <w:t>CU.- Consultar reportes asignados</w:t>
       </w:r>
       <w:bookmarkEnd w:id="67"/>
       <w:bookmarkEnd w:id="68"/>
@@ -25550,7 +25239,7 @@
         </w:rPr>
       </w:pPr>
       <w:bookmarkStart w:id="69" w:name="_Toc120126823"/>
-      <w:bookmarkStart w:id="70" w:name="_Toc122193411"/>
+      <w:bookmarkStart w:id="70" w:name="_Toc122291935"/>
       <w:r>
         <w:rPr>
           <w:rFonts w:ascii="Arial" w:hAnsi="Arial" w:cs="Arial"/>
@@ -25720,15 +25409,7 @@
           </w:tcPr>
           <w:p>
             <w:r>
-              <w:t xml:space="preserve">PRE1. Estar </w:t>
-            </w:r>
-            <w:proofErr w:type="spellStart"/>
-            <w:r>
-              <w:t>logueado</w:t>
-            </w:r>
-            <w:proofErr w:type="spellEnd"/>
-            <w:r>
-              <w:t xml:space="preserve"> en el sistema</w:t>
+              <w:t>PRE1. Estar logueado en el sistema</w:t>
             </w:r>
           </w:p>
         </w:tc>
@@ -26104,14 +25785,9 @@
         <w:pStyle w:val="Ttulo3"/>
       </w:pPr>
       <w:bookmarkStart w:id="71" w:name="_Toc120126824"/>
-      <w:bookmarkStart w:id="72" w:name="_Toc122193412"/>
-      <w:proofErr w:type="gramStart"/>
+      <w:bookmarkStart w:id="72" w:name="_Toc122291936"/>
       <w:r>
-        <w:t>CU.-</w:t>
-      </w:r>
-      <w:proofErr w:type="gramEnd"/>
-      <w:r>
-        <w:t xml:space="preserve"> Dictaminar Reporte</w:t>
+        <w:t>CU.- Dictaminar Reporte</w:t>
       </w:r>
       <w:bookmarkEnd w:id="71"/>
       <w:bookmarkEnd w:id="72"/>
@@ -26126,7 +25802,7 @@
         </w:rPr>
       </w:pPr>
       <w:bookmarkStart w:id="73" w:name="_Toc120126825"/>
-      <w:bookmarkStart w:id="74" w:name="_Toc122193413"/>
+      <w:bookmarkStart w:id="74" w:name="_Toc122291937"/>
       <w:r>
         <w:rPr>
           <w:rFonts w:ascii="Arial" w:hAnsi="Arial" w:cs="Arial"/>
@@ -26275,15 +25951,7 @@
           </w:tcPr>
           <w:p>
             <w:r>
-              <w:t xml:space="preserve">PRE1. Estar </w:t>
-            </w:r>
-            <w:proofErr w:type="spellStart"/>
-            <w:r>
-              <w:t>logueado</w:t>
-            </w:r>
-            <w:proofErr w:type="spellEnd"/>
-            <w:r>
-              <w:t xml:space="preserve"> en el sistema</w:t>
+              <w:t>PRE1. Estar logueado en el sistema</w:t>
             </w:r>
           </w:p>
           <w:p>
@@ -26378,15 +26046,7 @@
               </w:numPr>
             </w:pPr>
             <w:r>
-              <w:t xml:space="preserve">El sistema muestra la ventana “Dictaminar Reporte” con atributo de DICTAMEN (descripción, fecha, folio y hora) así como un </w:t>
-            </w:r>
-            <w:proofErr w:type="spellStart"/>
-            <w:r>
-              <w:t>imput</w:t>
-            </w:r>
-            <w:proofErr w:type="spellEnd"/>
-            <w:r>
-              <w:t xml:space="preserve"> para cada atributo y un botón “Dictaminar”.</w:t>
+              <w:t>El sistema muestra la ventana “Dictaminar Reporte” con atributo de DICTAMEN (descripción, fecha, folio y hora) así como un imput para cada atributo y un botón “Dictaminar”.</w:t>
             </w:r>
           </w:p>
           <w:p>
@@ -26398,15 +26058,7 @@
               </w:numPr>
             </w:pPr>
             <w:r>
-              <w:t xml:space="preserve">El ajustador ingresa la información en cada uno de los </w:t>
-            </w:r>
-            <w:proofErr w:type="spellStart"/>
-            <w:r>
-              <w:t>imputs</w:t>
-            </w:r>
-            <w:proofErr w:type="spellEnd"/>
-            <w:r>
-              <w:t xml:space="preserve"> y da clic en “Dictaminar”.</w:t>
+              <w:t>El ajustador ingresa la información en cada uno de los imputs y da clic en “Dictaminar”.</w:t>
             </w:r>
           </w:p>
           <w:p>
@@ -26830,14 +26482,9 @@
         <w:pStyle w:val="Ttulo3"/>
       </w:pPr>
       <w:bookmarkStart w:id="75" w:name="_Toc120126826"/>
-      <w:bookmarkStart w:id="76" w:name="_Toc122193414"/>
-      <w:proofErr w:type="gramStart"/>
+      <w:bookmarkStart w:id="76" w:name="_Toc122291938"/>
       <w:r>
-        <w:t>CU.-</w:t>
-      </w:r>
-      <w:proofErr w:type="gramEnd"/>
-      <w:r>
-        <w:t xml:space="preserve"> Ver Detalles Reporte</w:t>
+        <w:t>CU.- Ver Detalles Reporte</w:t>
       </w:r>
       <w:bookmarkEnd w:id="75"/>
       <w:bookmarkEnd w:id="76"/>
@@ -26851,7 +26498,7 @@
         </w:rPr>
       </w:pPr>
       <w:bookmarkStart w:id="77" w:name="_Toc120126827"/>
-      <w:bookmarkStart w:id="78" w:name="_Toc122193415"/>
+      <w:bookmarkStart w:id="78" w:name="_Toc122291939"/>
       <w:r>
         <w:rPr>
           <w:rFonts w:ascii="Arial" w:hAnsi="Arial" w:cs="Arial"/>
@@ -27007,15 +26654,7 @@
           </w:tcPr>
           <w:p>
             <w:r>
-              <w:t xml:space="preserve">PRE1. Estar </w:t>
-            </w:r>
-            <w:proofErr w:type="spellStart"/>
-            <w:r>
-              <w:t>logueado</w:t>
-            </w:r>
-            <w:proofErr w:type="spellEnd"/>
-            <w:r>
-              <w:t xml:space="preserve"> en el sistema</w:t>
+              <w:t>PRE1. Estar logueado en el sistema</w:t>
             </w:r>
           </w:p>
           <w:p>
@@ -27374,7 +27013,7 @@
       <w:pPr>
         <w:pStyle w:val="Ttulo1"/>
       </w:pPr>
-      <w:bookmarkStart w:id="79" w:name="_Toc122193416"/>
+      <w:bookmarkStart w:id="79" w:name="_Toc122291940"/>
       <w:r>
         <w:lastRenderedPageBreak/>
         <w:t>Pruebas</w:t>
@@ -27383,49 +27022,15 @@
     </w:p>
     <w:p>
       <w:r>
-        <w:t xml:space="preserve">Se realizaron pruebas tanto con </w:t>
-      </w:r>
-      <w:proofErr w:type="spellStart"/>
-      <w:r>
-        <w:t>Postman</w:t>
-      </w:r>
-      <w:proofErr w:type="spellEnd"/>
-      <w:r>
-        <w:t>, como con Mocha.</w:t>
+        <w:t>Se realizaron pruebas tanto con Postman, como con Mocha.</w:t>
       </w:r>
     </w:p>
     <w:p>
-      <w:proofErr w:type="spellStart"/>
       <w:r>
-        <w:t>Postman</w:t>
+        <w:t xml:space="preserve">Postman: </w:t>
       </w:r>
-      <w:proofErr w:type="spellEnd"/>
       <w:r>
-        <w:t xml:space="preserve">: </w:t>
-      </w:r>
-      <w:proofErr w:type="spellStart"/>
-      <w:r>
-        <w:t>Postman</w:t>
-      </w:r>
-      <w:proofErr w:type="spellEnd"/>
-      <w:r>
-        <w:t xml:space="preserve"> es una plataforma gratuita si trabajas solo o de pago si quieres trabajar de manera colaborativa con tu equipo. Esta plataforma posibilita y facilita la creación y el uso de </w:t>
-      </w:r>
-      <w:proofErr w:type="spellStart"/>
-      <w:r>
-        <w:t>APIs</w:t>
-      </w:r>
-      <w:proofErr w:type="spellEnd"/>
-      <w:r>
-        <w:t xml:space="preserve">. Se puede usar, por ejemplo, para obtener información sobre las respuestas HTTP, en diferentes métodos, que realicemos a </w:t>
-      </w:r>
-      <w:proofErr w:type="spellStart"/>
-      <w:r>
-        <w:t>APIs</w:t>
-      </w:r>
-      <w:proofErr w:type="spellEnd"/>
-      <w:r>
-        <w:t xml:space="preserve"> de diferentes temáticas.</w:t>
+        <w:t>Postman es una plataforma gratuita si trabajas solo o de pago si quieres trabajar de manera colaborativa con tu equipo. Esta plataforma posibilita y facilita la creación y el uso de APIs. Se puede usar, por ejemplo, para obtener información sobre las respuestas HTTP, en diferentes métodos, que realicemos a APIs de diferentes temáticas.</w:t>
       </w:r>
     </w:p>
     <w:p>
@@ -27433,32 +27038,16 @@
         <w:t xml:space="preserve">Mocha: </w:t>
       </w:r>
       <w:r>
-        <w:t xml:space="preserve">A mocha se le puede definir como un </w:t>
-      </w:r>
-      <w:proofErr w:type="spellStart"/>
-      <w:r>
-        <w:t>framework</w:t>
-      </w:r>
-      <w:proofErr w:type="spellEnd"/>
-      <w:r>
-        <w:t xml:space="preserve"> de pruebas rico en características que puede ser implementado en </w:t>
-      </w:r>
-      <w:proofErr w:type="spellStart"/>
-      <w:r>
-        <w:t>nodejs</w:t>
-      </w:r>
-      <w:proofErr w:type="spellEnd"/>
-      <w:r>
-        <w:t xml:space="preserve"> o por medio de un navegador, mocha ejecuta las pruebas en serie permitiendo reportes flexibles y exactos, haciendo que el código pasado pruebas sea óptimo al momento de estar en producción. Pero se puede resumir la definición de mocha en tres palabras “simple”, “flexible” y “divertido”</w:t>
+        <w:t>A mocha se le puede definir como un framework de pruebas rico en características que puede ser implementado en nodejs o por medio de un navegador, mocha ejecuta las pruebas en serie permitiendo reportes flexibles y exactos, haciendo que el código pasado pruebas sea óptimo al momento de estar en producción. Pero se puede resumir la definición de mocha en tres palabras “simple”, “flexible” y “divertido”</w:t>
       </w:r>
     </w:p>
     <w:p>
       <w:pPr>
         <w:pStyle w:val="Ttulo2"/>
       </w:pPr>
-      <w:bookmarkStart w:id="80" w:name="_Toc122193417"/>
+      <w:bookmarkStart w:id="80" w:name="_Toc122291941"/>
       <w:r>
-        <w:t>Mocha</w:t>
+        <w:t>Postman</w:t>
       </w:r>
       <w:bookmarkEnd w:id="80"/>
     </w:p>
@@ -27466,11 +27055,196 @@
       <w:pPr>
         <w:pStyle w:val="Ttulo3"/>
       </w:pPr>
-      <w:bookmarkStart w:id="81" w:name="_Toc122193418"/>
+      <w:bookmarkStart w:id="81" w:name="_Toc122291942"/>
+      <w:r>
+        <w:t>Resultado de las pruebas</w:t>
+      </w:r>
+      <w:bookmarkEnd w:id="81"/>
+    </w:p>
+    <w:p>
+      <w:r>
+        <w:rPr>
+          <w:noProof/>
+        </w:rPr>
+        <w:drawing>
+          <wp:inline distT="0" distB="0" distL="0" distR="0" wp14:anchorId="66B4408F" wp14:editId="606E0B52">
+            <wp:extent cx="5612765" cy="2953385"/>
+            <wp:effectExtent l="0" t="0" r="6985" b="0"/>
+            <wp:docPr id="15" name="Imagen 15"/>
+            <wp:cNvGraphicFramePr>
+              <a:graphicFrameLocks xmlns:a="http://schemas.openxmlformats.org/drawingml/2006/main" noChangeAspect="1"/>
+            </wp:cNvGraphicFramePr>
+            <a:graphic xmlns:a="http://schemas.openxmlformats.org/drawingml/2006/main">
+              <a:graphicData uri="http://schemas.openxmlformats.org/drawingml/2006/picture">
+                <pic:pic xmlns:pic="http://schemas.openxmlformats.org/drawingml/2006/picture">
+                  <pic:nvPicPr>
+                    <pic:cNvPr id="0" name="Picture 1"/>
+                    <pic:cNvPicPr>
+                      <a:picLocks noChangeAspect="1" noChangeArrowheads="1"/>
+                    </pic:cNvPicPr>
+                  </pic:nvPicPr>
+                  <pic:blipFill>
+                    <a:blip r:embed="rId16" cstate="print">
+                      <a:extLst>
+                        <a:ext uri="{28A0092B-C50C-407E-A947-70E740481C1C}">
+                          <a14:useLocalDpi xmlns:a14="http://schemas.microsoft.com/office/drawing/2010/main" val="0"/>
+                        </a:ext>
+                      </a:extLst>
+                    </a:blip>
+                    <a:srcRect/>
+                    <a:stretch>
+                      <a:fillRect/>
+                    </a:stretch>
+                  </pic:blipFill>
+                  <pic:spPr bwMode="auto">
+                    <a:xfrm>
+                      <a:off x="0" y="0"/>
+                      <a:ext cx="5612765" cy="2953385"/>
+                    </a:xfrm>
+                    <a:prstGeom prst="rect">
+                      <a:avLst/>
+                    </a:prstGeom>
+                    <a:noFill/>
+                    <a:ln>
+                      <a:noFill/>
+                    </a:ln>
+                  </pic:spPr>
+                </pic:pic>
+              </a:graphicData>
+            </a:graphic>
+          </wp:inline>
+        </w:drawing>
+      </w:r>
+    </w:p>
+    <w:p>
+      <w:r>
+        <w:rPr>
+          <w:noProof/>
+        </w:rPr>
+        <w:lastRenderedPageBreak/>
+        <w:drawing>
+          <wp:inline distT="0" distB="0" distL="0" distR="0" wp14:anchorId="018A9286" wp14:editId="42F63587">
+            <wp:extent cx="5612765" cy="2953385"/>
+            <wp:effectExtent l="0" t="0" r="6985" b="0"/>
+            <wp:docPr id="16" name="Imagen 16"/>
+            <wp:cNvGraphicFramePr>
+              <a:graphicFrameLocks xmlns:a="http://schemas.openxmlformats.org/drawingml/2006/main" noChangeAspect="1"/>
+            </wp:cNvGraphicFramePr>
+            <a:graphic xmlns:a="http://schemas.openxmlformats.org/drawingml/2006/main">
+              <a:graphicData uri="http://schemas.openxmlformats.org/drawingml/2006/picture">
+                <pic:pic xmlns:pic="http://schemas.openxmlformats.org/drawingml/2006/picture">
+                  <pic:nvPicPr>
+                    <pic:cNvPr id="0" name="Picture 2"/>
+                    <pic:cNvPicPr>
+                      <a:picLocks noChangeAspect="1" noChangeArrowheads="1"/>
+                    </pic:cNvPicPr>
+                  </pic:nvPicPr>
+                  <pic:blipFill>
+                    <a:blip r:embed="rId17" cstate="print">
+                      <a:extLst>
+                        <a:ext uri="{28A0092B-C50C-407E-A947-70E740481C1C}">
+                          <a14:useLocalDpi xmlns:a14="http://schemas.microsoft.com/office/drawing/2010/main" val="0"/>
+                        </a:ext>
+                      </a:extLst>
+                    </a:blip>
+                    <a:srcRect/>
+                    <a:stretch>
+                      <a:fillRect/>
+                    </a:stretch>
+                  </pic:blipFill>
+                  <pic:spPr bwMode="auto">
+                    <a:xfrm>
+                      <a:off x="0" y="0"/>
+                      <a:ext cx="5612765" cy="2953385"/>
+                    </a:xfrm>
+                    <a:prstGeom prst="rect">
+                      <a:avLst/>
+                    </a:prstGeom>
+                    <a:noFill/>
+                    <a:ln>
+                      <a:noFill/>
+                    </a:ln>
+                  </pic:spPr>
+                </pic:pic>
+              </a:graphicData>
+            </a:graphic>
+          </wp:inline>
+        </w:drawing>
+      </w:r>
+      <w:r>
+        <w:rPr>
+          <w:noProof/>
+        </w:rPr>
+        <w:drawing>
+          <wp:inline distT="0" distB="0" distL="0" distR="0" wp14:anchorId="7B507C7F" wp14:editId="12D97D7D">
+            <wp:extent cx="5612130" cy="2953051"/>
+            <wp:effectExtent l="0" t="0" r="7620" b="0"/>
+            <wp:docPr id="17" name="Imagen 17" descr="Texto&#10;&#10;Descripción generada automáticamente"/>
+            <wp:cNvGraphicFramePr>
+              <a:graphicFrameLocks xmlns:a="http://schemas.openxmlformats.org/drawingml/2006/main" noChangeAspect="1"/>
+            </wp:cNvGraphicFramePr>
+            <a:graphic xmlns:a="http://schemas.openxmlformats.org/drawingml/2006/main">
+              <a:graphicData uri="http://schemas.openxmlformats.org/drawingml/2006/picture">
+                <pic:pic xmlns:pic="http://schemas.openxmlformats.org/drawingml/2006/picture">
+                  <pic:nvPicPr>
+                    <pic:cNvPr id="17" name="Imagen 17" descr="Texto&#10;&#10;Descripción generada automáticamente"/>
+                    <pic:cNvPicPr>
+                      <a:picLocks noChangeAspect="1" noChangeArrowheads="1"/>
+                    </pic:cNvPicPr>
+                  </pic:nvPicPr>
+                  <pic:blipFill>
+                    <a:blip r:embed="rId18" cstate="print">
+                      <a:extLst>
+                        <a:ext uri="{28A0092B-C50C-407E-A947-70E740481C1C}">
+                          <a14:useLocalDpi xmlns:a14="http://schemas.microsoft.com/office/drawing/2010/main" val="0"/>
+                        </a:ext>
+                      </a:extLst>
+                    </a:blip>
+                    <a:srcRect/>
+                    <a:stretch>
+                      <a:fillRect/>
+                    </a:stretch>
+                  </pic:blipFill>
+                  <pic:spPr bwMode="auto">
+                    <a:xfrm>
+                      <a:off x="0" y="0"/>
+                      <a:ext cx="5612130" cy="2953051"/>
+                    </a:xfrm>
+                    <a:prstGeom prst="rect">
+                      <a:avLst/>
+                    </a:prstGeom>
+                    <a:noFill/>
+                    <a:ln>
+                      <a:noFill/>
+                    </a:ln>
+                  </pic:spPr>
+                </pic:pic>
+              </a:graphicData>
+            </a:graphic>
+          </wp:inline>
+        </w:drawing>
+      </w:r>
+    </w:p>
+    <w:p>
+      <w:pPr>
+        <w:pStyle w:val="Ttulo2"/>
+      </w:pPr>
+      <w:bookmarkStart w:id="82" w:name="_Toc122291943"/>
+      <w:r>
+        <w:lastRenderedPageBreak/>
+        <w:t>Mocha</w:t>
+      </w:r>
+      <w:bookmarkEnd w:id="82"/>
+    </w:p>
+    <w:p>
+      <w:pPr>
+        <w:pStyle w:val="Ttulo3"/>
+      </w:pPr>
+      <w:bookmarkStart w:id="83" w:name="_Toc122291944"/>
       <w:r>
         <w:t>Código de las pruebas</w:t>
       </w:r>
-      <w:bookmarkEnd w:id="81"/>
+      <w:bookmarkEnd w:id="83"/>
     </w:p>
     <w:p>
       <w:r>
@@ -27493,7 +27267,7 @@
                     <pic:cNvPicPr/>
                   </pic:nvPicPr>
                   <pic:blipFill>
-                    <a:blip r:embed="rId16"/>
+                    <a:blip r:embed="rId19"/>
                     <a:stretch>
                       <a:fillRect/>
                     </a:stretch>
@@ -27535,7 +27309,7 @@
                     <pic:cNvPicPr/>
                   </pic:nvPicPr>
                   <pic:blipFill>
-                    <a:blip r:embed="rId17"/>
+                    <a:blip r:embed="rId20"/>
                     <a:stretch>
                       <a:fillRect/>
                     </a:stretch>
@@ -27580,7 +27354,7 @@
                     <pic:cNvPicPr/>
                   </pic:nvPicPr>
                   <pic:blipFill>
-                    <a:blip r:embed="rId18"/>
+                    <a:blip r:embed="rId21"/>
                     <a:stretch>
                       <a:fillRect/>
                     </a:stretch>
@@ -27623,7 +27397,7 @@
                     <pic:cNvPicPr/>
                   </pic:nvPicPr>
                   <pic:blipFill>
-                    <a:blip r:embed="rId19"/>
+                    <a:blip r:embed="rId22"/>
                     <a:stretch>
                       <a:fillRect/>
                     </a:stretch>
@@ -27648,11 +27422,11 @@
       <w:pPr>
         <w:pStyle w:val="Ttulo3"/>
       </w:pPr>
-      <w:bookmarkStart w:id="82" w:name="_Toc122193419"/>
+      <w:bookmarkStart w:id="84" w:name="_Toc122291945"/>
       <w:r>
         <w:t>Resultados de pruebas</w:t>
       </w:r>
-      <w:bookmarkEnd w:id="82"/>
+      <w:bookmarkEnd w:id="84"/>
     </w:p>
     <w:p>
       <w:pPr>
@@ -27680,7 +27454,7 @@
                     <pic:cNvPicPr/>
                   </pic:nvPicPr>
                   <pic:blipFill>
-                    <a:blip r:embed="rId20"/>
+                    <a:blip r:embed="rId23"/>
                     <a:stretch>
                       <a:fillRect/>
                     </a:stretch>
@@ -27713,12 +27487,12 @@
       <w:pPr>
         <w:pStyle w:val="Ttulo1"/>
       </w:pPr>
-      <w:bookmarkStart w:id="83" w:name="_Toc122193420"/>
+      <w:bookmarkStart w:id="85" w:name="_Toc122291946"/>
       <w:r>
         <w:lastRenderedPageBreak/>
         <w:t>Conclusión</w:t>
       </w:r>
-      <w:bookmarkEnd w:id="83"/>
+      <w:bookmarkEnd w:id="85"/>
       <w:r>
         <w:t xml:space="preserve"> </w:t>
       </w:r>
@@ -27738,25 +27512,7 @@
           <w:sz w:val="24"/>
           <w:szCs w:val="24"/>
         </w:rPr>
-        <w:t xml:space="preserve">Para el desarrollo de software de cualquier tipo es necesario tener un amplio conocimiento no solo de la tecnología o de las herramientas que se usaran sino de la problemática que el cliente esta presentando, es por eso </w:t>
-      </w:r>
-      <w:proofErr w:type="gramStart"/>
-      <w:r>
-        <w:rPr>
-          <w:rFonts w:ascii="Arial" w:hAnsi="Arial" w:cs="Arial"/>
-          <w:sz w:val="24"/>
-          <w:szCs w:val="24"/>
-        </w:rPr>
-        <w:t>que</w:t>
-      </w:r>
-      <w:proofErr w:type="gramEnd"/>
-      <w:r>
-        <w:rPr>
-          <w:rFonts w:ascii="Arial" w:hAnsi="Arial" w:cs="Arial"/>
-          <w:sz w:val="24"/>
-          <w:szCs w:val="24"/>
-        </w:rPr>
-        <w:t xml:space="preserve"> en esta materia se supo en práctica todas las técnicas de desarrollo que se han aprendido durante lo que llevamos de carrera.</w:t>
+        <w:t>Para el desarrollo de software de cualquier tipo es necesario tener un amplio conocimiento no solo de la tecnología o de las herramientas que se usaran sino de la problemática que el cliente esta presentando, es por eso que en esta materia se supo en práctica todas las técnicas de desarrollo que se han aprendido durante lo que llevamos de carrera.</w:t>
       </w:r>
     </w:p>
     <w:p>
@@ -27796,7 +27552,7 @@
     <w:sectPr>
       <w:pgSz w:w="12240" w:h="15840"/>
       <w:pgMar w:top="1417" w:right="1701" w:bottom="1417" w:left="1701" w:header="708" w:footer="708" w:gutter="0"/>
-      <w:pgNumType w:start="0"/>
+      <w:pgNumType w:start="1"/>
       <w:cols w:space="708"/>
       <w:titlePg/>
       <w:docGrid w:linePitch="360"/>

</xml_diff>